<commit_message>
More to part A
</commit_message>
<xml_diff>
--- a/src/Project1/שדות - מטלה 1.docx
+++ b/src/Project1/שדות - מטלה 1.docx
@@ -264,6 +264,7 @@
       <w:pPr>
         <w:jc w:val="center"/>
         <w:rPr>
+          <w:rFonts w:hint="cs"/>
           <w:rtl/>
         </w:rPr>
       </w:pPr>
@@ -274,10 +275,10 @@
           <w:rtl/>
         </w:rPr>
         <w:drawing>
-          <wp:inline distT="0" distB="0" distL="0" distR="0" wp14:anchorId="203D8C40" wp14:editId="743A3449">
-            <wp:extent cx="4959605" cy="2540131"/>
+          <wp:inline distT="0" distB="0" distL="0" distR="0" wp14:anchorId="1D2003AE" wp14:editId="7039F0DE">
+            <wp:extent cx="4858000" cy="2159111"/>
             <wp:effectExtent l="0" t="0" r="0" b="0"/>
-            <wp:docPr id="1" name="Picture 1"/>
+            <wp:docPr id="2" name="Picture 2" descr="Text&#10;&#10;Description automatically generated"/>
             <wp:cNvGraphicFramePr>
               <a:graphicFrameLocks xmlns:a="http://schemas.openxmlformats.org/drawingml/2006/main" noChangeAspect="1"/>
             </wp:cNvGraphicFramePr>
@@ -285,7 +286,7 @@
               <a:graphicData uri="http://schemas.openxmlformats.org/drawingml/2006/picture">
                 <pic:pic xmlns:pic="http://schemas.openxmlformats.org/drawingml/2006/picture">
                   <pic:nvPicPr>
-                    <pic:cNvPr id="1" name=""/>
+                    <pic:cNvPr id="2" name="Picture 2" descr="Text&#10;&#10;Description automatically generated"/>
                     <pic:cNvPicPr/>
                   </pic:nvPicPr>
                   <pic:blipFill>
@@ -297,7 +298,7 @@
                   <pic:spPr>
                     <a:xfrm>
                       <a:off x="0" y="0"/>
-                      <a:ext cx="4959605" cy="2540131"/>
+                      <a:ext cx="4858000" cy="2159111"/>
                     </a:xfrm>
                     <a:prstGeom prst="rect">
                       <a:avLst/>
@@ -672,6 +673,24 @@
     </w:p>
     <w:p>
       <w:pPr>
+        <w:bidi w:val="0"/>
+        <w:rPr>
+          <w:rFonts w:asciiTheme="majorHAnsi" w:eastAsiaTheme="majorEastAsia" w:hAnsiTheme="majorHAnsi" w:cstheme="majorBidi"/>
+          <w:i/>
+          <w:iCs/>
+          <w:color w:val="2F5496" w:themeColor="accent1" w:themeShade="BF"/>
+          <w:rtl/>
+        </w:rPr>
+      </w:pPr>
+      <w:r>
+        <w:rPr>
+          <w:rtl/>
+        </w:rPr>
+        <w:br w:type="page"/>
+      </w:r>
+    </w:p>
+    <w:p>
+      <w:pPr>
         <w:pStyle w:val="Heading4"/>
         <w:jc w:val="both"/>
         <w:rPr>
@@ -683,6 +702,7 @@
           <w:rFonts w:hint="cs"/>
           <w:rtl/>
         </w:rPr>
+        <w:lastRenderedPageBreak/>
         <w:t>סעיף ד'</w:t>
       </w:r>
     </w:p>
@@ -1464,6 +1484,134 @@
           <w:rFonts w:hint="cs"/>
           <w:rtl/>
         </w:rPr>
+        <w:t>סעיף ה'</w:t>
+      </w:r>
+    </w:p>
+    <w:p>
+      <w:pPr>
+        <w:jc w:val="center"/>
+      </w:pPr>
+      <w:r>
+        <w:rPr>
+          <w:rFonts w:cs="Arial"/>
+          <w:rtl/>
+        </w:rPr>
+        <w:drawing>
+          <wp:inline distT="0" distB="0" distL="0" distR="0" wp14:anchorId="516E7BB1" wp14:editId="69D8A270">
+            <wp:extent cx="2800494" cy="2121009"/>
+            <wp:effectExtent l="0" t="0" r="0" b="0"/>
+            <wp:docPr id="1" name="Picture 1" descr="Text&#10;&#10;Description automatically generated"/>
+            <wp:cNvGraphicFramePr>
+              <a:graphicFrameLocks xmlns:a="http://schemas.openxmlformats.org/drawingml/2006/main" noChangeAspect="1"/>
+            </wp:cNvGraphicFramePr>
+            <a:graphic xmlns:a="http://schemas.openxmlformats.org/drawingml/2006/main">
+              <a:graphicData uri="http://schemas.openxmlformats.org/drawingml/2006/picture">
+                <pic:pic xmlns:pic="http://schemas.openxmlformats.org/drawingml/2006/picture">
+                  <pic:nvPicPr>
+                    <pic:cNvPr id="1" name="Picture 1" descr="Text&#10;&#10;Description automatically generated"/>
+                    <pic:cNvPicPr/>
+                  </pic:nvPicPr>
+                  <pic:blipFill>
+                    <a:blip r:embed="rId6"/>
+                    <a:stretch>
+                      <a:fillRect/>
+                    </a:stretch>
+                  </pic:blipFill>
+                  <pic:spPr>
+                    <a:xfrm>
+                      <a:off x="0" y="0"/>
+                      <a:ext cx="2800494" cy="2121009"/>
+                    </a:xfrm>
+                    <a:prstGeom prst="rect">
+                      <a:avLst/>
+                    </a:prstGeom>
+                  </pic:spPr>
+                </pic:pic>
+              </a:graphicData>
+            </a:graphic>
+          </wp:inline>
+        </w:drawing>
+      </w:r>
+    </w:p>
+    <w:p>
+      <w:pPr>
+        <w:rPr>
+          <w:rFonts w:ascii="David" w:eastAsiaTheme="minorEastAsia" w:hAnsi="David" w:cs="David"/>
+          <w:rtl/>
+        </w:rPr>
+      </w:pPr>
+      <w:r>
+        <w:rPr>
+          <w:rFonts w:ascii="David" w:hAnsi="David" w:cs="David" w:hint="cs"/>
+          <w:rtl/>
+        </w:rPr>
+        <w:t>לא קיים שדה חשמלי בנקודה</w:t>
+      </w:r>
+      <w:r>
+        <w:rPr>
+          <w:rFonts w:ascii="David" w:hAnsi="David" w:cs="David" w:hint="cs"/>
+          <w:rtl/>
+        </w:rPr>
+        <w:t xml:space="preserve"> </w:t>
+      </w:r>
+      <m:oMath>
+        <m:r>
+          <w:rPr>
+            <w:rFonts w:ascii="Cambria Math" w:hAnsi="Cambria Math" w:cs="David"/>
+          </w:rPr>
+          <m:t>(0,0)</m:t>
+        </m:r>
+      </m:oMath>
+      <w:r>
+        <w:rPr>
+          <w:rFonts w:ascii="David" w:hAnsi="David" w:cs="David" w:hint="cs"/>
+          <w:rtl/>
+        </w:rPr>
+        <w:t xml:space="preserve">, </w:t>
+      </w:r>
+      <w:r>
+        <w:rPr>
+          <w:rFonts w:ascii="David" w:hAnsi="David" w:cs="David" w:hint="cs"/>
+          <w:rtl/>
+        </w:rPr>
+        <w:t xml:space="preserve">זה נובע מכך שאם נשאף לנקודה </w:t>
+      </w:r>
+      <m:oMath>
+        <m:r>
+          <w:rPr>
+            <w:rFonts w:ascii="Cambria Math" w:hAnsi="Cambria Math" w:cs="David"/>
+          </w:rPr>
+          <m:t>(0,0)</m:t>
+        </m:r>
+      </m:oMath>
+      <w:r>
+        <w:rPr>
+          <w:rFonts w:ascii="David" w:eastAsiaTheme="minorEastAsia" w:hAnsi="David" w:cs="David" w:hint="cs"/>
+          <w:rtl/>
+        </w:rPr>
+        <w:t xml:space="preserve"> מכל כיוון נקבל כי השדה החשמלי שואף ל0.</w:t>
+      </w:r>
+    </w:p>
+    <w:p>
+      <w:pPr>
+        <w:rPr>
+          <w:rFonts w:ascii="David" w:eastAsiaTheme="minorEastAsia" w:hAnsi="David" w:cs="David"/>
+        </w:rPr>
+      </w:pPr>
+    </w:p>
+    <w:p>
+      <w:pPr>
+        <w:pStyle w:val="Heading4"/>
+        <w:jc w:val="both"/>
+        <w:rPr>
+          <w:rtl/>
+        </w:rPr>
+      </w:pPr>
+      <w:r>
+        <w:rPr>
+          <w:rFonts w:hint="cs"/>
+          <w:rtl/>
+        </w:rPr>
         <w:t xml:space="preserve">סעיף </w:t>
       </w:r>
       <w:r>
@@ -1471,7 +1619,7 @@
           <w:rFonts w:hint="cs"/>
           <w:rtl/>
         </w:rPr>
-        <w:t>ה</w:t>
+        <w:t>ו</w:t>
       </w:r>
       <w:r>
         <w:rPr>
@@ -1483,31 +1631,21 @@
     </w:p>
     <w:p>
       <w:pPr>
-        <w:rPr>
-          <w:noProof/>
-          <w:rtl/>
-        </w:rPr>
-      </w:pPr>
-    </w:p>
-    <w:p>
-      <w:pPr>
-        <w:rPr>
-          <w:noProof/>
-          <w:rtl/>
-        </w:rPr>
-      </w:pPr>
-    </w:p>
-    <w:p>
-      <w:r>
-        <w:rPr>
-          <w:rFonts w:cs="Arial"/>
+        <w:jc w:val="center"/>
+        <w:rPr>
+          <w:rFonts w:ascii="David" w:eastAsiaTheme="minorEastAsia" w:hAnsi="David" w:cs="David"/>
+        </w:rPr>
+      </w:pPr>
+      <w:r>
+        <w:rPr>
+          <w:rFonts w:ascii="David" w:eastAsiaTheme="minorEastAsia" w:hAnsi="David" w:cs="David"/>
           <w:rtl/>
         </w:rPr>
         <w:drawing>
-          <wp:inline distT="0" distB="0" distL="0" distR="0" wp14:anchorId="673E5F53" wp14:editId="5EDBDFA6">
-            <wp:extent cx="3854648" cy="2952902"/>
+          <wp:inline distT="0" distB="0" distL="0" distR="0" wp14:anchorId="750358B2" wp14:editId="1C6E9462">
+            <wp:extent cx="4991357" cy="990651"/>
             <wp:effectExtent l="0" t="0" r="0" b="0"/>
-            <wp:docPr id="3" name="Picture 3"/>
+            <wp:docPr id="7" name="Picture 7"/>
             <wp:cNvGraphicFramePr>
               <a:graphicFrameLocks xmlns:a="http://schemas.openxmlformats.org/drawingml/2006/main" noChangeAspect="1"/>
             </wp:cNvGraphicFramePr>
@@ -1519,7 +1657,7 @@
                     <pic:cNvPicPr/>
                   </pic:nvPicPr>
                   <pic:blipFill>
-                    <a:blip r:embed="rId6"/>
+                    <a:blip r:embed="rId7"/>
                     <a:stretch>
                       <a:fillRect/>
                     </a:stretch>
@@ -1527,7 +1665,7 @@
                   <pic:spPr>
                     <a:xfrm>
                       <a:off x="0" y="0"/>
-                      <a:ext cx="3854648" cy="2952902"/>
+                      <a:ext cx="4991357" cy="990651"/>
                     </a:xfrm>
                     <a:prstGeom prst="rect">
                       <a:avLst/>
@@ -1540,29 +1678,23 @@
         </w:drawing>
       </w:r>
     </w:p>
-    <w:p/>
-    <w:p>
-      <w:pPr>
-        <w:rPr>
-          <w:rFonts w:hint="cs"/>
-          <w:rtl/>
-        </w:rPr>
-      </w:pPr>
-      <w:r>
-        <w:rPr>
-          <w:rFonts w:hint="cs"/>
-          <w:rtl/>
-        </w:rPr>
-        <w:t xml:space="preserve">לא קיים שדה חשמלי בנקודה (0,0), </w:t>
-      </w:r>
-      <w:r>
-        <w:rPr>
-          <w:rFonts w:hint="cs"/>
-          <w:color w:val="FF0000"/>
-          <w:rtl/>
-        </w:rPr>
-        <w:t>מכיוון שמטען נקודתי לא ניתן לחלק למטענים יותר קטנים.</w:t>
-      </w:r>
+    <w:p>
+      <w:pPr>
+        <w:jc w:val="center"/>
+        <w:rPr>
+          <w:rFonts w:ascii="David" w:hAnsi="David" w:cs="David"/>
+          <w:rtl/>
+        </w:rPr>
+      </w:pPr>
+    </w:p>
+    <w:p>
+      <w:pPr>
+        <w:jc w:val="center"/>
+        <w:rPr>
+          <w:rFonts w:ascii="David" w:hAnsi="David" w:cs="David"/>
+          <w:rtl/>
+        </w:rPr>
+      </w:pPr>
     </w:p>
     <w:p>
       <w:pPr>
@@ -1577,6 +1709,7 @@
           <w:rFonts w:hint="cs"/>
           <w:rtl/>
         </w:rPr>
+        <w:lastRenderedPageBreak/>
         <w:t xml:space="preserve">סעיף </w:t>
       </w:r>
       <w:r>
@@ -1584,7 +1717,7 @@
           <w:rFonts w:hint="cs"/>
           <w:rtl/>
         </w:rPr>
-        <w:t>ו</w:t>
+        <w:t>ז</w:t>
       </w:r>
       <w:r>
         <w:rPr>
@@ -1596,7 +1729,1629 @@
     </w:p>
     <w:p>
       <w:pPr>
-        <w:rPr>
+        <w:jc w:val="center"/>
+        <w:rPr>
+          <w:rFonts w:ascii="David" w:hAnsi="David" w:cs="David" w:hint="cs"/>
+        </w:rPr>
+      </w:pPr>
+      <w:r>
+        <w:rPr>
+          <w:rFonts w:ascii="David" w:hAnsi="David" w:cs="David"/>
+          <w:rtl/>
+        </w:rPr>
+        <w:drawing>
+          <wp:inline distT="0" distB="0" distL="0" distR="0" wp14:anchorId="460AD752" wp14:editId="28F33749">
+            <wp:extent cx="3733992" cy="2343270"/>
+            <wp:effectExtent l="0" t="0" r="0" b="0"/>
+            <wp:docPr id="9" name="Picture 9" descr="Chart&#10;&#10;Description automatically generated with medium confidence"/>
+            <wp:cNvGraphicFramePr>
+              <a:graphicFrameLocks xmlns:a="http://schemas.openxmlformats.org/drawingml/2006/main" noChangeAspect="1"/>
+            </wp:cNvGraphicFramePr>
+            <a:graphic xmlns:a="http://schemas.openxmlformats.org/drawingml/2006/main">
+              <a:graphicData uri="http://schemas.openxmlformats.org/drawingml/2006/picture">
+                <pic:pic xmlns:pic="http://schemas.openxmlformats.org/drawingml/2006/picture">
+                  <pic:nvPicPr>
+                    <pic:cNvPr id="9" name="Picture 9" descr="Chart&#10;&#10;Description automatically generated with medium confidence"/>
+                    <pic:cNvPicPr/>
+                  </pic:nvPicPr>
+                  <pic:blipFill>
+                    <a:blip r:embed="rId8"/>
+                    <a:stretch>
+                      <a:fillRect/>
+                    </a:stretch>
+                  </pic:blipFill>
+                  <pic:spPr>
+                    <a:xfrm>
+                      <a:off x="0" y="0"/>
+                      <a:ext cx="3733992" cy="2343270"/>
+                    </a:xfrm>
+                    <a:prstGeom prst="rect">
+                      <a:avLst/>
+                    </a:prstGeom>
+                  </pic:spPr>
+                </pic:pic>
+              </a:graphicData>
+            </a:graphic>
+          </wp:inline>
+        </w:drawing>
+      </w:r>
+      <w:r>
+        <w:rPr>
+          <w:rFonts w:ascii="David" w:hAnsi="David" w:cs="David"/>
+          <w:rtl/>
+        </w:rPr>
+        <w:t xml:space="preserve"> </w:t>
+      </w:r>
+    </w:p>
+    <w:p>
+      <w:pPr>
+        <w:rPr>
+          <w:rtl/>
+        </w:rPr>
+      </w:pPr>
+    </w:p>
+    <w:p>
+      <w:pPr>
+        <w:pStyle w:val="Heading4"/>
+        <w:jc w:val="both"/>
+        <w:rPr>
+          <w:rtl/>
+        </w:rPr>
+      </w:pPr>
+      <w:r>
+        <w:rPr>
+          <w:rFonts w:hint="cs"/>
+          <w:rtl/>
+        </w:rPr>
+        <w:t xml:space="preserve">סעיף </w:t>
+      </w:r>
+      <w:r>
+        <w:rPr>
+          <w:rFonts w:hint="cs"/>
+          <w:rtl/>
+        </w:rPr>
+        <w:t>ח</w:t>
+      </w:r>
+      <w:r>
+        <w:rPr>
+          <w:rFonts w:hint="cs"/>
+          <w:rtl/>
+        </w:rPr>
+        <w:t>'</w:t>
+      </w:r>
+    </w:p>
+    <w:p>
+      <w:pPr>
+        <w:rPr>
+          <w:rFonts w:ascii="David" w:hAnsi="David" w:cs="David"/>
+          <w:rtl/>
+        </w:rPr>
+      </w:pPr>
+      <w:r>
+        <w:rPr>
+          <w:rFonts w:ascii="David" w:hAnsi="David" w:cs="David" w:hint="cs"/>
+          <w:rtl/>
+        </w:rPr>
+        <w:t xml:space="preserve">כעת המטען הנקודתי לא יושב בראשית הצירים אלא בנקודה </w:t>
+      </w:r>
+      <m:oMath>
+        <m:r>
+          <m:rPr>
+            <m:sty m:val="p"/>
+          </m:rPr>
+          <w:rPr>
+            <w:rFonts w:ascii="Cambria Math" w:hAnsi="Cambria Math" w:cs="David"/>
+          </w:rPr>
+          <m:t>(2,8)</m:t>
+        </m:r>
+      </m:oMath>
+      <w:r>
+        <w:rPr>
+          <w:rFonts w:ascii="David" w:hAnsi="David" w:cs="David" w:hint="cs"/>
+          <w:rtl/>
+        </w:rPr>
+        <w:t>.</w:t>
+      </w:r>
+    </w:p>
+    <w:p>
+      <w:pPr>
+        <w:rPr>
+          <w:rFonts w:hint="cs"/>
+          <w:b/>
+          <w:bCs/>
+          <w:rtl/>
+        </w:rPr>
+      </w:pPr>
+      <w:r>
+        <w:rPr>
+          <w:rFonts w:ascii="David" w:hAnsi="David" w:cs="David" w:hint="cs"/>
+          <w:b/>
+          <w:bCs/>
+          <w:rtl/>
+        </w:rPr>
+        <w:t xml:space="preserve">סעיף ד' </w:t>
+      </w:r>
+      <w:r>
+        <w:rPr>
+          <w:rFonts w:ascii="David" w:hAnsi="David" w:cs="David"/>
+          <w:b/>
+          <w:bCs/>
+          <w:rtl/>
+        </w:rPr>
+        <w:t>–</w:t>
+      </w:r>
+      <w:r>
+        <w:rPr>
+          <w:rFonts w:hint="cs"/>
+          <w:b/>
+          <w:bCs/>
+          <w:rtl/>
+        </w:rPr>
+        <w:t xml:space="preserve"> </w:t>
+      </w:r>
+    </w:p>
+    <w:p>
+      <w:pPr>
+        <w:rPr>
+          <w:rtl/>
+        </w:rPr>
+      </w:pPr>
+      <m:oMathPara>
+        <m:oMath>
+          <m:r>
+            <w:rPr>
+              <w:rFonts w:ascii="Cambria Math" w:hAnsi="Cambria Math"/>
+            </w:rPr>
+            <m:t>q=2⋅8=16</m:t>
+          </m:r>
+          <m:d>
+            <m:dPr>
+              <m:begChr m:val="["/>
+              <m:endChr m:val="]"/>
+              <m:ctrlPr>
+                <w:rPr>
+                  <w:rFonts w:ascii="Cambria Math" w:hAnsi="Cambria Math"/>
+                  <w:i/>
+                </w:rPr>
+              </m:ctrlPr>
+            </m:dPr>
+            <m:e>
+              <m:r>
+                <w:rPr>
+                  <w:rFonts w:ascii="Cambria Math" w:hAnsi="Cambria Math"/>
+                </w:rPr>
+                <m:t>nC</m:t>
+              </m:r>
+            </m:e>
+          </m:d>
+        </m:oMath>
+      </m:oMathPara>
+    </w:p>
+    <w:p>
+      <w:pPr>
+        <w:rPr>
+          <w:i/>
+          <w:rtl/>
+        </w:rPr>
+      </w:pPr>
+      <m:oMathPara>
+        <m:oMath>
+          <m:r>
+            <w:rPr>
+              <w:rFonts w:ascii="Cambria Math" w:hAnsi="Cambria Math"/>
+            </w:rPr>
+            <m:t>θ=</m:t>
+          </m:r>
+          <m:func>
+            <m:funcPr>
+              <m:ctrlPr>
+                <w:rPr>
+                  <w:rFonts w:ascii="Cambria Math" w:hAnsi="Cambria Math"/>
+                  <w:i/>
+                </w:rPr>
+              </m:ctrlPr>
+            </m:funcPr>
+            <m:fName>
+              <m:r>
+                <m:rPr>
+                  <m:sty m:val="p"/>
+                </m:rPr>
+                <w:rPr>
+                  <w:rFonts w:ascii="Cambria Math" w:hAnsi="Cambria Math"/>
+                </w:rPr>
+                <m:t>arctan</m:t>
+              </m:r>
+            </m:fName>
+            <m:e>
+              <m:f>
+                <m:fPr>
+                  <m:ctrlPr>
+                    <w:rPr>
+                      <w:rFonts w:ascii="Cambria Math" w:hAnsi="Cambria Math"/>
+                      <w:i/>
+                    </w:rPr>
+                  </m:ctrlPr>
+                </m:fPr>
+                <m:num>
+                  <m:r>
+                    <w:rPr>
+                      <w:rFonts w:ascii="Cambria Math" w:hAnsi="Cambria Math"/>
+                    </w:rPr>
+                    <m:t>y</m:t>
+                  </m:r>
+                  <m:r>
+                    <w:rPr>
+                      <w:rFonts w:ascii="Cambria Math" w:hAnsi="Cambria Math"/>
+                    </w:rPr>
+                    <m:t>-8</m:t>
+                  </m:r>
+                </m:num>
+                <m:den>
+                  <m:r>
+                    <w:rPr>
+                      <w:rFonts w:ascii="Cambria Math" w:hAnsi="Cambria Math"/>
+                    </w:rPr>
+                    <m:t>x</m:t>
+                  </m:r>
+                  <m:r>
+                    <w:rPr>
+                      <w:rFonts w:ascii="Cambria Math" w:hAnsi="Cambria Math"/>
+                    </w:rPr>
+                    <m:t>-2</m:t>
+                  </m:r>
+                </m:den>
+              </m:f>
+            </m:e>
+          </m:func>
+        </m:oMath>
+      </m:oMathPara>
+    </w:p>
+    <w:p>
+      <w:pPr>
+        <w:jc w:val="both"/>
+        <w:rPr>
+          <w:rFonts w:ascii="David" w:eastAsiaTheme="minorEastAsia" w:hAnsi="David" w:cs="David"/>
+          <w:i/>
+          <w:rtl/>
+        </w:rPr>
+      </w:pPr>
+      <m:oMathPara>
+        <m:oMath>
+          <m:acc>
+            <m:accPr>
+              <m:chr m:val="⃗"/>
+              <m:ctrlPr>
+                <w:rPr>
+                  <w:rFonts w:ascii="Cambria Math" w:hAnsi="Cambria Math"/>
+                  <w:i/>
+                </w:rPr>
+              </m:ctrlPr>
+            </m:accPr>
+            <m:e>
+              <m:r>
+                <w:rPr>
+                  <w:rFonts w:ascii="Cambria Math" w:hAnsi="Cambria Math"/>
+                </w:rPr>
+                <m:t>E</m:t>
+              </m:r>
+            </m:e>
+          </m:acc>
+          <m:d>
+            <m:dPr>
+              <m:ctrlPr>
+                <w:rPr>
+                  <w:rFonts w:ascii="Cambria Math" w:hAnsi="Cambria Math"/>
+                  <w:i/>
+                </w:rPr>
+              </m:ctrlPr>
+            </m:dPr>
+            <m:e>
+              <m:r>
+                <w:rPr>
+                  <w:rFonts w:ascii="Cambria Math" w:hAnsi="Cambria Math"/>
+                </w:rPr>
+                <m:t>x,y</m:t>
+              </m:r>
+            </m:e>
+          </m:d>
+          <m:r>
+            <w:rPr>
+              <w:rFonts w:ascii="Cambria Math" w:hAnsi="Cambria Math" w:cs="David"/>
+            </w:rPr>
+            <m:t>=</m:t>
+          </m:r>
+          <m:f>
+            <m:fPr>
+              <m:ctrlPr>
+                <w:rPr>
+                  <w:rFonts w:ascii="Cambria Math" w:hAnsi="Cambria Math" w:cs="David"/>
+                  <w:i/>
+                </w:rPr>
+              </m:ctrlPr>
+            </m:fPr>
+            <m:num>
+              <m:r>
+                <w:rPr>
+                  <w:rFonts w:ascii="Cambria Math" w:hAnsi="Cambria Math" w:cs="David"/>
+                </w:rPr>
+                <m:t>Kq</m:t>
+              </m:r>
+            </m:num>
+            <m:den>
+              <m:sSup>
+                <m:sSupPr>
+                  <m:ctrlPr>
+                    <w:rPr>
+                      <w:rFonts w:ascii="Cambria Math" w:hAnsi="Cambria Math" w:cs="David"/>
+                      <w:i/>
+                    </w:rPr>
+                  </m:ctrlPr>
+                </m:sSupPr>
+                <m:e>
+                  <m:r>
+                    <w:rPr>
+                      <w:rFonts w:ascii="Cambria Math" w:hAnsi="Cambria Math" w:cs="David"/>
+                    </w:rPr>
+                    <m:t>r</m:t>
+                  </m:r>
+                </m:e>
+                <m:sup>
+                  <m:r>
+                    <w:rPr>
+                      <w:rFonts w:ascii="Cambria Math" w:hAnsi="Cambria Math" w:cs="David"/>
+                    </w:rPr>
+                    <m:t>2</m:t>
+                  </m:r>
+                </m:sup>
+              </m:sSup>
+            </m:den>
+          </m:f>
+          <m:acc>
+            <m:accPr>
+              <m:ctrlPr>
+                <w:rPr>
+                  <w:rFonts w:ascii="Cambria Math" w:hAnsi="Cambria Math" w:cs="David"/>
+                  <w:i/>
+                </w:rPr>
+              </m:ctrlPr>
+            </m:accPr>
+            <m:e>
+              <m:r>
+                <w:rPr>
+                  <w:rFonts w:ascii="Cambria Math" w:hAnsi="Cambria Math" w:cs="David"/>
+                </w:rPr>
+                <m:t>r</m:t>
+              </m:r>
+            </m:e>
+          </m:acc>
+          <m:r>
+            <w:rPr>
+              <w:rFonts w:ascii="Cambria Math" w:hAnsi="Cambria Math" w:cs="David"/>
+            </w:rPr>
+            <m:t>=</m:t>
+          </m:r>
+          <m:f>
+            <m:fPr>
+              <m:ctrlPr>
+                <w:rPr>
+                  <w:rFonts w:ascii="Cambria Math" w:hAnsi="Cambria Math" w:cs="David"/>
+                  <w:i/>
+                </w:rPr>
+              </m:ctrlPr>
+            </m:fPr>
+            <m:num>
+              <m:r>
+                <w:rPr>
+                  <w:rFonts w:ascii="Cambria Math" w:hAnsi="Cambria Math" w:cs="David"/>
+                </w:rPr>
+                <m:t>16⋅</m:t>
+              </m:r>
+              <m:sSup>
+                <m:sSupPr>
+                  <m:ctrlPr>
+                    <w:rPr>
+                      <w:rFonts w:ascii="Cambria Math" w:hAnsi="Cambria Math" w:cs="David"/>
+                      <w:i/>
+                    </w:rPr>
+                  </m:ctrlPr>
+                </m:sSupPr>
+                <m:e>
+                  <m:r>
+                    <w:rPr>
+                      <w:rFonts w:ascii="Cambria Math" w:hAnsi="Cambria Math" w:cs="David"/>
+                    </w:rPr>
+                    <m:t>10</m:t>
+                  </m:r>
+                </m:e>
+                <m:sup>
+                  <m:r>
+                    <w:rPr>
+                      <w:rFonts w:ascii="Cambria Math" w:hAnsi="Cambria Math" w:cs="David"/>
+                    </w:rPr>
+                    <m:t>-9</m:t>
+                  </m:r>
+                </m:sup>
+              </m:sSup>
+              <m:r>
+                <w:rPr>
+                  <w:rFonts w:ascii="Cambria Math" w:hAnsi="Cambria Math" w:cs="David"/>
+                </w:rPr>
+                <m:t>K</m:t>
+              </m:r>
+            </m:num>
+            <m:den>
+              <m:sSup>
+                <m:sSupPr>
+                  <m:ctrlPr>
+                    <w:rPr>
+                      <w:rFonts w:ascii="Cambria Math" w:hAnsi="Cambria Math" w:cs="David"/>
+                      <w:i/>
+                    </w:rPr>
+                  </m:ctrlPr>
+                </m:sSupPr>
+                <m:e>
+                  <m:r>
+                    <w:rPr>
+                      <w:rFonts w:ascii="Cambria Math" w:hAnsi="Cambria Math" w:cs="David"/>
+                    </w:rPr>
+                    <m:t>(</m:t>
+                  </m:r>
+                  <m:r>
+                    <w:rPr>
+                      <w:rFonts w:ascii="Cambria Math" w:hAnsi="Cambria Math" w:cs="David"/>
+                    </w:rPr>
+                    <m:t>x</m:t>
+                  </m:r>
+                  <m:r>
+                    <w:rPr>
+                      <w:rFonts w:ascii="Cambria Math" w:hAnsi="Cambria Math" w:cs="David"/>
+                    </w:rPr>
+                    <m:t>-2)</m:t>
+                  </m:r>
+                </m:e>
+                <m:sup>
+                  <m:r>
+                    <w:rPr>
+                      <w:rFonts w:ascii="Cambria Math" w:hAnsi="Cambria Math" w:cs="David"/>
+                    </w:rPr>
+                    <m:t>2</m:t>
+                  </m:r>
+                </m:sup>
+              </m:sSup>
+              <m:r>
+                <w:rPr>
+                  <w:rFonts w:ascii="Cambria Math" w:hAnsi="Cambria Math" w:cs="David"/>
+                </w:rPr>
+                <m:t>+</m:t>
+              </m:r>
+              <m:sSup>
+                <m:sSupPr>
+                  <m:ctrlPr>
+                    <w:rPr>
+                      <w:rFonts w:ascii="Cambria Math" w:hAnsi="Cambria Math" w:cs="David"/>
+                      <w:i/>
+                    </w:rPr>
+                  </m:ctrlPr>
+                </m:sSupPr>
+                <m:e>
+                  <m:r>
+                    <w:rPr>
+                      <w:rFonts w:ascii="Cambria Math" w:hAnsi="Cambria Math" w:cs="David"/>
+                    </w:rPr>
+                    <m:t>(</m:t>
+                  </m:r>
+                  <m:r>
+                    <w:rPr>
+                      <w:rFonts w:ascii="Cambria Math" w:hAnsi="Cambria Math" w:cs="David"/>
+                    </w:rPr>
+                    <m:t>y</m:t>
+                  </m:r>
+                  <m:r>
+                    <w:rPr>
+                      <w:rFonts w:ascii="Cambria Math" w:hAnsi="Cambria Math" w:cs="David"/>
+                    </w:rPr>
+                    <m:t>-8)</m:t>
+                  </m:r>
+                </m:e>
+                <m:sup>
+                  <m:r>
+                    <w:rPr>
+                      <w:rFonts w:ascii="Cambria Math" w:hAnsi="Cambria Math" w:cs="David"/>
+                    </w:rPr>
+                    <m:t>2</m:t>
+                  </m:r>
+                </m:sup>
+              </m:sSup>
+            </m:den>
+          </m:f>
+          <m:acc>
+            <m:accPr>
+              <m:ctrlPr>
+                <w:rPr>
+                  <w:rFonts w:ascii="Cambria Math" w:hAnsi="Cambria Math" w:cs="David"/>
+                  <w:i/>
+                </w:rPr>
+              </m:ctrlPr>
+            </m:accPr>
+            <m:e>
+              <m:r>
+                <w:rPr>
+                  <w:rFonts w:ascii="Cambria Math" w:hAnsi="Cambria Math" w:cs="David"/>
+                </w:rPr>
+                <m:t>r</m:t>
+              </m:r>
+            </m:e>
+          </m:acc>
+          <m:r>
+            <w:rPr>
+              <w:rFonts w:ascii="Cambria Math" w:hAnsi="Cambria Math" w:cs="David"/>
+            </w:rPr>
+            <m:t>=</m:t>
+          </m:r>
+          <m:f>
+            <m:fPr>
+              <m:ctrlPr>
+                <w:rPr>
+                  <w:rFonts w:ascii="Cambria Math" w:hAnsi="Cambria Math" w:cs="David"/>
+                  <w:i/>
+                </w:rPr>
+              </m:ctrlPr>
+            </m:fPr>
+            <m:num>
+              <m:r>
+                <w:rPr>
+                  <w:rFonts w:ascii="Cambria Math" w:hAnsi="Cambria Math" w:cs="David"/>
+                </w:rPr>
+                <m:t>16⋅</m:t>
+              </m:r>
+              <m:sSup>
+                <m:sSupPr>
+                  <m:ctrlPr>
+                    <w:rPr>
+                      <w:rFonts w:ascii="Cambria Math" w:hAnsi="Cambria Math" w:cs="David"/>
+                      <w:i/>
+                    </w:rPr>
+                  </m:ctrlPr>
+                </m:sSupPr>
+                <m:e>
+                  <m:r>
+                    <w:rPr>
+                      <w:rFonts w:ascii="Cambria Math" w:hAnsi="Cambria Math" w:cs="David"/>
+                    </w:rPr>
+                    <m:t>10</m:t>
+                  </m:r>
+                </m:e>
+                <m:sup>
+                  <m:r>
+                    <w:rPr>
+                      <w:rFonts w:ascii="Cambria Math" w:hAnsi="Cambria Math" w:cs="David"/>
+                    </w:rPr>
+                    <m:t>-9</m:t>
+                  </m:r>
+                </m:sup>
+              </m:sSup>
+              <m:r>
+                <w:rPr>
+                  <w:rFonts w:ascii="Cambria Math" w:hAnsi="Cambria Math" w:cs="David"/>
+                </w:rPr>
+                <m:t>⋅9⋅</m:t>
+              </m:r>
+              <m:sSup>
+                <m:sSupPr>
+                  <m:ctrlPr>
+                    <w:rPr>
+                      <w:rFonts w:ascii="Cambria Math" w:hAnsi="Cambria Math" w:cs="David"/>
+                      <w:i/>
+                    </w:rPr>
+                  </m:ctrlPr>
+                </m:sSupPr>
+                <m:e>
+                  <m:r>
+                    <w:rPr>
+                      <w:rFonts w:ascii="Cambria Math" w:hAnsi="Cambria Math" w:cs="David"/>
+                    </w:rPr>
+                    <m:t>10</m:t>
+                  </m:r>
+                </m:e>
+                <m:sup>
+                  <m:r>
+                    <w:rPr>
+                      <w:rFonts w:ascii="Cambria Math" w:hAnsi="Cambria Math" w:cs="David"/>
+                    </w:rPr>
+                    <m:t>9</m:t>
+                  </m:r>
+                </m:sup>
+              </m:sSup>
+            </m:num>
+            <m:den>
+              <m:sSup>
+                <m:sSupPr>
+                  <m:ctrlPr>
+                    <w:rPr>
+                      <w:rFonts w:ascii="Cambria Math" w:hAnsi="Cambria Math" w:cs="David"/>
+                      <w:i/>
+                    </w:rPr>
+                  </m:ctrlPr>
+                </m:sSupPr>
+                <m:e>
+                  <m:r>
+                    <w:rPr>
+                      <w:rFonts w:ascii="Cambria Math" w:hAnsi="Cambria Math" w:cs="David"/>
+                    </w:rPr>
+                    <m:t>(x-2)</m:t>
+                  </m:r>
+                </m:e>
+                <m:sup>
+                  <m:r>
+                    <w:rPr>
+                      <w:rFonts w:ascii="Cambria Math" w:hAnsi="Cambria Math" w:cs="David"/>
+                    </w:rPr>
+                    <m:t>2</m:t>
+                  </m:r>
+                </m:sup>
+              </m:sSup>
+              <m:r>
+                <w:rPr>
+                  <w:rFonts w:ascii="Cambria Math" w:hAnsi="Cambria Math" w:cs="David"/>
+                </w:rPr>
+                <m:t>+</m:t>
+              </m:r>
+              <m:sSup>
+                <m:sSupPr>
+                  <m:ctrlPr>
+                    <w:rPr>
+                      <w:rFonts w:ascii="Cambria Math" w:hAnsi="Cambria Math" w:cs="David"/>
+                      <w:i/>
+                    </w:rPr>
+                  </m:ctrlPr>
+                </m:sSupPr>
+                <m:e>
+                  <m:r>
+                    <w:rPr>
+                      <w:rFonts w:ascii="Cambria Math" w:hAnsi="Cambria Math" w:cs="David"/>
+                    </w:rPr>
+                    <m:t>(y-8)</m:t>
+                  </m:r>
+                </m:e>
+                <m:sup>
+                  <m:r>
+                    <w:rPr>
+                      <w:rFonts w:ascii="Cambria Math" w:hAnsi="Cambria Math" w:cs="David"/>
+                    </w:rPr>
+                    <m:t>2</m:t>
+                  </m:r>
+                </m:sup>
+              </m:sSup>
+            </m:den>
+          </m:f>
+          <m:r>
+            <w:rPr>
+              <w:rFonts w:ascii="Cambria Math" w:hAnsi="Cambria Math" w:cs="David"/>
+            </w:rPr>
+            <m:t>⋅</m:t>
+          </m:r>
+          <m:f>
+            <m:fPr>
+              <m:ctrlPr>
+                <w:rPr>
+                  <w:rFonts w:ascii="Cambria Math" w:hAnsi="Cambria Math" w:cs="David"/>
+                  <w:i/>
+                </w:rPr>
+              </m:ctrlPr>
+            </m:fPr>
+            <m:num>
+              <m:acc>
+                <m:accPr>
+                  <m:chr m:val="⃗"/>
+                  <m:ctrlPr>
+                    <w:rPr>
+                      <w:rFonts w:ascii="Cambria Math" w:hAnsi="Cambria Math" w:cs="David"/>
+                      <w:i/>
+                    </w:rPr>
+                  </m:ctrlPr>
+                </m:accPr>
+                <m:e>
+                  <m:r>
+                    <w:rPr>
+                      <w:rFonts w:ascii="Cambria Math" w:hAnsi="Cambria Math" w:cs="David"/>
+                    </w:rPr>
+                    <m:t>r</m:t>
+                  </m:r>
+                </m:e>
+              </m:acc>
+              <m:r>
+                <w:rPr>
+                  <w:rFonts w:ascii="Cambria Math" w:hAnsi="Cambria Math" w:cs="David"/>
+                </w:rPr>
+                <m:t>-</m:t>
+              </m:r>
+              <m:d>
+                <m:dPr>
+                  <m:ctrlPr>
+                    <w:rPr>
+                      <w:rFonts w:ascii="Cambria Math" w:hAnsi="Cambria Math" w:cs="David"/>
+                      <w:i/>
+                    </w:rPr>
+                  </m:ctrlPr>
+                </m:dPr>
+                <m:e>
+                  <m:r>
+                    <w:rPr>
+                      <w:rFonts w:ascii="Cambria Math" w:hAnsi="Cambria Math" w:cs="David"/>
+                    </w:rPr>
+                    <m:t>2,8</m:t>
+                  </m:r>
+                </m:e>
+              </m:d>
+            </m:num>
+            <m:den>
+              <m:d>
+                <m:dPr>
+                  <m:begChr m:val="|"/>
+                  <m:endChr m:val="|"/>
+                  <m:ctrlPr>
+                    <w:rPr>
+                      <w:rFonts w:ascii="Cambria Math" w:hAnsi="Cambria Math" w:cs="David"/>
+                      <w:i/>
+                    </w:rPr>
+                  </m:ctrlPr>
+                </m:dPr>
+                <m:e>
+                  <m:acc>
+                    <m:accPr>
+                      <m:chr m:val="⃗"/>
+                      <m:ctrlPr>
+                        <w:rPr>
+                          <w:rFonts w:ascii="Cambria Math" w:hAnsi="Cambria Math" w:cs="David"/>
+                          <w:i/>
+                        </w:rPr>
+                      </m:ctrlPr>
+                    </m:accPr>
+                    <m:e>
+                      <m:r>
+                        <w:rPr>
+                          <w:rFonts w:ascii="Cambria Math" w:hAnsi="Cambria Math" w:cs="David"/>
+                        </w:rPr>
+                        <m:t>r</m:t>
+                      </m:r>
+                    </m:e>
+                  </m:acc>
+                  <m:r>
+                    <w:rPr>
+                      <w:rFonts w:ascii="Cambria Math" w:hAnsi="Cambria Math" w:cs="David"/>
+                    </w:rPr>
+                    <m:t>-</m:t>
+                  </m:r>
+                  <m:d>
+                    <m:dPr>
+                      <m:ctrlPr>
+                        <w:rPr>
+                          <w:rFonts w:ascii="Cambria Math" w:hAnsi="Cambria Math" w:cs="David"/>
+                          <w:i/>
+                        </w:rPr>
+                      </m:ctrlPr>
+                    </m:dPr>
+                    <m:e>
+                      <m:r>
+                        <w:rPr>
+                          <w:rFonts w:ascii="Cambria Math" w:hAnsi="Cambria Math" w:cs="David"/>
+                        </w:rPr>
+                        <m:t>2,8</m:t>
+                      </m:r>
+                    </m:e>
+                  </m:d>
+                </m:e>
+              </m:d>
+            </m:den>
+          </m:f>
+          <m:r>
+            <w:rPr>
+              <w:rFonts w:ascii="Cambria Math" w:hAnsi="Cambria Math" w:cs="David"/>
+            </w:rPr>
+            <m:t>=</m:t>
+          </m:r>
+          <m:f>
+            <m:fPr>
+              <m:ctrlPr>
+                <w:rPr>
+                  <w:rFonts w:ascii="Cambria Math" w:hAnsi="Cambria Math" w:cs="David"/>
+                  <w:i/>
+                </w:rPr>
+              </m:ctrlPr>
+            </m:fPr>
+            <m:num>
+              <m:r>
+                <w:rPr>
+                  <w:rFonts w:ascii="Cambria Math" w:hAnsi="Cambria Math" w:cs="David"/>
+                </w:rPr>
+                <m:t>144</m:t>
+              </m:r>
+            </m:num>
+            <m:den>
+              <m:sSup>
+                <m:sSupPr>
+                  <m:ctrlPr>
+                    <w:rPr>
+                      <w:rFonts w:ascii="Cambria Math" w:hAnsi="Cambria Math" w:cs="David"/>
+                      <w:i/>
+                    </w:rPr>
+                  </m:ctrlPr>
+                </m:sSupPr>
+                <m:e>
+                  <m:d>
+                    <m:dPr>
+                      <m:ctrlPr>
+                        <w:rPr>
+                          <w:rFonts w:ascii="Cambria Math" w:hAnsi="Cambria Math" w:cs="David"/>
+                          <w:i/>
+                        </w:rPr>
+                      </m:ctrlPr>
+                    </m:dPr>
+                    <m:e>
+                      <m:r>
+                        <w:rPr>
+                          <w:rFonts w:ascii="Cambria Math" w:hAnsi="Cambria Math" w:cs="David"/>
+                        </w:rPr>
+                        <m:t>x-2</m:t>
+                      </m:r>
+                    </m:e>
+                  </m:d>
+                </m:e>
+                <m:sup>
+                  <m:r>
+                    <w:rPr>
+                      <w:rFonts w:ascii="Cambria Math" w:hAnsi="Cambria Math" w:cs="David"/>
+                    </w:rPr>
+                    <m:t>2</m:t>
+                  </m:r>
+                </m:sup>
+              </m:sSup>
+              <m:r>
+                <w:rPr>
+                  <w:rFonts w:ascii="Cambria Math" w:hAnsi="Cambria Math" w:cs="David"/>
+                </w:rPr>
+                <m:t>+</m:t>
+              </m:r>
+              <m:sSup>
+                <m:sSupPr>
+                  <m:ctrlPr>
+                    <w:rPr>
+                      <w:rFonts w:ascii="Cambria Math" w:hAnsi="Cambria Math" w:cs="David"/>
+                      <w:i/>
+                    </w:rPr>
+                  </m:ctrlPr>
+                </m:sSupPr>
+                <m:e>
+                  <m:d>
+                    <m:dPr>
+                      <m:ctrlPr>
+                        <w:rPr>
+                          <w:rFonts w:ascii="Cambria Math" w:hAnsi="Cambria Math" w:cs="David"/>
+                          <w:i/>
+                        </w:rPr>
+                      </m:ctrlPr>
+                    </m:dPr>
+                    <m:e>
+                      <m:r>
+                        <w:rPr>
+                          <w:rFonts w:ascii="Cambria Math" w:hAnsi="Cambria Math" w:cs="David"/>
+                        </w:rPr>
+                        <m:t>y-8</m:t>
+                      </m:r>
+                    </m:e>
+                  </m:d>
+                </m:e>
+                <m:sup>
+                  <m:r>
+                    <w:rPr>
+                      <w:rFonts w:ascii="Cambria Math" w:hAnsi="Cambria Math" w:cs="David"/>
+                    </w:rPr>
+                    <m:t>2</m:t>
+                  </m:r>
+                </m:sup>
+              </m:sSup>
+            </m:den>
+          </m:f>
+          <m:r>
+            <w:rPr>
+              <w:rFonts w:ascii="Cambria Math" w:hAnsi="Cambria Math" w:cs="David"/>
+            </w:rPr>
+            <m:t>⋅</m:t>
+          </m:r>
+          <m:f>
+            <m:fPr>
+              <m:ctrlPr>
+                <w:rPr>
+                  <w:rFonts w:ascii="Cambria Math" w:hAnsi="Cambria Math" w:cs="David"/>
+                  <w:i/>
+                </w:rPr>
+              </m:ctrlPr>
+            </m:fPr>
+            <m:num>
+              <m:d>
+                <m:dPr>
+                  <m:ctrlPr>
+                    <w:rPr>
+                      <w:rFonts w:ascii="Cambria Math" w:hAnsi="Cambria Math" w:cs="David"/>
+                      <w:i/>
+                    </w:rPr>
+                  </m:ctrlPr>
+                </m:dPr>
+                <m:e>
+                  <m:r>
+                    <w:rPr>
+                      <w:rFonts w:ascii="Cambria Math" w:hAnsi="Cambria Math" w:cs="David"/>
+                    </w:rPr>
+                    <m:t>x-2,y-8</m:t>
+                  </m:r>
+                </m:e>
+              </m:d>
+            </m:num>
+            <m:den>
+              <m:rad>
+                <m:radPr>
+                  <m:degHide m:val="1"/>
+                  <m:ctrlPr>
+                    <w:rPr>
+                      <w:rFonts w:ascii="Cambria Math" w:hAnsi="Cambria Math" w:cs="David"/>
+                      <w:i/>
+                    </w:rPr>
+                  </m:ctrlPr>
+                </m:radPr>
+                <m:deg/>
+                <m:e>
+                  <m:sSup>
+                    <m:sSupPr>
+                      <m:ctrlPr>
+                        <w:rPr>
+                          <w:rFonts w:ascii="Cambria Math" w:hAnsi="Cambria Math" w:cs="David"/>
+                          <w:i/>
+                        </w:rPr>
+                      </m:ctrlPr>
+                    </m:sSupPr>
+                    <m:e>
+                      <m:d>
+                        <m:dPr>
+                          <m:ctrlPr>
+                            <w:rPr>
+                              <w:rFonts w:ascii="Cambria Math" w:hAnsi="Cambria Math" w:cs="David"/>
+                              <w:i/>
+                            </w:rPr>
+                          </m:ctrlPr>
+                        </m:dPr>
+                        <m:e>
+                          <m:r>
+                            <w:rPr>
+                              <w:rFonts w:ascii="Cambria Math" w:hAnsi="Cambria Math" w:cs="David"/>
+                            </w:rPr>
+                            <m:t>x-2</m:t>
+                          </m:r>
+                        </m:e>
+                      </m:d>
+                    </m:e>
+                    <m:sup>
+                      <m:r>
+                        <w:rPr>
+                          <w:rFonts w:ascii="Cambria Math" w:hAnsi="Cambria Math" w:cs="David"/>
+                        </w:rPr>
+                        <m:t>2</m:t>
+                      </m:r>
+                    </m:sup>
+                  </m:sSup>
+                  <m:r>
+                    <w:rPr>
+                      <w:rFonts w:ascii="Cambria Math" w:hAnsi="Cambria Math" w:cs="David"/>
+                    </w:rPr>
+                    <m:t>+</m:t>
+                  </m:r>
+                  <m:sSup>
+                    <m:sSupPr>
+                      <m:ctrlPr>
+                        <w:rPr>
+                          <w:rFonts w:ascii="Cambria Math" w:hAnsi="Cambria Math" w:cs="David"/>
+                          <w:i/>
+                        </w:rPr>
+                      </m:ctrlPr>
+                    </m:sSupPr>
+                    <m:e>
+                      <m:d>
+                        <m:dPr>
+                          <m:ctrlPr>
+                            <w:rPr>
+                              <w:rFonts w:ascii="Cambria Math" w:hAnsi="Cambria Math" w:cs="David"/>
+                              <w:i/>
+                            </w:rPr>
+                          </m:ctrlPr>
+                        </m:dPr>
+                        <m:e>
+                          <m:r>
+                            <w:rPr>
+                              <w:rFonts w:ascii="Cambria Math" w:hAnsi="Cambria Math" w:cs="David"/>
+                            </w:rPr>
+                            <m:t>y-8</m:t>
+                          </m:r>
+                        </m:e>
+                      </m:d>
+                    </m:e>
+                    <m:sup>
+                      <m:r>
+                        <w:rPr>
+                          <w:rFonts w:ascii="Cambria Math" w:hAnsi="Cambria Math" w:cs="David"/>
+                        </w:rPr>
+                        <m:t>2</m:t>
+                      </m:r>
+                    </m:sup>
+                  </m:sSup>
+                </m:e>
+              </m:rad>
+            </m:den>
+          </m:f>
+          <m:r>
+            <w:rPr>
+              <w:rFonts w:ascii="Cambria Math" w:hAnsi="Cambria Math" w:cs="David"/>
+            </w:rPr>
+            <m:t>=</m:t>
+          </m:r>
+          <m:f>
+            <m:fPr>
+              <m:ctrlPr>
+                <w:rPr>
+                  <w:rFonts w:ascii="Cambria Math" w:hAnsi="Cambria Math" w:cs="David"/>
+                  <w:i/>
+                </w:rPr>
+              </m:ctrlPr>
+            </m:fPr>
+            <m:num>
+              <m:r>
+                <w:rPr>
+                  <w:rFonts w:ascii="Cambria Math" w:hAnsi="Cambria Math" w:cs="David"/>
+                </w:rPr>
+                <m:t>144</m:t>
+              </m:r>
+              <m:r>
+                <w:rPr>
+                  <w:rFonts w:ascii="Cambria Math" w:hAnsi="Cambria Math" w:cs="David"/>
+                </w:rPr>
+                <m:t>⋅</m:t>
+              </m:r>
+              <m:d>
+                <m:dPr>
+                  <m:ctrlPr>
+                    <w:rPr>
+                      <w:rFonts w:ascii="Cambria Math" w:hAnsi="Cambria Math" w:cs="David"/>
+                      <w:i/>
+                    </w:rPr>
+                  </m:ctrlPr>
+                </m:dPr>
+                <m:e>
+                  <m:r>
+                    <w:rPr>
+                      <w:rFonts w:ascii="Cambria Math" w:hAnsi="Cambria Math" w:cs="David"/>
+                    </w:rPr>
+                    <m:t>x-2,y-8</m:t>
+                  </m:r>
+                </m:e>
+              </m:d>
+            </m:num>
+            <m:den>
+              <m:sSup>
+                <m:sSupPr>
+                  <m:ctrlPr>
+                    <w:rPr>
+                      <w:rFonts w:ascii="Cambria Math" w:hAnsi="Cambria Math" w:cs="David"/>
+                      <w:i/>
+                    </w:rPr>
+                  </m:ctrlPr>
+                </m:sSupPr>
+                <m:e>
+                  <m:d>
+                    <m:dPr>
+                      <m:ctrlPr>
+                        <w:rPr>
+                          <w:rFonts w:ascii="Cambria Math" w:hAnsi="Cambria Math" w:cs="David"/>
+                          <w:i/>
+                        </w:rPr>
+                      </m:ctrlPr>
+                    </m:dPr>
+                    <m:e>
+                      <m:sSup>
+                        <m:sSupPr>
+                          <m:ctrlPr>
+                            <w:rPr>
+                              <w:rFonts w:ascii="Cambria Math" w:hAnsi="Cambria Math" w:cs="David"/>
+                              <w:i/>
+                            </w:rPr>
+                          </m:ctrlPr>
+                        </m:sSupPr>
+                        <m:e>
+                          <m:d>
+                            <m:dPr>
+                              <m:ctrlPr>
+                                <w:rPr>
+                                  <w:rFonts w:ascii="Cambria Math" w:hAnsi="Cambria Math" w:cs="David"/>
+                                  <w:i/>
+                                </w:rPr>
+                              </m:ctrlPr>
+                            </m:dPr>
+                            <m:e>
+                              <m:r>
+                                <w:rPr>
+                                  <w:rFonts w:ascii="Cambria Math" w:hAnsi="Cambria Math" w:cs="David"/>
+                                </w:rPr>
+                                <m:t>x-2</m:t>
+                              </m:r>
+                            </m:e>
+                          </m:d>
+                        </m:e>
+                        <m:sup>
+                          <m:r>
+                            <w:rPr>
+                              <w:rFonts w:ascii="Cambria Math" w:hAnsi="Cambria Math" w:cs="David"/>
+                            </w:rPr>
+                            <m:t>2</m:t>
+                          </m:r>
+                        </m:sup>
+                      </m:sSup>
+                      <m:r>
+                        <w:rPr>
+                          <w:rFonts w:ascii="Cambria Math" w:hAnsi="Cambria Math" w:cs="David"/>
+                        </w:rPr>
+                        <m:t>+</m:t>
+                      </m:r>
+                      <m:sSup>
+                        <m:sSupPr>
+                          <m:ctrlPr>
+                            <w:rPr>
+                              <w:rFonts w:ascii="Cambria Math" w:hAnsi="Cambria Math" w:cs="David"/>
+                              <w:i/>
+                            </w:rPr>
+                          </m:ctrlPr>
+                        </m:sSupPr>
+                        <m:e>
+                          <m:d>
+                            <m:dPr>
+                              <m:ctrlPr>
+                                <w:rPr>
+                                  <w:rFonts w:ascii="Cambria Math" w:hAnsi="Cambria Math" w:cs="David"/>
+                                  <w:i/>
+                                </w:rPr>
+                              </m:ctrlPr>
+                            </m:dPr>
+                            <m:e>
+                              <m:r>
+                                <w:rPr>
+                                  <w:rFonts w:ascii="Cambria Math" w:hAnsi="Cambria Math" w:cs="David"/>
+                                </w:rPr>
+                                <m:t>y-8</m:t>
+                              </m:r>
+                            </m:e>
+                          </m:d>
+                        </m:e>
+                        <m:sup>
+                          <m:r>
+                            <w:rPr>
+                              <w:rFonts w:ascii="Cambria Math" w:hAnsi="Cambria Math" w:cs="David"/>
+                            </w:rPr>
+                            <m:t>2</m:t>
+                          </m:r>
+                        </m:sup>
+                      </m:sSup>
+                    </m:e>
+                  </m:d>
+                </m:e>
+                <m:sup>
+                  <m:f>
+                    <m:fPr>
+                      <m:ctrlPr>
+                        <w:rPr>
+                          <w:rFonts w:ascii="Cambria Math" w:hAnsi="Cambria Math" w:cs="David"/>
+                          <w:i/>
+                        </w:rPr>
+                      </m:ctrlPr>
+                    </m:fPr>
+                    <m:num>
+                      <m:r>
+                        <w:rPr>
+                          <w:rFonts w:ascii="Cambria Math" w:hAnsi="Cambria Math" w:cs="David"/>
+                        </w:rPr>
+                        <m:t>3</m:t>
+                      </m:r>
+                    </m:num>
+                    <m:den>
+                      <m:r>
+                        <w:rPr>
+                          <w:rFonts w:ascii="Cambria Math" w:hAnsi="Cambria Math" w:cs="David"/>
+                        </w:rPr>
+                        <m:t>2</m:t>
+                      </m:r>
+                    </m:den>
+                  </m:f>
+                </m:sup>
+              </m:sSup>
+              <m:r>
+                <w:rPr>
+                  <w:rFonts w:ascii="Cambria Math" w:hAnsi="Cambria Math" w:cs="David"/>
+                </w:rPr>
+                <m:t xml:space="preserve"> </m:t>
+              </m:r>
+            </m:den>
+          </m:f>
+          <m:r>
+            <w:rPr>
+              <w:rFonts w:ascii="Cambria Math" w:hAnsi="Cambria Math" w:cs="David"/>
+            </w:rPr>
+            <m:t>=</m:t>
+          </m:r>
+          <m:f>
+            <m:fPr>
+              <m:ctrlPr>
+                <w:rPr>
+                  <w:rFonts w:ascii="Cambria Math" w:hAnsi="Cambria Math" w:cs="David"/>
+                  <w:i/>
+                </w:rPr>
+              </m:ctrlPr>
+            </m:fPr>
+            <m:num>
+              <m:r>
+                <w:rPr>
+                  <w:rFonts w:ascii="Cambria Math" w:hAnsi="Cambria Math" w:cs="David"/>
+                </w:rPr>
+                <m:t>1</m:t>
+              </m:r>
+            </m:num>
+            <m:den>
+              <m:sSup>
+                <m:sSupPr>
+                  <m:ctrlPr>
+                    <w:rPr>
+                      <w:rFonts w:ascii="Cambria Math" w:hAnsi="Cambria Math" w:cs="David"/>
+                      <w:i/>
+                    </w:rPr>
+                  </m:ctrlPr>
+                </m:sSupPr>
+                <m:e>
+                  <m:d>
+                    <m:dPr>
+                      <m:ctrlPr>
+                        <w:rPr>
+                          <w:rFonts w:ascii="Cambria Math" w:hAnsi="Cambria Math" w:cs="David"/>
+                          <w:i/>
+                        </w:rPr>
+                      </m:ctrlPr>
+                    </m:dPr>
+                    <m:e>
+                      <m:sSup>
+                        <m:sSupPr>
+                          <m:ctrlPr>
+                            <w:rPr>
+                              <w:rFonts w:ascii="Cambria Math" w:hAnsi="Cambria Math" w:cs="David"/>
+                              <w:i/>
+                            </w:rPr>
+                          </m:ctrlPr>
+                        </m:sSupPr>
+                        <m:e>
+                          <m:d>
+                            <m:dPr>
+                              <m:ctrlPr>
+                                <w:rPr>
+                                  <w:rFonts w:ascii="Cambria Math" w:hAnsi="Cambria Math" w:cs="David"/>
+                                  <w:i/>
+                                </w:rPr>
+                              </m:ctrlPr>
+                            </m:dPr>
+                            <m:e>
+                              <m:r>
+                                <w:rPr>
+                                  <w:rFonts w:ascii="Cambria Math" w:hAnsi="Cambria Math" w:cs="David"/>
+                                </w:rPr>
+                                <m:t>x-2</m:t>
+                              </m:r>
+                            </m:e>
+                          </m:d>
+                        </m:e>
+                        <m:sup>
+                          <m:r>
+                            <w:rPr>
+                              <w:rFonts w:ascii="Cambria Math" w:hAnsi="Cambria Math" w:cs="David"/>
+                            </w:rPr>
+                            <m:t>2</m:t>
+                          </m:r>
+                        </m:sup>
+                      </m:sSup>
+                      <m:r>
+                        <w:rPr>
+                          <w:rFonts w:ascii="Cambria Math" w:hAnsi="Cambria Math" w:cs="David"/>
+                        </w:rPr>
+                        <m:t>+</m:t>
+                      </m:r>
+                      <m:sSup>
+                        <m:sSupPr>
+                          <m:ctrlPr>
+                            <w:rPr>
+                              <w:rFonts w:ascii="Cambria Math" w:hAnsi="Cambria Math" w:cs="David"/>
+                              <w:i/>
+                            </w:rPr>
+                          </m:ctrlPr>
+                        </m:sSupPr>
+                        <m:e>
+                          <m:d>
+                            <m:dPr>
+                              <m:ctrlPr>
+                                <w:rPr>
+                                  <w:rFonts w:ascii="Cambria Math" w:hAnsi="Cambria Math" w:cs="David"/>
+                                  <w:i/>
+                                </w:rPr>
+                              </m:ctrlPr>
+                            </m:dPr>
+                            <m:e>
+                              <m:r>
+                                <w:rPr>
+                                  <w:rFonts w:ascii="Cambria Math" w:hAnsi="Cambria Math" w:cs="David"/>
+                                </w:rPr>
+                                <m:t>y-8</m:t>
+                              </m:r>
+                            </m:e>
+                          </m:d>
+                        </m:e>
+                        <m:sup>
+                          <m:r>
+                            <w:rPr>
+                              <w:rFonts w:ascii="Cambria Math" w:hAnsi="Cambria Math" w:cs="David"/>
+                            </w:rPr>
+                            <m:t>2</m:t>
+                          </m:r>
+                        </m:sup>
+                      </m:sSup>
+                    </m:e>
+                  </m:d>
+                </m:e>
+                <m:sup>
+                  <m:f>
+                    <m:fPr>
+                      <m:ctrlPr>
+                        <w:rPr>
+                          <w:rFonts w:ascii="Cambria Math" w:hAnsi="Cambria Math" w:cs="David"/>
+                          <w:i/>
+                        </w:rPr>
+                      </m:ctrlPr>
+                    </m:fPr>
+                    <m:num>
+                      <m:r>
+                        <w:rPr>
+                          <w:rFonts w:ascii="Cambria Math" w:hAnsi="Cambria Math" w:cs="David"/>
+                        </w:rPr>
+                        <m:t>3</m:t>
+                      </m:r>
+                    </m:num>
+                    <m:den>
+                      <m:r>
+                        <w:rPr>
+                          <w:rFonts w:ascii="Cambria Math" w:hAnsi="Cambria Math" w:cs="David"/>
+                        </w:rPr>
+                        <m:t>2</m:t>
+                      </m:r>
+                    </m:den>
+                  </m:f>
+                </m:sup>
+              </m:sSup>
+            </m:den>
+          </m:f>
+          <m:r>
+            <w:rPr>
+              <w:rFonts w:ascii="Cambria Math" w:hAnsi="Cambria Math" w:cs="David"/>
+            </w:rPr>
+            <m:t>⋅</m:t>
+          </m:r>
+          <m:d>
+            <m:dPr>
+              <m:ctrlPr>
+                <w:rPr>
+                  <w:rFonts w:ascii="Cambria Math" w:hAnsi="Cambria Math" w:cs="David"/>
+                  <w:i/>
+                </w:rPr>
+              </m:ctrlPr>
+            </m:dPr>
+            <m:e>
+              <m:d>
+                <m:dPr>
+                  <m:ctrlPr>
+                    <w:rPr>
+                      <w:rFonts w:ascii="Cambria Math" w:hAnsi="Cambria Math" w:cs="David"/>
+                      <w:i/>
+                    </w:rPr>
+                  </m:ctrlPr>
+                </m:dPr>
+                <m:e>
+                  <m:r>
+                    <w:rPr>
+                      <w:rFonts w:ascii="Cambria Math" w:hAnsi="Cambria Math" w:cs="David"/>
+                    </w:rPr>
+                    <m:t>144x-288</m:t>
+                  </m:r>
+                </m:e>
+              </m:d>
+              <m:acc>
+                <m:accPr>
+                  <m:ctrlPr>
+                    <w:rPr>
+                      <w:rFonts w:ascii="Cambria Math" w:hAnsi="Cambria Math" w:cs="David"/>
+                      <w:i/>
+                    </w:rPr>
+                  </m:ctrlPr>
+                </m:accPr>
+                <m:e>
+                  <m:r>
+                    <w:rPr>
+                      <w:rFonts w:ascii="Cambria Math" w:hAnsi="Cambria Math" w:cs="David"/>
+                    </w:rPr>
+                    <m:t>x</m:t>
+                  </m:r>
+                </m:e>
+              </m:acc>
+              <m:r>
+                <w:rPr>
+                  <w:rFonts w:ascii="Cambria Math" w:hAnsi="Cambria Math" w:cs="David"/>
+                </w:rPr>
+                <m:t>+</m:t>
+              </m:r>
+              <m:d>
+                <m:dPr>
+                  <m:ctrlPr>
+                    <w:rPr>
+                      <w:rFonts w:ascii="Cambria Math" w:hAnsi="Cambria Math" w:cs="David"/>
+                      <w:i/>
+                    </w:rPr>
+                  </m:ctrlPr>
+                </m:dPr>
+                <m:e>
+                  <m:r>
+                    <w:rPr>
+                      <w:rFonts w:ascii="Cambria Math" w:hAnsi="Cambria Math" w:cs="David"/>
+                    </w:rPr>
+                    <m:t>144y-1152</m:t>
+                  </m:r>
+                </m:e>
+              </m:d>
+              <m:acc>
+                <m:accPr>
+                  <m:ctrlPr>
+                    <w:rPr>
+                      <w:rFonts w:ascii="Cambria Math" w:hAnsi="Cambria Math" w:cs="David"/>
+                      <w:i/>
+                    </w:rPr>
+                  </m:ctrlPr>
+                </m:accPr>
+                <m:e>
+                  <m:r>
+                    <w:rPr>
+                      <w:rFonts w:ascii="Cambria Math" w:hAnsi="Cambria Math" w:cs="David"/>
+                    </w:rPr>
+                    <m:t>y</m:t>
+                  </m:r>
+                </m:e>
+              </m:acc>
+            </m:e>
+          </m:d>
+          <m:d>
+            <m:dPr>
+              <m:begChr m:val="["/>
+              <m:endChr m:val="]"/>
+              <m:ctrlPr>
+                <w:rPr>
+                  <w:rFonts w:ascii="Cambria Math" w:hAnsi="Cambria Math"/>
+                  <w:i/>
+                </w:rPr>
+              </m:ctrlPr>
+            </m:dPr>
+            <m:e>
+              <m:f>
+                <m:fPr>
+                  <m:ctrlPr>
+                    <w:rPr>
+                      <w:rFonts w:ascii="Cambria Math" w:hAnsi="Cambria Math"/>
+                      <w:i/>
+                    </w:rPr>
+                  </m:ctrlPr>
+                </m:fPr>
+                <m:num>
+                  <m:r>
+                    <w:rPr>
+                      <w:rFonts w:ascii="Cambria Math" w:hAnsi="Cambria Math"/>
+                    </w:rPr>
+                    <m:t>V</m:t>
+                  </m:r>
+                </m:num>
+                <m:den>
+                  <m:r>
+                    <w:rPr>
+                      <w:rFonts w:ascii="Cambria Math" w:hAnsi="Cambria Math"/>
+                    </w:rPr>
+                    <m:t>m</m:t>
+                  </m:r>
+                </m:den>
+              </m:f>
+            </m:e>
+          </m:d>
+        </m:oMath>
+      </m:oMathPara>
+    </w:p>
+    <w:p>
+      <w:pPr>
+        <w:rPr>
+          <w:rFonts w:hint="cs"/>
+          <w:rtl/>
+        </w:rPr>
+      </w:pPr>
+    </w:p>
+    <w:p>
+      <w:pPr>
+        <w:rPr>
+          <w:rFonts w:ascii="David" w:hAnsi="David" w:cs="David"/>
+          <w:b/>
+          <w:bCs/>
+          <w:rtl/>
+        </w:rPr>
+      </w:pPr>
+      <w:r>
+        <w:rPr>
+          <w:rFonts w:ascii="David" w:hAnsi="David" w:cs="David" w:hint="cs"/>
+          <w:b/>
+          <w:bCs/>
+          <w:rtl/>
+        </w:rPr>
+        <w:t xml:space="preserve">סעיף </w:t>
+      </w:r>
+      <w:r>
+        <w:rPr>
+          <w:rFonts w:ascii="David" w:hAnsi="David" w:cs="David" w:hint="cs"/>
+          <w:b/>
+          <w:bCs/>
+          <w:rtl/>
+        </w:rPr>
+        <w:t>ה</w:t>
+      </w:r>
+      <w:r>
+        <w:rPr>
+          <w:rFonts w:ascii="David" w:hAnsi="David" w:cs="David" w:hint="cs"/>
+          <w:b/>
+          <w:bCs/>
+          <w:rtl/>
+        </w:rPr>
+        <w:t xml:space="preserve">' </w:t>
+      </w:r>
+      <w:r>
+        <w:rPr>
+          <w:rFonts w:ascii="David" w:hAnsi="David" w:cs="David"/>
+          <w:b/>
+          <w:bCs/>
+          <w:rtl/>
+        </w:rPr>
+        <w:t>–</w:t>
+      </w:r>
+    </w:p>
+    <w:p>
+      <w:pPr>
+        <w:rPr>
+          <w:rFonts w:hint="cs"/>
+          <w:b/>
+          <w:bCs/>
+          <w:rtl/>
+        </w:rPr>
+      </w:pPr>
+      <w:r>
+        <w:rPr>
+          <w:rFonts w:hint="cs"/>
+          <w:b/>
+          <w:bCs/>
+          <w:rtl/>
+        </w:rPr>
+        <w:t xml:space="preserve"> </w:t>
+      </w:r>
+    </w:p>
+    <w:p>
+      <w:pPr>
+        <w:rPr>
+          <w:rFonts w:hint="cs"/>
           <w:rtl/>
         </w:rPr>
       </w:pPr>
@@ -1663,6 +3418,24 @@
           <w:rtl/>
         </w:rPr>
       </w:pPr>
+    </w:p>
+    <w:p>
+      <w:pPr>
+        <w:bidi w:val="0"/>
+        <w:rPr>
+          <w:rFonts w:asciiTheme="majorHAnsi" w:eastAsiaTheme="majorEastAsia" w:hAnsiTheme="majorHAnsi" w:cstheme="majorBidi"/>
+          <w:color w:val="1F3763" w:themeColor="accent1" w:themeShade="7F"/>
+          <w:sz w:val="24"/>
+          <w:szCs w:val="24"/>
+          <w:rtl/>
+        </w:rPr>
+      </w:pPr>
+      <w:r>
+        <w:rPr>
+          <w:rtl/>
+        </w:rPr>
+        <w:br w:type="page"/>
+      </w:r>
     </w:p>
     <w:p>
       <w:pPr>
@@ -1677,41 +3450,21 @@
           <w:rFonts w:hint="cs"/>
           <w:rtl/>
         </w:rPr>
-        <w:t xml:space="preserve">חלק </w:t>
+        <w:lastRenderedPageBreak/>
+        <w:t xml:space="preserve">חלק ב' </w:t>
+      </w:r>
+      <w:r>
+        <w:rPr>
+          <w:rtl/>
+        </w:rPr>
+        <w:t>–</w:t>
       </w:r>
       <w:r>
         <w:rPr>
           <w:rFonts w:hint="cs"/>
           <w:rtl/>
         </w:rPr>
-        <w:t>ב</w:t>
-      </w:r>
-      <w:r>
-        <w:rPr>
-          <w:rFonts w:hint="cs"/>
-          <w:rtl/>
-        </w:rPr>
-        <w:t xml:space="preserve">' </w:t>
-      </w:r>
-      <w:r>
-        <w:rPr>
-          <w:rtl/>
-        </w:rPr>
-        <w:t>–</w:t>
-      </w:r>
-      <w:r>
-        <w:rPr>
-          <w:rFonts w:hint="cs"/>
-          <w:rtl/>
-        </w:rPr>
-        <w:t xml:space="preserve"> </w:t>
-      </w:r>
-      <w:r>
-        <w:rPr>
-          <w:rFonts w:hint="cs"/>
-          <w:rtl/>
-        </w:rPr>
-        <w:t>דיפול</w:t>
+        <w:t xml:space="preserve"> דיפול</w:t>
       </w:r>
     </w:p>
     <w:p>
@@ -1906,14 +3659,7 @@
               <w:rFonts w:ascii="Cambria Math" w:hAnsi="Cambria Math"/>
               <w:lang w:val="en-GB" w:bidi="ar-IQ"/>
             </w:rPr>
-            <m:t>(</m:t>
-          </m:r>
-          <m:r>
-            <w:rPr>
-              <w:rFonts w:ascii="Cambria Math" w:hAnsi="Cambria Math"/>
-              <w:lang w:val="en-GB" w:bidi="ar-IQ"/>
-            </w:rPr>
-            <m:t>-</m:t>
+            <m:t>(-</m:t>
           </m:r>
           <m:acc>
             <m:accPr>
@@ -1965,7 +3711,6 @@
     <w:p>
       <w:pPr>
         <w:rPr>
-          <w:rFonts w:hint="cs"/>
           <w:i/>
           <w:rtl/>
         </w:rPr>

</xml_diff>

<commit_message>
More to part B
</commit_message>
<xml_diff>
--- a/src/Project1/שדות - מטלה 1.docx
+++ b/src/Project1/שדות - מטלה 1.docx
@@ -1441,6 +1441,7 @@
           <w:rtl/>
         </w:rPr>
       </w:pPr>
+      <w:commentRangeStart w:id="0"/>
       <w:r>
         <w:rPr>
           <w:rFonts w:hint="cs"/>
@@ -1448,6 +1449,18 @@
         </w:rPr>
         <w:lastRenderedPageBreak/>
         <w:t>סעיף ה'</w:t>
+      </w:r>
+      <w:commentRangeEnd w:id="0"/>
+      <w:r>
+        <w:rPr>
+          <w:rStyle w:val="CommentReference"/>
+          <w:rFonts w:asciiTheme="minorHAnsi" w:eastAsiaTheme="minorHAnsi" w:hAnsiTheme="minorHAnsi" w:cstheme="minorBidi"/>
+          <w:i w:val="0"/>
+          <w:iCs w:val="0"/>
+          <w:color w:val="auto"/>
+          <w:rtl/>
+        </w:rPr>
+        <w:commentReference w:id="0"/>
       </w:r>
     </w:p>
     <w:p>
@@ -1476,7 +1489,7 @@
                     <pic:cNvPicPr/>
                   </pic:nvPicPr>
                   <pic:blipFill>
-                    <a:blip r:embed="rId6"/>
+                    <a:blip r:embed="rId10"/>
                     <a:stretch>
                       <a:fillRect/>
                     </a:stretch>
@@ -1510,7 +1523,7 @@
           <w:rFonts w:ascii="David" w:hAnsi="David" w:cs="David" w:hint="cs"/>
           <w:rtl/>
         </w:rPr>
-        <w:t>לא קיים שדה חשמלי בנקודה</w:t>
+        <w:t>בנקודה</w:t>
       </w:r>
       <w:r>
         <w:rPr>
@@ -1532,32 +1545,84 @@
           <w:rFonts w:ascii="David" w:hAnsi="David" w:cs="David" w:hint="cs"/>
           <w:rtl/>
         </w:rPr>
-        <w:t xml:space="preserve">, </w:t>
+        <w:t xml:space="preserve"> נחזיר 0</w:t>
       </w:r>
       <w:r>
         <w:rPr>
           <w:rFonts w:ascii="David" w:hAnsi="David" w:cs="David" w:hint="cs"/>
-          <w:color w:val="FF0000"/>
-          <w:rtl/>
-        </w:rPr>
-        <w:t xml:space="preserve">זה נובע מכך שאם נשאף לנקודה </w:t>
-      </w:r>
-      <m:oMath>
-        <m:r>
-          <w:rPr>
-            <w:rFonts w:ascii="Cambria Math" w:hAnsi="Cambria Math" w:cs="David"/>
-            <w:color w:val="FF0000"/>
-          </w:rPr>
-          <m:t>(0,0)</m:t>
-        </m:r>
-      </m:oMath>
-      <w:r>
-        <w:rPr>
-          <w:rFonts w:ascii="David" w:eastAsiaTheme="minorEastAsia" w:hAnsi="David" w:cs="David" w:hint="cs"/>
-          <w:color w:val="FF0000"/>
-          <w:rtl/>
-        </w:rPr>
-        <w:t xml:space="preserve"> מכל כיוון נקבל כי השדה החשמלי שואף ל0.</w:t>
+          <w:rtl/>
+        </w:rPr>
+        <w:t>,</w:t>
+      </w:r>
+      <w:r>
+        <w:rPr>
+          <w:rFonts w:ascii="David" w:hAnsi="David" w:cs="David" w:hint="cs"/>
+          <w:rtl/>
+        </w:rPr>
+        <w:t xml:space="preserve"> </w:t>
+      </w:r>
+      <w:r>
+        <w:rPr>
+          <w:rFonts w:ascii="David" w:hAnsi="David" w:cs="David" w:hint="cs"/>
+          <w:rtl/>
+        </w:rPr>
+        <w:t xml:space="preserve">הסיבה לכך היא שלמרות </w:t>
+      </w:r>
+      <w:r>
+        <w:rPr>
+          <w:rFonts w:ascii="David" w:hAnsi="David" w:cs="David" w:hint="cs"/>
+          <w:rtl/>
+        </w:rPr>
+        <w:t>ש</w:t>
+      </w:r>
+      <w:r>
+        <w:rPr>
+          <w:rFonts w:ascii="David" w:hAnsi="David" w:cs="David" w:hint="cs"/>
+          <w:rtl/>
+        </w:rPr>
+        <w:t xml:space="preserve">ככל </w:t>
+      </w:r>
+      <w:r>
+        <w:rPr>
+          <w:rFonts w:ascii="David" w:hAnsi="David" w:cs="David" w:hint="cs"/>
+          <w:rtl/>
+        </w:rPr>
+        <w:t>ו</w:t>
+      </w:r>
+      <w:r>
+        <w:rPr>
+          <w:rFonts w:ascii="David" w:hAnsi="David" w:cs="David" w:hint="cs"/>
+          <w:rtl/>
+        </w:rPr>
+        <w:t>מתקרבים לנקודה עצמה השדה הולך וגדל</w:t>
+      </w:r>
+      <w:r>
+        <w:rPr>
+          <w:rFonts w:ascii="David" w:hAnsi="David" w:cs="David" w:hint="cs"/>
+          <w:rtl/>
+        </w:rPr>
+        <w:t>,</w:t>
+      </w:r>
+      <w:r>
+        <w:rPr>
+          <w:rFonts w:ascii="David" w:hAnsi="David" w:cs="David" w:hint="cs"/>
+          <w:rtl/>
+        </w:rPr>
+        <w:t xml:space="preserve"> הנקודה עצמה היא כמו מוליך מאוד קטן וידוע כי השדה בתוך מולי</w:t>
+      </w:r>
+      <w:r>
+        <w:rPr>
+          <w:rFonts w:ascii="David" w:hAnsi="David" w:cs="David" w:hint="cs"/>
+          <w:rtl/>
+        </w:rPr>
+        <w:t>ך</w:t>
+      </w:r>
+      <w:r>
+        <w:rPr>
+          <w:rFonts w:ascii="David" w:hAnsi="David" w:cs="David" w:hint="cs"/>
+          <w:rtl/>
+        </w:rPr>
+        <w:t xml:space="preserve"> הינו 0.</w:t>
       </w:r>
     </w:p>
     <w:p>
@@ -1612,7 +1677,7 @@
                     <pic:cNvPicPr/>
                   </pic:nvPicPr>
                   <pic:blipFill>
-                    <a:blip r:embed="rId7"/>
+                    <a:blip r:embed="rId11"/>
                     <a:stretch>
                       <a:fillRect/>
                     </a:stretch>
@@ -1641,6 +1706,15 @@
           <w:rtl/>
         </w:rPr>
       </w:pPr>
+    </w:p>
+    <w:p>
+      <w:pPr>
+        <w:pStyle w:val="Heading4"/>
+        <w:jc w:val="both"/>
+        <w:rPr>
+          <w:rtl/>
+        </w:rPr>
+      </w:pPr>
       <w:r>
         <w:rPr>
           <w:rFonts w:hint="cs"/>
@@ -1678,7 +1752,7 @@
                     <pic:cNvPicPr/>
                   </pic:nvPicPr>
                   <pic:blipFill>
-                    <a:blip r:embed="rId8"/>
+                    <a:blip r:embed="rId12"/>
                     <a:stretch>
                       <a:fillRect/>
                     </a:stretch>
@@ -2295,7 +2369,7 @@
                     <pic:cNvPicPr/>
                   </pic:nvPicPr>
                   <pic:blipFill>
-                    <a:blip r:embed="rId6"/>
+                    <a:blip r:embed="rId10"/>
                     <a:stretch>
                       <a:fillRect/>
                     </a:stretch>
@@ -2439,7 +2513,7 @@
                     <pic:cNvPicPr/>
                   </pic:nvPicPr>
                   <pic:blipFill>
-                    <a:blip r:embed="rId7"/>
+                    <a:blip r:embed="rId11"/>
                     <a:stretch>
                       <a:fillRect/>
                     </a:stretch>
@@ -2571,7 +2645,7 @@
                     <pic:cNvPicPr/>
                   </pic:nvPicPr>
                   <pic:blipFill>
-                    <a:blip r:embed="rId9"/>
+                    <a:blip r:embed="rId13"/>
                     <a:stretch>
                       <a:fillRect/>
                     </a:stretch>
@@ -2728,25 +2802,119 @@
     </w:p>
     <w:p>
       <w:pPr>
-        <w:rPr>
-          <w:rtl/>
-        </w:rPr>
-      </w:pPr>
-    </w:p>
-    <w:p>
-      <w:pPr>
+        <w:pStyle w:val="Heading4"/>
+        <w:jc w:val="both"/>
+        <w:rPr>
+          <w:rtl/>
+        </w:rPr>
+      </w:pPr>
+      <w:commentRangeStart w:id="1"/>
+      <w:r>
         <w:rPr>
           <w:rFonts w:hint="cs"/>
           <w:rtl/>
         </w:rPr>
-      </w:pPr>
+        <w:t xml:space="preserve">סעיף </w:t>
+      </w:r>
       <w:r>
         <w:rPr>
           <w:rFonts w:hint="cs"/>
           <w:rtl/>
         </w:rPr>
-        <w:t>סעיף א':</w:t>
-      </w:r>
+        <w:t>א</w:t>
+      </w:r>
+      <w:r>
+        <w:rPr>
+          <w:rFonts w:hint="cs"/>
+          <w:rtl/>
+        </w:rPr>
+        <w:t>'</w:t>
+      </w:r>
+      <w:commentRangeEnd w:id="1"/>
+      <w:r>
+        <w:rPr>
+          <w:rStyle w:val="CommentReference"/>
+          <w:rFonts w:asciiTheme="minorHAnsi" w:eastAsiaTheme="minorHAnsi" w:hAnsiTheme="minorHAnsi" w:cstheme="minorBidi"/>
+          <w:i w:val="0"/>
+          <w:iCs w:val="0"/>
+          <w:color w:val="auto"/>
+          <w:rtl/>
+        </w:rPr>
+        <w:commentReference w:id="1"/>
+      </w:r>
+    </w:p>
+    <w:p>
+      <w:pPr>
+        <w:rPr>
+          <w:color w:val="FF0000"/>
+          <w:rtl/>
+        </w:rPr>
+      </w:pPr>
+      <m:oMathPara>
+        <m:oMath>
+          <m:r>
+            <w:rPr>
+              <w:rFonts w:ascii="Cambria Math" w:hAnsi="Cambria Math"/>
+              <w:color w:val="FF0000"/>
+            </w:rPr>
+            <m:t>θ=</m:t>
+          </m:r>
+          <m:func>
+            <m:funcPr>
+              <m:ctrlPr>
+                <w:rPr>
+                  <w:rFonts w:ascii="Cambria Math" w:hAnsi="Cambria Math"/>
+                  <w:i/>
+                  <w:color w:val="FF0000"/>
+                </w:rPr>
+              </m:ctrlPr>
+            </m:funcPr>
+            <m:fName>
+              <m:r>
+                <m:rPr>
+                  <m:sty m:val="p"/>
+                </m:rPr>
+                <w:rPr>
+                  <w:rFonts w:ascii="Cambria Math" w:hAnsi="Cambria Math"/>
+                  <w:color w:val="FF0000"/>
+                </w:rPr>
+                <m:t>arctan</m:t>
+              </m:r>
+            </m:fName>
+            <m:e>
+              <m:f>
+                <m:fPr>
+                  <m:ctrlPr>
+                    <w:rPr>
+                      <w:rFonts w:ascii="Cambria Math" w:hAnsi="Cambria Math"/>
+                      <w:i/>
+                      <w:color w:val="FF0000"/>
+                    </w:rPr>
+                  </m:ctrlPr>
+                </m:fPr>
+                <m:num>
+                  <m:r>
+                    <w:rPr>
+                      <w:rFonts w:ascii="Cambria Math" w:hAnsi="Cambria Math"/>
+                      <w:color w:val="FF0000"/>
+                    </w:rPr>
+                    <m:t>x</m:t>
+                  </m:r>
+                </m:num>
+                <m:den>
+                  <m:r>
+                    <w:rPr>
+                      <w:rFonts w:ascii="Cambria Math" w:hAnsi="Cambria Math"/>
+                      <w:color w:val="FF0000"/>
+                    </w:rPr>
+                    <m:t>y</m:t>
+                  </m:r>
+                </m:den>
+              </m:f>
+            </m:e>
+          </m:func>
+        </m:oMath>
+      </m:oMathPara>
     </w:p>
     <w:p>
       <w:pPr>
@@ -2784,15 +2952,7 @@
                   <w:color w:val="FF0000"/>
                   <w:lang w:val="en-GB" w:bidi="ar-IQ"/>
                 </w:rPr>
-                <m:t>q</m:t>
-              </m:r>
-              <m:r>
-                <w:rPr>
-                  <w:rFonts w:ascii="Cambria Math" w:hAnsi="Cambria Math"/>
-                  <w:color w:val="FF0000"/>
-                  <w:lang w:val="en-GB" w:bidi="ar-IQ"/>
-                </w:rPr>
-                <m:t>d</m:t>
+                <m:t>qd</m:t>
               </m:r>
             </m:num>
             <m:den>
@@ -3083,14 +3243,7 @@
                   <w:rFonts w:ascii="Cambria Math" w:hAnsi="Cambria Math"/>
                   <w:color w:val="FF0000"/>
                 </w:rPr>
-                <m:t>⋅</m:t>
-              </m:r>
-              <m:r>
-                <w:rPr>
-                  <w:rFonts w:ascii="Cambria Math" w:hAnsi="Cambria Math"/>
-                  <w:color w:val="FF0000"/>
-                </w:rPr>
-                <m:t>2×</m:t>
+                <m:t>⋅2×</m:t>
               </m:r>
               <m:sSup>
                 <m:sSupPr>
@@ -3375,13 +3528,242 @@
           <w:rtl/>
         </w:rPr>
       </w:pPr>
-      <w:r>
-        <w:rPr>
-          <w:rFonts w:eastAsiaTheme="minorEastAsia" w:hint="cs"/>
+    </w:p>
+    <w:p>
+      <w:pPr>
+        <w:pStyle w:val="Heading4"/>
+        <w:jc w:val="both"/>
+        <w:rPr>
+          <w:rtl/>
+        </w:rPr>
+      </w:pPr>
+      <w:commentRangeStart w:id="2"/>
+      <w:r>
+        <w:rPr>
+          <w:rFonts w:hint="cs"/>
+          <w:rtl/>
+        </w:rPr>
+        <w:t xml:space="preserve">סעיף </w:t>
+      </w:r>
+      <w:r>
+        <w:rPr>
+          <w:rFonts w:hint="cs"/>
+          <w:rtl/>
+        </w:rPr>
+        <w:t>ב</w:t>
+      </w:r>
+      <w:r>
+        <w:rPr>
+          <w:rFonts w:hint="cs"/>
+          <w:rtl/>
+        </w:rPr>
+        <w:t>'</w:t>
+      </w:r>
+      <w:commentRangeEnd w:id="2"/>
+      <w:r>
+        <w:rPr>
+          <w:rStyle w:val="CommentReference"/>
+          <w:rFonts w:asciiTheme="minorHAnsi" w:eastAsiaTheme="minorHAnsi" w:hAnsiTheme="minorHAnsi" w:cstheme="minorBidi"/>
+          <w:i w:val="0"/>
+          <w:iCs w:val="0"/>
+          <w:color w:val="auto"/>
+          <w:rtl/>
+        </w:rPr>
+        <w:commentReference w:id="2"/>
+      </w:r>
+    </w:p>
+    <w:p>
+      <w:pPr>
+        <w:jc w:val="center"/>
+        <w:rPr>
+          <w:rtl/>
+        </w:rPr>
+      </w:pPr>
+      <w:r>
+        <w:rPr>
+          <w:rFonts w:cs="Arial"/>
+          <w:rtl/>
+        </w:rPr>
+        <w:drawing>
+          <wp:inline distT="0" distB="0" distL="0" distR="0" wp14:anchorId="50486028" wp14:editId="762E1691">
+            <wp:extent cx="4654789" cy="1543129"/>
+            <wp:effectExtent l="0" t="0" r="0" b="0"/>
+            <wp:docPr id="3" name="Picture 3" descr="Text&#10;&#10;Description automatically generated"/>
+            <wp:cNvGraphicFramePr>
+              <a:graphicFrameLocks xmlns:a="http://schemas.openxmlformats.org/drawingml/2006/main" noChangeAspect="1"/>
+            </wp:cNvGraphicFramePr>
+            <a:graphic xmlns:a="http://schemas.openxmlformats.org/drawingml/2006/main">
+              <a:graphicData uri="http://schemas.openxmlformats.org/drawingml/2006/picture">
+                <pic:pic xmlns:pic="http://schemas.openxmlformats.org/drawingml/2006/picture">
+                  <pic:nvPicPr>
+                    <pic:cNvPr id="3" name="Picture 3" descr="Text&#10;&#10;Description automatically generated"/>
+                    <pic:cNvPicPr/>
+                  </pic:nvPicPr>
+                  <pic:blipFill>
+                    <a:blip r:embed="rId14"/>
+                    <a:stretch>
+                      <a:fillRect/>
+                    </a:stretch>
+                  </pic:blipFill>
+                  <pic:spPr>
+                    <a:xfrm>
+                      <a:off x="0" y="0"/>
+                      <a:ext cx="4654789" cy="1543129"/>
+                    </a:xfrm>
+                    <a:prstGeom prst="rect">
+                      <a:avLst/>
+                    </a:prstGeom>
+                  </pic:spPr>
+                </pic:pic>
+              </a:graphicData>
+            </a:graphic>
+          </wp:inline>
+        </w:drawing>
+      </w:r>
+    </w:p>
+    <w:p>
+      <w:pPr>
+        <w:rPr>
+          <w:rFonts w:eastAsiaTheme="minorEastAsia"/>
           <w:i/>
           <w:rtl/>
         </w:rPr>
-        <w:t xml:space="preserve">כאשר: </w:t>
+      </w:pPr>
+      <w:r>
+        <w:rPr>
+          <w:rFonts w:ascii="David" w:hAnsi="David" w:cs="David" w:hint="cs"/>
+          <w:rtl/>
+        </w:rPr>
+        <w:t>בדומה להסבר בחלק א', בנקודות</w:t>
+      </w:r>
+      <w:r>
+        <w:rPr>
+          <w:rFonts w:ascii="David" w:hAnsi="David" w:cs="David" w:hint="cs"/>
+          <w:rtl/>
+        </w:rPr>
+        <w:t xml:space="preserve"> בהן הצבנו את המטענים נחזיר שדה 0. שוב הסיבה לכך היא שאנו מתייחסים אליהם כמוליכים מאוד קטנים ולכן בדיוק איפה שהם נמצאים אין שדה.</w:t>
+      </w:r>
+    </w:p>
+    <w:p>
+      <w:pPr>
+        <w:rPr>
+          <w:rFonts w:eastAsiaTheme="minorEastAsia"/>
+          <w:i/>
+          <w:rtl/>
+        </w:rPr>
+      </w:pPr>
+    </w:p>
+    <w:p>
+      <w:pPr>
+        <w:pStyle w:val="Heading4"/>
+        <w:jc w:val="both"/>
+        <w:rPr>
+          <w:rtl/>
+        </w:rPr>
+      </w:pPr>
+      <w:r>
+        <w:rPr>
+          <w:rFonts w:hint="cs"/>
+          <w:rtl/>
+        </w:rPr>
+        <w:t xml:space="preserve">סעיף </w:t>
+      </w:r>
+      <w:r>
+        <w:rPr>
+          <w:rFonts w:hint="cs"/>
+          <w:rtl/>
+        </w:rPr>
+        <w:t>ג</w:t>
+      </w:r>
+      <w:r>
+        <w:rPr>
+          <w:rFonts w:hint="cs"/>
+          <w:rtl/>
+        </w:rPr>
+        <w:t>'</w:t>
+      </w:r>
+    </w:p>
+    <w:p>
+      <w:pPr>
+        <w:jc w:val="center"/>
+        <w:rPr>
+          <w:rFonts w:eastAsiaTheme="minorEastAsia"/>
+          <w:i/>
+          <w:rtl/>
+        </w:rPr>
+      </w:pPr>
+      <w:r>
+        <w:rPr>
+          <w:rFonts w:eastAsiaTheme="minorEastAsia" w:cs="Arial"/>
+          <w:i/>
+          <w:rtl/>
+        </w:rPr>
+        <w:drawing>
+          <wp:inline distT="0" distB="0" distL="0" distR="0" wp14:anchorId="3010EBCD" wp14:editId="47B31DCB">
+            <wp:extent cx="5274310" cy="1318895"/>
+            <wp:effectExtent l="0" t="0" r="2540" b="0"/>
+            <wp:docPr id="4" name="Picture 4" descr="Text&#10;&#10;Description automatically generated"/>
+            <wp:cNvGraphicFramePr>
+              <a:graphicFrameLocks xmlns:a="http://schemas.openxmlformats.org/drawingml/2006/main" noChangeAspect="1"/>
+            </wp:cNvGraphicFramePr>
+            <a:graphic xmlns:a="http://schemas.openxmlformats.org/drawingml/2006/main">
+              <a:graphicData uri="http://schemas.openxmlformats.org/drawingml/2006/picture">
+                <pic:pic xmlns:pic="http://schemas.openxmlformats.org/drawingml/2006/picture">
+                  <pic:nvPicPr>
+                    <pic:cNvPr id="4" name="Picture 4" descr="Text&#10;&#10;Description automatically generated"/>
+                    <pic:cNvPicPr/>
+                  </pic:nvPicPr>
+                  <pic:blipFill>
+                    <a:blip r:embed="rId15"/>
+                    <a:stretch>
+                      <a:fillRect/>
+                    </a:stretch>
+                  </pic:blipFill>
+                  <pic:spPr>
+                    <a:xfrm>
+                      <a:off x="0" y="0"/>
+                      <a:ext cx="5274310" cy="1318895"/>
+                    </a:xfrm>
+                    <a:prstGeom prst="rect">
+                      <a:avLst/>
+                    </a:prstGeom>
+                  </pic:spPr>
+                </pic:pic>
+              </a:graphicData>
+            </a:graphic>
+          </wp:inline>
+        </w:drawing>
+      </w:r>
+    </w:p>
+    <w:p>
+      <w:pPr>
+        <w:pStyle w:val="Heading4"/>
+        <w:jc w:val="both"/>
+        <w:rPr>
+          <w:rtl/>
+        </w:rPr>
+      </w:pPr>
+      <w:r>
+        <w:rPr>
+          <w:rFonts w:hint="cs"/>
+          <w:rtl/>
+        </w:rPr>
+        <w:lastRenderedPageBreak/>
+        <w:t xml:space="preserve">סעיף </w:t>
+      </w:r>
+      <w:r>
+        <w:rPr>
+          <w:rFonts w:hint="cs"/>
+          <w:rtl/>
+        </w:rPr>
+        <w:t>ד</w:t>
+      </w:r>
+      <w:r>
+        <w:rPr>
+          <w:rFonts w:hint="cs"/>
+          <w:rtl/>
+        </w:rPr>
+        <w:t>'</w:t>
       </w:r>
     </w:p>
     <w:p>
@@ -3415,7 +3797,7 @@
                     <pic:cNvPicPr/>
                   </pic:nvPicPr>
                   <pic:blipFill>
-                    <a:blip r:embed="rId10"/>
+                    <a:blip r:embed="rId16"/>
                     <a:stretch>
                       <a:fillRect/>
                     </a:stretch>
@@ -3456,6 +3838,103 @@
     </w:sectPr>
   </w:body>
 </w:document>
+</file>
+
+<file path=word/comments.xml><?xml version="1.0" encoding="utf-8"?>
+<w:comments xmlns:wpc="http://schemas.microsoft.com/office/word/2010/wordprocessingCanvas" xmlns:cx="http://schemas.microsoft.com/office/drawing/2014/chartex" xmlns:cx1="http://schemas.microsoft.com/office/drawing/2015/9/8/chartex" xmlns:cx2="http://schemas.microsoft.com/office/drawing/2015/10/21/chartex" xmlns:cx3="http://schemas.microsoft.com/office/drawing/2016/5/9/chartex" xmlns:cx4="http://schemas.microsoft.com/office/drawing/2016/5/10/chartex" xmlns:cx5="http://schemas.microsoft.com/office/drawing/2016/5/11/chartex" xmlns:cx6="http://schemas.microsoft.com/office/drawing/2016/5/12/chartex" xmlns:cx7="http://schemas.microsoft.com/office/drawing/2016/5/13/chartex" xmlns:cx8="http://schemas.microsoft.com/office/drawing/2016/5/14/chartex" xmlns:mc="http://schemas.openxmlformats.org/markup-compatibility/2006" xmlns:aink="http://schemas.microsoft.com/office/drawing/2016/ink" xmlns:am3d="http://schemas.microsoft.com/office/drawing/2017/model3d" xmlns:o="urn:schemas-microsoft-com:office:office" xmlns:r="http://schemas.openxmlformats.org/officeDocument/2006/relationships" xmlns:m="http://schemas.openxmlformats.org/officeDocument/2006/math" xmlns:v="urn:schemas-microsoft-com:vml" xmlns:wp14="http://schemas.microsoft.com/office/word/2010/wordprocessingDrawing" xmlns:wp="http://schemas.openxmlformats.org/drawingml/2006/wordprocessingDrawing" xmlns:w10="urn:schemas-microsoft-com:office:word" xmlns:w="http://schemas.openxmlformats.org/wordprocessingml/2006/main" xmlns:w14="http://schemas.microsoft.com/office/word/2010/wordml" xmlns:w15="http://schemas.microsoft.com/office/word/2012/wordml" xmlns:w16cex="http://schemas.microsoft.com/office/word/2018/wordml/cex" xmlns:w16cid="http://schemas.microsoft.com/office/word/2016/wordml/cid" xmlns:w16="http://schemas.microsoft.com/office/word/2018/wordml" xmlns:w16sdtdh="http://schemas.microsoft.com/office/word/2020/wordml/sdtdatahash" xmlns:w16se="http://schemas.microsoft.com/office/word/2015/wordml/symex" xmlns:wpg="http://schemas.microsoft.com/office/word/2010/wordprocessingGroup" xmlns:wpi="http://schemas.microsoft.com/office/word/2010/wordprocessingInk" xmlns:wne="http://schemas.microsoft.com/office/word/2006/wordml" xmlns:wps="http://schemas.microsoft.com/office/word/2010/wordprocessingShape" mc:Ignorable="w14 w15 w16se w16cid w16 w16cex w16sdtdh wp14">
+  <w:comment w:id="0" w:author="Shaked Lubin" w:date="2021-05-08T17:29:00Z" w:initials="SL">
+    <w:p>
+      <w:pPr>
+        <w:pStyle w:val="CommentText"/>
+      </w:pPr>
+      <w:r>
+        <w:rPr>
+          <w:rStyle w:val="CommentReference"/>
+        </w:rPr>
+        <w:annotationRef/>
+      </w:r>
+      <w:r>
+        <w:rPr>
+          <w:rFonts w:hint="cs"/>
+          <w:rtl/>
+        </w:rPr>
+        <w:t>הסבר</w:t>
+      </w:r>
+    </w:p>
+  </w:comment>
+  <w:comment w:id="1" w:author="Shaked Lubin" w:date="2021-05-08T17:35:00Z" w:initials="SL">
+    <w:p>
+      <w:pPr>
+        <w:pStyle w:val="CommentText"/>
+      </w:pPr>
+      <w:r>
+        <w:rPr>
+          <w:rStyle w:val="CommentReference"/>
+        </w:rPr>
+        <w:annotationRef/>
+      </w:r>
+      <w:r>
+        <w:rPr>
+          <w:rFonts w:hint="cs"/>
+          <w:rtl/>
+        </w:rPr>
+        <w:t>לסיים את החישוב</w:t>
+      </w:r>
+    </w:p>
+  </w:comment>
+  <w:comment w:id="2" w:author="Shaked Lubin" w:date="2021-05-08T17:35:00Z" w:initials="SL">
+    <w:p>
+      <w:pPr>
+        <w:pStyle w:val="CommentText"/>
+      </w:pPr>
+      <w:r>
+        <w:rPr>
+          <w:rStyle w:val="CommentReference"/>
+        </w:rPr>
+        <w:annotationRef/>
+      </w:r>
+      <w:r>
+        <w:rPr>
+          <w:rFonts w:hint="cs"/>
+          <w:rtl/>
+        </w:rPr>
+        <w:t>הסבר</w:t>
+      </w:r>
+    </w:p>
+  </w:comment>
+</w:comments>
+</file>
+
+<file path=word/commentsExtended.xml><?xml version="1.0" encoding="utf-8"?>
+<w15:commentsEx xmlns:wpc="http://schemas.microsoft.com/office/word/2010/wordprocessingCanvas" xmlns:cx="http://schemas.microsoft.com/office/drawing/2014/chartex" xmlns:cx1="http://schemas.microsoft.com/office/drawing/2015/9/8/chartex" xmlns:cx2="http://schemas.microsoft.com/office/drawing/2015/10/21/chartex" xmlns:cx3="http://schemas.microsoft.com/office/drawing/2016/5/9/chartex" xmlns:cx4="http://schemas.microsoft.com/office/drawing/2016/5/10/chartex" xmlns:cx5="http://schemas.microsoft.com/office/drawing/2016/5/11/chartex" xmlns:cx6="http://schemas.microsoft.com/office/drawing/2016/5/12/chartex" xmlns:cx7="http://schemas.microsoft.com/office/drawing/2016/5/13/chartex" xmlns:cx8="http://schemas.microsoft.com/office/drawing/2016/5/14/chartex" xmlns:mc="http://schemas.openxmlformats.org/markup-compatibility/2006" xmlns:aink="http://schemas.microsoft.com/office/drawing/2016/ink" xmlns:am3d="http://schemas.microsoft.com/office/drawing/2017/model3d" xmlns:o="urn:schemas-microsoft-com:office:office" xmlns:r="http://schemas.openxmlformats.org/officeDocument/2006/relationships" xmlns:m="http://schemas.openxmlformats.org/officeDocument/2006/math" xmlns:v="urn:schemas-microsoft-com:vml" xmlns:wp14="http://schemas.microsoft.com/office/word/2010/wordprocessingDrawing" xmlns:wp="http://schemas.openxmlformats.org/drawingml/2006/wordprocessingDrawing" xmlns:w10="urn:schemas-microsoft-com:office:word" xmlns:w="http://schemas.openxmlformats.org/wordprocessingml/2006/main" xmlns:w14="http://schemas.microsoft.com/office/word/2010/wordml" xmlns:w15="http://schemas.microsoft.com/office/word/2012/wordml" xmlns:w16cex="http://schemas.microsoft.com/office/word/2018/wordml/cex" xmlns:w16cid="http://schemas.microsoft.com/office/word/2016/wordml/cid" xmlns:w16="http://schemas.microsoft.com/office/word/2018/wordml" xmlns:w16sdtdh="http://schemas.microsoft.com/office/word/2020/wordml/sdtdatahash" xmlns:w16se="http://schemas.microsoft.com/office/word/2015/wordml/symex" xmlns:wpg="http://schemas.microsoft.com/office/word/2010/wordprocessingGroup" xmlns:wpi="http://schemas.microsoft.com/office/word/2010/wordprocessingInk" xmlns:wne="http://schemas.microsoft.com/office/word/2006/wordml" xmlns:wps="http://schemas.microsoft.com/office/word/2010/wordprocessingShape" mc:Ignorable="w14 w15 w16se w16cid w16 w16cex w16sdtdh wp14">
+  <w15:commentEx w15:paraId="43DDEF7E" w15:done="0"/>
+  <w15:commentEx w15:paraId="5E5456B6" w15:done="0"/>
+  <w15:commentEx w15:paraId="4354A008" w15:done="0"/>
+</w15:commentsEx>
+</file>
+
+<file path=word/commentsExtensible.xml><?xml version="1.0" encoding="utf-8"?>
+<w16cex:commentsExtensible xmlns:wpc="http://schemas.microsoft.com/office/word/2010/wordprocessingCanvas" xmlns:cx="http://schemas.microsoft.com/office/drawing/2014/chartex" xmlns:cx1="http://schemas.microsoft.com/office/drawing/2015/9/8/chartex" xmlns:cx2="http://schemas.microsoft.com/office/drawing/2015/10/21/chartex" xmlns:cx3="http://schemas.microsoft.com/office/drawing/2016/5/9/chartex" xmlns:cx4="http://schemas.microsoft.com/office/drawing/2016/5/10/chartex" xmlns:cx5="http://schemas.microsoft.com/office/drawing/2016/5/11/chartex" xmlns:cx6="http://schemas.microsoft.com/office/drawing/2016/5/12/chartex" xmlns:cx7="http://schemas.microsoft.com/office/drawing/2016/5/13/chartex" xmlns:cx8="http://schemas.microsoft.com/office/drawing/2016/5/14/chartex" xmlns:mc="http://schemas.openxmlformats.org/markup-compatibility/2006" xmlns:aink="http://schemas.microsoft.com/office/drawing/2016/ink" xmlns:am3d="http://schemas.microsoft.com/office/drawing/2017/model3d" xmlns:o="urn:schemas-microsoft-com:office:office" xmlns:r="http://schemas.openxmlformats.org/officeDocument/2006/relationships" xmlns:m="http://schemas.openxmlformats.org/officeDocument/2006/math" xmlns:v="urn:schemas-microsoft-com:vml" xmlns:wp14="http://schemas.microsoft.com/office/word/2010/wordprocessingDrawing" xmlns:wp="http://schemas.openxmlformats.org/drawingml/2006/wordprocessingDrawing" xmlns:w10="urn:schemas-microsoft-com:office:word" xmlns:w="http://schemas.openxmlformats.org/wordprocessingml/2006/main" xmlns:w14="http://schemas.microsoft.com/office/word/2010/wordml" xmlns:w15="http://schemas.microsoft.com/office/word/2012/wordml" xmlns:w16cex="http://schemas.microsoft.com/office/word/2018/wordml/cex" xmlns:w16cid="http://schemas.microsoft.com/office/word/2016/wordml/cid" xmlns:w16="http://schemas.microsoft.com/office/word/2018/wordml" xmlns:w16sdtdh="http://schemas.microsoft.com/office/word/2020/wordml/sdtdatahash" xmlns:w16se="http://schemas.microsoft.com/office/word/2015/wordml/symex" xmlns:wpg="http://schemas.microsoft.com/office/word/2010/wordprocessingGroup" xmlns:wpi="http://schemas.microsoft.com/office/word/2010/wordprocessingInk" xmlns:wne="http://schemas.microsoft.com/office/word/2006/wordml" xmlns:wps="http://schemas.microsoft.com/office/word/2010/wordprocessingShape" mc:Ignorable="w14 w15 w16se w16cid w16 w16cex w16sdtdh wp14">
+  <w16cex:commentExtensible w16cex:durableId="244148DF" w16cex:dateUtc="2021-05-08T14:29:00Z"/>
+  <w16cex:commentExtensible w16cex:durableId="24414A73" w16cex:dateUtc="2021-05-08T14:35:00Z"/>
+  <w16cex:commentExtensible w16cex:durableId="24414A6C" w16cex:dateUtc="2021-05-08T14:35:00Z"/>
+</w16cex:commentsExtensible>
+</file>
+
+<file path=word/commentsIds.xml><?xml version="1.0" encoding="utf-8"?>
+<w16cid:commentsIds xmlns:wpc="http://schemas.microsoft.com/office/word/2010/wordprocessingCanvas" xmlns:cx="http://schemas.microsoft.com/office/drawing/2014/chartex" xmlns:cx1="http://schemas.microsoft.com/office/drawing/2015/9/8/chartex" xmlns:cx2="http://schemas.microsoft.com/office/drawing/2015/10/21/chartex" xmlns:cx3="http://schemas.microsoft.com/office/drawing/2016/5/9/chartex" xmlns:cx4="http://schemas.microsoft.com/office/drawing/2016/5/10/chartex" xmlns:cx5="http://schemas.microsoft.com/office/drawing/2016/5/11/chartex" xmlns:cx6="http://schemas.microsoft.com/office/drawing/2016/5/12/chartex" xmlns:cx7="http://schemas.microsoft.com/office/drawing/2016/5/13/chartex" xmlns:cx8="http://schemas.microsoft.com/office/drawing/2016/5/14/chartex" xmlns:mc="http://schemas.openxmlformats.org/markup-compatibility/2006" xmlns:aink="http://schemas.microsoft.com/office/drawing/2016/ink" xmlns:am3d="http://schemas.microsoft.com/office/drawing/2017/model3d" xmlns:o="urn:schemas-microsoft-com:office:office" xmlns:r="http://schemas.openxmlformats.org/officeDocument/2006/relationships" xmlns:m="http://schemas.openxmlformats.org/officeDocument/2006/math" xmlns:v="urn:schemas-microsoft-com:vml" xmlns:wp14="http://schemas.microsoft.com/office/word/2010/wordprocessingDrawing" xmlns:wp="http://schemas.openxmlformats.org/drawingml/2006/wordprocessingDrawing" xmlns:w10="urn:schemas-microsoft-com:office:word" xmlns:w="http://schemas.openxmlformats.org/wordprocessingml/2006/main" xmlns:w14="http://schemas.microsoft.com/office/word/2010/wordml" xmlns:w15="http://schemas.microsoft.com/office/word/2012/wordml" xmlns:w16cex="http://schemas.microsoft.com/office/word/2018/wordml/cex" xmlns:w16cid="http://schemas.microsoft.com/office/word/2016/wordml/cid" xmlns:w16="http://schemas.microsoft.com/office/word/2018/wordml" xmlns:w16sdtdh="http://schemas.microsoft.com/office/word/2020/wordml/sdtdatahash" xmlns:w16se="http://schemas.microsoft.com/office/word/2015/wordml/symex" xmlns:wpg="http://schemas.microsoft.com/office/word/2010/wordprocessingGroup" xmlns:wpi="http://schemas.microsoft.com/office/word/2010/wordprocessingInk" xmlns:wne="http://schemas.microsoft.com/office/word/2006/wordml" xmlns:wps="http://schemas.microsoft.com/office/word/2010/wordprocessingShape" mc:Ignorable="w14 w15 w16se w16cid w16 w16cex w16sdtdh wp14">
+  <w16cid:commentId w16cid:paraId="43DDEF7E" w16cid:durableId="244148DF"/>
+  <w16cid:commentId w16cid:paraId="5E5456B6" w16cid:durableId="24414A73"/>
+  <w16cid:commentId w16cid:paraId="4354A008" w16cid:durableId="24414A6C"/>
+</w16cid:commentsIds>
+</file>
+
+<file path=word/people.xml><?xml version="1.0" encoding="utf-8"?>
+<w15:people xmlns:wpc="http://schemas.microsoft.com/office/word/2010/wordprocessingCanvas" xmlns:cx="http://schemas.microsoft.com/office/drawing/2014/chartex" xmlns:cx1="http://schemas.microsoft.com/office/drawing/2015/9/8/chartex" xmlns:cx2="http://schemas.microsoft.com/office/drawing/2015/10/21/chartex" xmlns:cx3="http://schemas.microsoft.com/office/drawing/2016/5/9/chartex" xmlns:cx4="http://schemas.microsoft.com/office/drawing/2016/5/10/chartex" xmlns:cx5="http://schemas.microsoft.com/office/drawing/2016/5/11/chartex" xmlns:cx6="http://schemas.microsoft.com/office/drawing/2016/5/12/chartex" xmlns:cx7="http://schemas.microsoft.com/office/drawing/2016/5/13/chartex" xmlns:cx8="http://schemas.microsoft.com/office/drawing/2016/5/14/chartex" xmlns:mc="http://schemas.openxmlformats.org/markup-compatibility/2006" xmlns:aink="http://schemas.microsoft.com/office/drawing/2016/ink" xmlns:am3d="http://schemas.microsoft.com/office/drawing/2017/model3d" xmlns:o="urn:schemas-microsoft-com:office:office" xmlns:r="http://schemas.openxmlformats.org/officeDocument/2006/relationships" xmlns:m="http://schemas.openxmlformats.org/officeDocument/2006/math" xmlns:v="urn:schemas-microsoft-com:vml" xmlns:wp14="http://schemas.microsoft.com/office/word/2010/wordprocessingDrawing" xmlns:wp="http://schemas.openxmlformats.org/drawingml/2006/wordprocessingDrawing" xmlns:w10="urn:schemas-microsoft-com:office:word" xmlns:w="http://schemas.openxmlformats.org/wordprocessingml/2006/main" xmlns:w14="http://schemas.microsoft.com/office/word/2010/wordml" xmlns:w15="http://schemas.microsoft.com/office/word/2012/wordml" xmlns:w16cex="http://schemas.microsoft.com/office/word/2018/wordml/cex" xmlns:w16cid="http://schemas.microsoft.com/office/word/2016/wordml/cid" xmlns:w16="http://schemas.microsoft.com/office/word/2018/wordml" xmlns:w16sdtdh="http://schemas.microsoft.com/office/word/2020/wordml/sdtdatahash" xmlns:w16se="http://schemas.microsoft.com/office/word/2015/wordml/symex" xmlns:wpg="http://schemas.microsoft.com/office/word/2010/wordprocessingGroup" xmlns:wpi="http://schemas.microsoft.com/office/word/2010/wordprocessingInk" xmlns:wne="http://schemas.microsoft.com/office/word/2006/wordml" xmlns:wps="http://schemas.microsoft.com/office/word/2010/wordprocessingShape" mc:Ignorable="w14 w15 w16se w16cid w16 w16cex w16sdtdh wp14">
+  <w15:person w15:author="Shaked Lubin">
+    <w15:presenceInfo w15:providerId="Windows Live" w15:userId="b8927da1f13c2969"/>
+  </w15:person>
+</w15:people>
 </file>
 
 <file path=word/styles.xml><?xml version="1.0" encoding="utf-8"?>
@@ -4036,6 +4515,74 @@
       <w:color w:val="808080"/>
     </w:rPr>
   </w:style>
+  <w:style w:type="character" w:styleId="CommentReference">
+    <w:name w:val="annotation reference"/>
+    <w:basedOn w:val="DefaultParagraphFont"/>
+    <w:uiPriority w:val="99"/>
+    <w:semiHidden/>
+    <w:unhideWhenUsed/>
+    <w:rsid w:val="00CA7EEE"/>
+    <w:rPr>
+      <w:sz w:val="16"/>
+      <w:szCs w:val="16"/>
+    </w:rPr>
+  </w:style>
+  <w:style w:type="paragraph" w:styleId="CommentText">
+    <w:name w:val="annotation text"/>
+    <w:basedOn w:val="Normal"/>
+    <w:link w:val="CommentTextChar"/>
+    <w:uiPriority w:val="99"/>
+    <w:semiHidden/>
+    <w:unhideWhenUsed/>
+    <w:rsid w:val="00CA7EEE"/>
+    <w:pPr>
+      <w:spacing w:line="240" w:lineRule="auto"/>
+    </w:pPr>
+    <w:rPr>
+      <w:sz w:val="20"/>
+      <w:szCs w:val="20"/>
+    </w:rPr>
+  </w:style>
+  <w:style w:type="character" w:customStyle="1" w:styleId="CommentTextChar">
+    <w:name w:val="Comment Text Char"/>
+    <w:basedOn w:val="DefaultParagraphFont"/>
+    <w:link w:val="CommentText"/>
+    <w:uiPriority w:val="99"/>
+    <w:semiHidden/>
+    <w:rsid w:val="00CA7EEE"/>
+    <w:rPr>
+      <w:sz w:val="20"/>
+      <w:szCs w:val="20"/>
+    </w:rPr>
+  </w:style>
+  <w:style w:type="paragraph" w:styleId="CommentSubject">
+    <w:name w:val="annotation subject"/>
+    <w:basedOn w:val="CommentText"/>
+    <w:next w:val="CommentText"/>
+    <w:link w:val="CommentSubjectChar"/>
+    <w:uiPriority w:val="99"/>
+    <w:semiHidden/>
+    <w:unhideWhenUsed/>
+    <w:rsid w:val="00CA7EEE"/>
+    <w:rPr>
+      <w:b/>
+      <w:bCs/>
+    </w:rPr>
+  </w:style>
+  <w:style w:type="character" w:customStyle="1" w:styleId="CommentSubjectChar">
+    <w:name w:val="Comment Subject Char"/>
+    <w:basedOn w:val="CommentTextChar"/>
+    <w:link w:val="CommentSubject"/>
+    <w:uiPriority w:val="99"/>
+    <w:semiHidden/>
+    <w:rsid w:val="00CA7EEE"/>
+    <w:rPr>
+      <w:b/>
+      <w:bCs/>
+      <w:sz w:val="20"/>
+      <w:szCs w:val="20"/>
+    </w:rPr>
+  </w:style>
 </w:styles>
 </file>
 

</xml_diff>

<commit_message>
PART C - A B
</commit_message>
<xml_diff>
--- a/src/Project1/שדות - מטלה 1.docx
+++ b/src/Project1/שדות - מטלה 1.docx
@@ -2813,6 +2813,7 @@
       <w:r>
         <w:rPr>
           <w:rFonts w:cs="Arial"/>
+          <w:noProof/>
           <w:rtl/>
         </w:rPr>
         <w:drawing>
@@ -2871,7 +2872,6 @@
     <w:p>
       <w:pPr>
         <w:rPr>
-          <w:rFonts w:hint="cs"/>
           <w:i/>
           <w:rtl/>
         </w:rPr>
@@ -3187,13 +3187,7 @@
             <w:rPr>
               <w:rFonts w:ascii="Cambria Math" w:hAnsi="Cambria Math"/>
             </w:rPr>
-            <m:t>=</m:t>
-          </m:r>
-          <m:r>
-            <w:rPr>
-              <w:rFonts w:ascii="Cambria Math" w:hAnsi="Cambria Math"/>
-            </w:rPr>
-            <m:t>kq⋅</m:t>
+            <m:t>=kq⋅</m:t>
           </m:r>
           <m:d>
             <m:dPr>
@@ -3401,13 +3395,7 @@
             <w:rPr>
               <w:rFonts w:ascii="Cambria Math" w:hAnsi="Cambria Math"/>
             </w:rPr>
-            <m:t>=</m:t>
-          </m:r>
-          <m:r>
-            <w:rPr>
-              <w:rFonts w:ascii="Cambria Math" w:hAnsi="Cambria Math"/>
-            </w:rPr>
-            <m:t>kq⋅</m:t>
+            <m:t>=kq⋅</m:t>
           </m:r>
           <m:d>
             <m:dPr>
@@ -3936,13 +3924,7 @@
                                     <w:rPr>
                                       <w:rFonts w:ascii="Cambria Math" w:hAnsi="Cambria Math"/>
                                     </w:rPr>
-                                    <m:t>y</m:t>
-                                  </m:r>
-                                  <m:r>
-                                    <w:rPr>
-                                      <w:rFonts w:ascii="Cambria Math" w:hAnsi="Cambria Math"/>
-                                    </w:rPr>
-                                    <m:t>-</m:t>
+                                    <m:t>y-</m:t>
                                   </m:r>
                                   <m:f>
                                     <m:fPr>
@@ -4393,13 +4375,7 @@
                         <w:rPr>
                           <w:rFonts w:ascii="Cambria Math" w:hAnsi="Cambria Math"/>
                         </w:rPr>
-                        <m:t>y</m:t>
-                      </m:r>
-                      <m:r>
-                        <w:rPr>
-                          <w:rFonts w:ascii="Cambria Math" w:hAnsi="Cambria Math"/>
-                        </w:rPr>
-                        <m:t>-</m:t>
+                        <m:t>y-</m:t>
                       </m:r>
                       <m:f>
                         <m:fPr>
@@ -5470,7 +5446,7 @@
     <w:p>
       <w:pPr>
         <w:rPr>
-          <w:rFonts w:eastAsiaTheme="minorEastAsia" w:hint="cs"/>
+          <w:rFonts w:eastAsiaTheme="minorEastAsia"/>
           <w:i/>
           <w:rtl/>
           <w:lang w:val="en-CA"/>
@@ -5496,27 +5472,14 @@
           <w:rPr>
             <w:rFonts w:ascii="Cambria Math" w:eastAsiaTheme="minorEastAsia" w:hAnsi="Cambria Math"/>
           </w:rPr>
-          <m:t>q=16</m:t>
-        </m:r>
-        <m:r>
-          <w:rPr>
-            <w:rFonts w:ascii="Cambria Math" w:eastAsiaTheme="minorEastAsia" w:hAnsi="Cambria Math"/>
-          </w:rPr>
-          <m:t>nC</m:t>
+          <m:t>q=16nC</m:t>
         </m:r>
         <m:r>
           <w:rPr>
             <w:rFonts w:ascii="Cambria Math" w:eastAsiaTheme="minorEastAsia" w:hAnsi="Cambria Math"/>
             <w:lang w:val="en-CA"/>
           </w:rPr>
-          <m:t>, d=2μm, k=</m:t>
-        </m:r>
-        <m:r>
-          <w:rPr>
-            <w:rFonts w:ascii="Cambria Math" w:eastAsiaTheme="minorEastAsia" w:hAnsi="Cambria Math"/>
-            <w:lang w:val="en-CA"/>
-          </w:rPr>
-          <m:t>9⋅</m:t>
+          <m:t>, d=2μm, k=9⋅</m:t>
         </m:r>
         <m:f>
           <m:fPr>
@@ -5646,7 +5609,7 @@
       <w:pPr>
         <w:jc w:val="center"/>
         <w:rPr>
-          <w:rFonts w:eastAsiaTheme="minorEastAsia" w:hint="cs"/>
+          <w:rFonts w:eastAsiaTheme="minorEastAsia"/>
           <w:i/>
         </w:rPr>
       </w:pPr>
@@ -6011,15 +5974,16 @@
       <w:pPr>
         <w:jc w:val="center"/>
         <w:rPr>
-          <w:rFonts w:ascii="David" w:hAnsi="David" w:cs="David" w:hint="cs"/>
-          <w:i/>
-          <w:rtl/>
-        </w:rPr>
-      </w:pPr>
-      <w:r>
-        <w:rPr>
           <w:rFonts w:ascii="David" w:hAnsi="David" w:cs="David"/>
           <w:i/>
+          <w:rtl/>
+        </w:rPr>
+      </w:pPr>
+      <w:r>
+        <w:rPr>
+          <w:rFonts w:ascii="David" w:hAnsi="David" w:cs="David"/>
+          <w:i/>
+          <w:noProof/>
           <w:rtl/>
         </w:rPr>
         <w:drawing>
@@ -6079,41 +6043,41 @@
       <w:pPr>
         <w:jc w:val="both"/>
         <w:rPr>
+          <w:rFonts w:ascii="David" w:eastAsiaTheme="minorEastAsia" w:hAnsi="David" w:cs="David"/>
+          <w:i/>
+          <w:rtl/>
+        </w:rPr>
+      </w:pPr>
+      <w:r>
+        <w:rPr>
+          <w:rFonts w:ascii="David" w:hAnsi="David" w:cs="David" w:hint="cs"/>
+          <w:i/>
+          <w:rtl/>
+        </w:rPr>
+        <w:t>נחשב בעזרת סופרפוזיציה של פוטנציאלי המטענים</w:t>
+      </w:r>
+      <w:r>
+        <w:rPr>
+          <w:rFonts w:ascii="David" w:hAnsi="David" w:cs="David" w:hint="cs"/>
+          <w:i/>
+          <w:rtl/>
+        </w:rPr>
+        <w:t xml:space="preserve"> (באופן דומה לחישוב השדה החשמלי)</w:t>
+      </w:r>
+      <w:r>
+        <w:rPr>
+          <w:rFonts w:ascii="David" w:hAnsi="David" w:cs="David" w:hint="cs"/>
+          <w:i/>
+          <w:rtl/>
+        </w:rPr>
+        <w:t xml:space="preserve"> </w:t>
+      </w:r>
+      <w:r>
+        <w:rPr>
           <w:rFonts w:ascii="David" w:eastAsiaTheme="minorEastAsia" w:hAnsi="David" w:cs="David" w:hint="cs"/>
           <w:i/>
           <w:rtl/>
         </w:rPr>
-      </w:pPr>
-      <w:r>
-        <w:rPr>
-          <w:rFonts w:ascii="David" w:hAnsi="David" w:cs="David" w:hint="cs"/>
-          <w:i/>
-          <w:rtl/>
-        </w:rPr>
-        <w:t>נחשב בעזרת סופרפוזיציה של פוטנציאלי המטענים</w:t>
-      </w:r>
-      <w:r>
-        <w:rPr>
-          <w:rFonts w:ascii="David" w:hAnsi="David" w:cs="David" w:hint="cs"/>
-          <w:i/>
-          <w:rtl/>
-        </w:rPr>
-        <w:t xml:space="preserve"> (באופן דומה לחישוב השדה החשמלי)</w:t>
-      </w:r>
-      <w:r>
-        <w:rPr>
-          <w:rFonts w:ascii="David" w:hAnsi="David" w:cs="David" w:hint="cs"/>
-          <w:i/>
-          <w:rtl/>
-        </w:rPr>
-        <w:t xml:space="preserve"> </w:t>
-      </w:r>
-      <w:r>
-        <w:rPr>
-          <w:rFonts w:ascii="David" w:eastAsiaTheme="minorEastAsia" w:hAnsi="David" w:cs="David" w:hint="cs"/>
-          <w:i/>
-          <w:rtl/>
-        </w:rPr>
         <w:t>:</w:t>
       </w:r>
     </w:p>
@@ -6121,7 +6085,7 @@
       <w:pPr>
         <w:jc w:val="center"/>
         <w:rPr>
-          <w:rFonts w:ascii="David" w:hAnsi="David" w:cs="David" w:hint="cs"/>
+          <w:rFonts w:ascii="David" w:hAnsi="David" w:cs="David"/>
           <w:i/>
           <w:rtl/>
         </w:rPr>
@@ -6259,7 +6223,7 @@
       <w:pPr>
         <w:jc w:val="both"/>
         <w:rPr>
-          <w:rFonts w:ascii="David" w:eastAsiaTheme="minorEastAsia" w:hAnsi="David" w:cs="David" w:hint="cs"/>
+          <w:rFonts w:ascii="David" w:eastAsiaTheme="minorEastAsia" w:hAnsi="David" w:cs="David"/>
           <w:i/>
           <w:rtl/>
         </w:rPr>
@@ -6600,6 +6564,7 @@
       <w:r>
         <w:rPr>
           <w:rFonts w:cs="Arial"/>
+          <w:noProof/>
           <w:rtl/>
         </w:rPr>
         <w:drawing>
@@ -6709,7 +6674,7 @@
       <w:pPr>
         <w:jc w:val="both"/>
         <w:rPr>
-          <w:rFonts w:ascii="David" w:hAnsi="David" w:cs="David" w:hint="cs"/>
+          <w:rFonts w:ascii="David" w:hAnsi="David" w:cs="David"/>
           <w:i/>
           <w:rtl/>
         </w:rPr>
@@ -6757,6 +6722,7 @@
         <w:rPr>
           <w:rFonts w:ascii="David" w:hAnsi="David" w:cs="David"/>
           <w:i/>
+          <w:noProof/>
           <w:rtl/>
         </w:rPr>
         <w:drawing>
@@ -6836,6 +6802,7 @@
         <w:rPr>
           <w:rFonts w:ascii="David" w:hAnsi="David" w:cs="David"/>
           <w:i/>
+          <w:noProof/>
           <w:rtl/>
         </w:rPr>
         <w:drawing>
@@ -6904,9 +6871,8 @@
       <w:pPr>
         <w:jc w:val="both"/>
         <w:rPr>
-          <w:rFonts w:ascii="David" w:hAnsi="David" w:cs="David" w:hint="cs"/>
+          <w:rFonts w:ascii="David" w:eastAsiaTheme="minorEastAsia" w:hAnsi="David" w:cs="David"/>
           <w:i/>
-          <w:rtl/>
         </w:rPr>
       </w:pPr>
       <w:r>
@@ -7025,6 +6991,2503 @@
         </w:rPr>
         <w:t>.</w:t>
       </w:r>
+    </w:p>
+    <w:p>
+      <w:pPr>
+        <w:jc w:val="both"/>
+        <w:rPr>
+          <w:rFonts w:ascii="David" w:eastAsiaTheme="minorEastAsia" w:hAnsi="David" w:cs="David"/>
+          <w:i/>
+        </w:rPr>
+      </w:pPr>
+    </w:p>
+    <w:p>
+      <w:pPr>
+        <w:jc w:val="both"/>
+        <w:rPr>
+          <w:rFonts w:ascii="David" w:eastAsiaTheme="minorEastAsia" w:hAnsi="David" w:cs="David"/>
+          <w:i/>
+        </w:rPr>
+      </w:pPr>
+    </w:p>
+    <w:p>
+      <w:pPr>
+        <w:jc w:val="both"/>
+        <w:rPr>
+          <w:rFonts w:ascii="David" w:eastAsiaTheme="minorEastAsia" w:hAnsi="David" w:cs="David"/>
+          <w:i/>
+        </w:rPr>
+      </w:pPr>
+    </w:p>
+    <w:p>
+      <w:pPr>
+        <w:jc w:val="both"/>
+        <w:rPr>
+          <w:rFonts w:ascii="David" w:eastAsiaTheme="minorEastAsia" w:hAnsi="David" w:cs="David"/>
+          <w:i/>
+        </w:rPr>
+      </w:pPr>
+    </w:p>
+    <w:p>
+      <w:pPr>
+        <w:jc w:val="both"/>
+        <w:rPr>
+          <w:rFonts w:ascii="David" w:eastAsiaTheme="minorEastAsia" w:hAnsi="David" w:cs="David"/>
+          <w:i/>
+        </w:rPr>
+      </w:pPr>
+    </w:p>
+    <w:p>
+      <w:pPr>
+        <w:jc w:val="both"/>
+        <w:rPr>
+          <w:rFonts w:ascii="David" w:eastAsiaTheme="minorEastAsia" w:hAnsi="David" w:cs="David"/>
+          <w:i/>
+        </w:rPr>
+      </w:pPr>
+    </w:p>
+    <w:p>
+      <w:pPr>
+        <w:jc w:val="both"/>
+        <w:rPr>
+          <w:rFonts w:ascii="David" w:eastAsiaTheme="minorEastAsia" w:hAnsi="David" w:cs="David"/>
+          <w:i/>
+        </w:rPr>
+      </w:pPr>
+    </w:p>
+    <w:p>
+      <w:pPr>
+        <w:jc w:val="both"/>
+        <w:rPr>
+          <w:rFonts w:ascii="David" w:eastAsiaTheme="minorEastAsia" w:hAnsi="David" w:cs="David"/>
+          <w:i/>
+        </w:rPr>
+      </w:pPr>
+    </w:p>
+    <w:p>
+      <w:pPr>
+        <w:jc w:val="both"/>
+        <w:rPr>
+          <w:rFonts w:ascii="David" w:eastAsiaTheme="minorEastAsia" w:hAnsi="David" w:cs="David"/>
+          <w:i/>
+        </w:rPr>
+      </w:pPr>
+    </w:p>
+    <w:p>
+      <w:pPr>
+        <w:jc w:val="both"/>
+        <w:rPr>
+          <w:rFonts w:ascii="David" w:eastAsiaTheme="minorEastAsia" w:hAnsi="David" w:cs="David"/>
+          <w:i/>
+        </w:rPr>
+      </w:pPr>
+    </w:p>
+    <w:p>
+      <w:pPr>
+        <w:jc w:val="both"/>
+        <w:rPr>
+          <w:rFonts w:ascii="David" w:eastAsiaTheme="minorEastAsia" w:hAnsi="David" w:cs="David"/>
+          <w:i/>
+        </w:rPr>
+      </w:pPr>
+    </w:p>
+    <w:p>
+      <w:pPr>
+        <w:jc w:val="both"/>
+        <w:rPr>
+          <w:rFonts w:ascii="David" w:eastAsiaTheme="minorEastAsia" w:hAnsi="David" w:cs="David"/>
+          <w:i/>
+        </w:rPr>
+      </w:pPr>
+    </w:p>
+    <w:p>
+      <w:pPr>
+        <w:jc w:val="both"/>
+        <w:rPr>
+          <w:rFonts w:ascii="David" w:eastAsiaTheme="minorEastAsia" w:hAnsi="David" w:cs="David"/>
+          <w:i/>
+        </w:rPr>
+      </w:pPr>
+    </w:p>
+    <w:p>
+      <w:pPr>
+        <w:jc w:val="both"/>
+        <w:rPr>
+          <w:rFonts w:ascii="David" w:eastAsiaTheme="minorEastAsia" w:hAnsi="David" w:cs="David"/>
+          <w:i/>
+        </w:rPr>
+      </w:pPr>
+    </w:p>
+    <w:p>
+      <w:pPr>
+        <w:jc w:val="both"/>
+        <w:rPr>
+          <w:rFonts w:ascii="David" w:eastAsiaTheme="minorEastAsia" w:hAnsi="David" w:cs="David"/>
+          <w:i/>
+        </w:rPr>
+      </w:pPr>
+    </w:p>
+    <w:p>
+      <w:pPr>
+        <w:jc w:val="both"/>
+        <w:rPr>
+          <w:rFonts w:ascii="David" w:eastAsiaTheme="minorEastAsia" w:hAnsi="David" w:cs="David"/>
+          <w:i/>
+        </w:rPr>
+      </w:pPr>
+    </w:p>
+    <w:p>
+      <w:pPr>
+        <w:jc w:val="both"/>
+        <w:rPr>
+          <w:rFonts w:ascii="David" w:eastAsiaTheme="minorEastAsia" w:hAnsi="David" w:cs="David"/>
+          <w:i/>
+        </w:rPr>
+      </w:pPr>
+    </w:p>
+    <w:p>
+      <w:pPr>
+        <w:jc w:val="both"/>
+        <w:rPr>
+          <w:rFonts w:ascii="David" w:eastAsiaTheme="minorEastAsia" w:hAnsi="David" w:cs="David"/>
+          <w:i/>
+        </w:rPr>
+      </w:pPr>
+    </w:p>
+    <w:p>
+      <w:pPr>
+        <w:jc w:val="both"/>
+        <w:rPr>
+          <w:rFonts w:ascii="David" w:eastAsiaTheme="minorEastAsia" w:hAnsi="David" w:cs="David"/>
+          <w:i/>
+        </w:rPr>
+      </w:pPr>
+    </w:p>
+    <w:p>
+      <w:pPr>
+        <w:jc w:val="both"/>
+        <w:rPr>
+          <w:rFonts w:ascii="David" w:eastAsiaTheme="minorEastAsia" w:hAnsi="David" w:cs="David"/>
+          <w:i/>
+        </w:rPr>
+      </w:pPr>
+    </w:p>
+    <w:p>
+      <w:pPr>
+        <w:jc w:val="both"/>
+        <w:rPr>
+          <w:rFonts w:ascii="David" w:eastAsiaTheme="minorEastAsia" w:hAnsi="David" w:cs="David"/>
+          <w:i/>
+        </w:rPr>
+      </w:pPr>
+    </w:p>
+    <w:p>
+      <w:pPr>
+        <w:pStyle w:val="Heading3"/>
+        <w:jc w:val="both"/>
+        <w:rPr>
+          <w:rtl/>
+        </w:rPr>
+      </w:pPr>
+      <w:r>
+        <w:rPr>
+          <w:rFonts w:hint="cs"/>
+          <w:rtl/>
+        </w:rPr>
+        <w:lastRenderedPageBreak/>
+        <w:t xml:space="preserve">חלק </w:t>
+      </w:r>
+      <w:r>
+        <w:rPr>
+          <w:rFonts w:hint="cs"/>
+          <w:rtl/>
+        </w:rPr>
+        <w:t>ג</w:t>
+      </w:r>
+      <w:r>
+        <w:rPr>
+          <w:rFonts w:hint="cs"/>
+          <w:rtl/>
+        </w:rPr>
+        <w:t xml:space="preserve">' </w:t>
+      </w:r>
+      <w:r>
+        <w:rPr>
+          <w:rtl/>
+        </w:rPr>
+        <w:t>–</w:t>
+      </w:r>
+      <w:r>
+        <w:rPr>
+          <w:rFonts w:hint="cs"/>
+          <w:rtl/>
+        </w:rPr>
+        <w:t xml:space="preserve"> </w:t>
+      </w:r>
+      <w:r>
+        <w:rPr>
+          <w:rFonts w:hint="cs"/>
+          <w:rtl/>
+        </w:rPr>
+        <w:t>מטעני דמות:</w:t>
+      </w:r>
+    </w:p>
+    <w:p>
+      <w:pPr>
+        <w:jc w:val="both"/>
+        <w:rPr>
+          <w:rtl/>
+        </w:rPr>
+      </w:pPr>
+    </w:p>
+    <w:p>
+      <w:pPr>
+        <w:pStyle w:val="Heading4"/>
+        <w:jc w:val="both"/>
+        <w:rPr>
+          <w:rtl/>
+        </w:rPr>
+      </w:pPr>
+      <w:r>
+        <w:rPr>
+          <w:rFonts w:hint="cs"/>
+          <w:rtl/>
+        </w:rPr>
+        <w:t xml:space="preserve">סעיף </w:t>
+      </w:r>
+      <w:r>
+        <w:rPr>
+          <w:rFonts w:hint="cs"/>
+          <w:rtl/>
+        </w:rPr>
+        <w:t>א</w:t>
+      </w:r>
+      <w:r>
+        <w:rPr>
+          <w:rFonts w:hint="cs"/>
+          <w:rtl/>
+        </w:rPr>
+        <w:t>'</w:t>
+      </w:r>
+    </w:p>
+    <w:p>
+      <w:pPr>
+        <w:jc w:val="center"/>
+        <w:rPr>
+          <w:rFonts w:ascii="David" w:hAnsi="David" w:cs="David"/>
+          <w:i/>
+          <w:rtl/>
+        </w:rPr>
+      </w:pPr>
+      <w:r>
+        <w:rPr>
+          <w:rFonts w:ascii="David" w:hAnsi="David" w:cs="David"/>
+          <w:i/>
+          <w:rtl/>
+        </w:rPr>
+        <w:drawing>
+          <wp:inline distT="0" distB="0" distL="0" distR="0" wp14:anchorId="42FA200D" wp14:editId="05A648A1">
+            <wp:extent cx="3372848" cy="2273006"/>
+            <wp:effectExtent l="0" t="0" r="0" b="0"/>
+            <wp:docPr id="5" name="Picture 5"/>
+            <wp:cNvGraphicFramePr>
+              <a:graphicFrameLocks xmlns:a="http://schemas.openxmlformats.org/drawingml/2006/main" noChangeAspect="1"/>
+            </wp:cNvGraphicFramePr>
+            <a:graphic xmlns:a="http://schemas.openxmlformats.org/drawingml/2006/main">
+              <a:graphicData uri="http://schemas.openxmlformats.org/drawingml/2006/picture">
+                <pic:pic xmlns:pic="http://schemas.openxmlformats.org/drawingml/2006/picture">
+                  <pic:nvPicPr>
+                    <pic:cNvPr id="1" name=""/>
+                    <pic:cNvPicPr/>
+                  </pic:nvPicPr>
+                  <pic:blipFill>
+                    <a:blip r:embed="rId18"/>
+                    <a:stretch>
+                      <a:fillRect/>
+                    </a:stretch>
+                  </pic:blipFill>
+                  <pic:spPr>
+                    <a:xfrm>
+                      <a:off x="0" y="0"/>
+                      <a:ext cx="3382710" cy="2279652"/>
+                    </a:xfrm>
+                    <a:prstGeom prst="rect">
+                      <a:avLst/>
+                    </a:prstGeom>
+                  </pic:spPr>
+                </pic:pic>
+              </a:graphicData>
+            </a:graphic>
+          </wp:inline>
+        </w:drawing>
+      </w:r>
+    </w:p>
+    <w:p>
+      <w:pPr>
+        <w:pStyle w:val="Heading4"/>
+        <w:jc w:val="both"/>
+      </w:pPr>
+      <w:r>
+        <w:rPr>
+          <w:rFonts w:hint="cs"/>
+          <w:rtl/>
+        </w:rPr>
+        <w:t xml:space="preserve">סעיף </w:t>
+      </w:r>
+      <w:r>
+        <w:rPr>
+          <w:rFonts w:hint="cs"/>
+          <w:rtl/>
+        </w:rPr>
+        <w:t>ב</w:t>
+      </w:r>
+      <w:r>
+        <w:rPr>
+          <w:rFonts w:hint="cs"/>
+          <w:rtl/>
+        </w:rPr>
+        <w:t>'</w:t>
+      </w:r>
+    </w:p>
+    <w:p/>
+    <w:p>
+      <w:pPr>
+        <w:rPr>
+          <w:rFonts w:ascii="David" w:hAnsi="David" w:cs="David"/>
+          <w:rtl/>
+        </w:rPr>
+      </w:pPr>
+      <w:r>
+        <w:rPr>
+          <w:rFonts w:ascii="David" w:hAnsi="David" w:cs="David" w:hint="cs"/>
+          <w:rtl/>
+        </w:rPr>
+        <w:t>הוספנו 3 מטעני דמות כדי להחליף את הלוחות המוארקים במערכת הנתונה, להלן:</w:t>
+      </w:r>
+    </w:p>
+    <w:p>
+      <w:pPr>
+        <w:rPr>
+          <w:rFonts w:ascii="David" w:eastAsiaTheme="minorEastAsia" w:hAnsi="David" w:cs="David"/>
+        </w:rPr>
+      </w:pPr>
+      <m:oMathPara>
+        <m:oMath>
+          <m:sSub>
+            <m:sSubPr>
+              <m:ctrlPr>
+                <w:rPr>
+                  <w:rFonts w:ascii="Cambria Math" w:hAnsi="Cambria Math" w:cs="David"/>
+                  <w:i/>
+                </w:rPr>
+              </m:ctrlPr>
+            </m:sSubPr>
+            <m:e>
+              <m:r>
+                <w:rPr>
+                  <w:rFonts w:ascii="Cambria Math" w:hAnsi="Cambria Math" w:cs="David"/>
+                </w:rPr>
+                <m:t>q</m:t>
+              </m:r>
+            </m:e>
+            <m:sub>
+              <m:r>
+                <w:rPr>
+                  <w:rFonts w:ascii="Cambria Math" w:hAnsi="Cambria Math" w:cs="David"/>
+                </w:rPr>
+                <m:t>2</m:t>
+              </m:r>
+            </m:sub>
+          </m:sSub>
+          <m:r>
+            <w:rPr>
+              <w:rFonts w:ascii="Cambria Math" w:hAnsi="Cambria Math" w:cs="David"/>
+            </w:rPr>
+            <m:t xml:space="preserve">=+q, </m:t>
+          </m:r>
+          <m:d>
+            <m:dPr>
+              <m:ctrlPr>
+                <w:rPr>
+                  <w:rFonts w:ascii="Cambria Math" w:hAnsi="Cambria Math" w:cs="David"/>
+                  <w:i/>
+                </w:rPr>
+              </m:ctrlPr>
+            </m:dPr>
+            <m:e>
+              <m:r>
+                <w:rPr>
+                  <w:rFonts w:ascii="Cambria Math" w:hAnsi="Cambria Math" w:cs="David"/>
+                </w:rPr>
+                <m:t>-d,-d</m:t>
+              </m:r>
+            </m:e>
+          </m:d>
+        </m:oMath>
+      </m:oMathPara>
+    </w:p>
+    <w:p>
+      <w:pPr>
+        <w:rPr>
+          <w:rFonts w:ascii="David" w:eastAsiaTheme="minorEastAsia" w:hAnsi="David" w:cs="David"/>
+        </w:rPr>
+      </w:pPr>
+      <m:oMathPara>
+        <m:oMath>
+          <m:sSub>
+            <m:sSubPr>
+              <m:ctrlPr>
+                <w:rPr>
+                  <w:rFonts w:ascii="Cambria Math" w:hAnsi="Cambria Math" w:cs="David"/>
+                  <w:i/>
+                </w:rPr>
+              </m:ctrlPr>
+            </m:sSubPr>
+            <m:e>
+              <m:r>
+                <w:rPr>
+                  <w:rFonts w:ascii="Cambria Math" w:hAnsi="Cambria Math" w:cs="David"/>
+                </w:rPr>
+                <m:t>q</m:t>
+              </m:r>
+            </m:e>
+            <m:sub>
+              <m:r>
+                <w:rPr>
+                  <w:rFonts w:ascii="Cambria Math" w:hAnsi="Cambria Math" w:cs="David"/>
+                </w:rPr>
+                <m:t>3</m:t>
+              </m:r>
+            </m:sub>
+          </m:sSub>
+          <m:r>
+            <w:rPr>
+              <w:rFonts w:ascii="Cambria Math" w:hAnsi="Cambria Math" w:cs="David"/>
+            </w:rPr>
+            <m:t>=</m:t>
+          </m:r>
+          <m:r>
+            <w:rPr>
+              <w:rFonts w:ascii="Cambria Math" w:hAnsi="Cambria Math" w:cs="David"/>
+            </w:rPr>
+            <m:t>-</m:t>
+          </m:r>
+          <m:r>
+            <w:rPr>
+              <w:rFonts w:ascii="Cambria Math" w:hAnsi="Cambria Math" w:cs="David"/>
+            </w:rPr>
+            <m:t xml:space="preserve">q, </m:t>
+          </m:r>
+          <m:d>
+            <m:dPr>
+              <m:ctrlPr>
+                <w:rPr>
+                  <w:rFonts w:ascii="Cambria Math" w:hAnsi="Cambria Math" w:cs="David"/>
+                  <w:i/>
+                </w:rPr>
+              </m:ctrlPr>
+            </m:dPr>
+            <m:e>
+              <m:r>
+                <w:rPr>
+                  <w:rFonts w:ascii="Cambria Math" w:hAnsi="Cambria Math" w:cs="David"/>
+                </w:rPr>
+                <m:t>-d,d</m:t>
+              </m:r>
+            </m:e>
+          </m:d>
+        </m:oMath>
+      </m:oMathPara>
+    </w:p>
+    <w:p>
+      <w:pPr>
+        <w:rPr>
+          <w:rFonts w:ascii="David" w:eastAsiaTheme="minorEastAsia" w:hAnsi="David" w:cs="David"/>
+          <w:rtl/>
+        </w:rPr>
+      </w:pPr>
+      <m:oMathPara>
+        <m:oMath>
+          <m:sSub>
+            <m:sSubPr>
+              <m:ctrlPr>
+                <w:rPr>
+                  <w:rFonts w:ascii="Cambria Math" w:hAnsi="Cambria Math" w:cs="David"/>
+                  <w:i/>
+                </w:rPr>
+              </m:ctrlPr>
+            </m:sSubPr>
+            <m:e>
+              <m:r>
+                <w:rPr>
+                  <w:rFonts w:ascii="Cambria Math" w:hAnsi="Cambria Math" w:cs="David"/>
+                </w:rPr>
+                <m:t>q</m:t>
+              </m:r>
+            </m:e>
+            <m:sub>
+              <m:r>
+                <w:rPr>
+                  <w:rFonts w:ascii="Cambria Math" w:hAnsi="Cambria Math" w:cs="David"/>
+                </w:rPr>
+                <m:t>4</m:t>
+              </m:r>
+            </m:sub>
+          </m:sSub>
+          <m:r>
+            <w:rPr>
+              <w:rFonts w:ascii="Cambria Math" w:hAnsi="Cambria Math" w:cs="David"/>
+            </w:rPr>
+            <m:t>=</m:t>
+          </m:r>
+          <m:r>
+            <w:rPr>
+              <w:rFonts w:ascii="Cambria Math" w:hAnsi="Cambria Math" w:cs="David"/>
+            </w:rPr>
+            <m:t>-</m:t>
+          </m:r>
+          <m:r>
+            <w:rPr>
+              <w:rFonts w:ascii="Cambria Math" w:hAnsi="Cambria Math" w:cs="David"/>
+            </w:rPr>
+            <m:t xml:space="preserve">q, </m:t>
+          </m:r>
+          <m:d>
+            <m:dPr>
+              <m:ctrlPr>
+                <w:rPr>
+                  <w:rFonts w:ascii="Cambria Math" w:hAnsi="Cambria Math" w:cs="David"/>
+                  <w:i/>
+                </w:rPr>
+              </m:ctrlPr>
+            </m:dPr>
+            <m:e>
+              <m:r>
+                <w:rPr>
+                  <w:rFonts w:ascii="Cambria Math" w:hAnsi="Cambria Math" w:cs="David"/>
+                </w:rPr>
+                <m:t>d,-d</m:t>
+              </m:r>
+            </m:e>
+          </m:d>
+        </m:oMath>
+      </m:oMathPara>
+    </w:p>
+    <w:p>
+      <w:pPr>
+        <w:rPr>
+          <w:rFonts w:ascii="David" w:eastAsiaTheme="minorEastAsia" w:hAnsi="David" w:cs="David"/>
+          <w:rtl/>
+        </w:rPr>
+      </w:pPr>
+      <w:r>
+        <w:rPr>
+          <w:rFonts w:ascii="David" w:eastAsiaTheme="minorEastAsia" w:hAnsi="David" w:cs="David"/>
+        </w:rPr>
+        <w:br/>
+      </w:r>
+      <w:r>
+        <w:rPr>
+          <w:rFonts w:ascii="David" w:eastAsiaTheme="minorEastAsia" w:hAnsi="David" w:cs="David" w:hint="cs"/>
+          <w:rtl/>
+        </w:rPr>
+        <w:t>לכן השדה החשמלי במרחב לפי עקרון הסופרפוזיציה הינו:</w:t>
+      </w:r>
+    </w:p>
+    <w:p>
+      <w:pPr>
+        <w:rPr>
+          <w:rFonts w:ascii="David" w:eastAsiaTheme="minorEastAsia" w:hAnsi="David" w:cs="David"/>
+        </w:rPr>
+      </w:pPr>
+      <m:oMathPara>
+        <m:oMath>
+          <m:r>
+            <w:rPr>
+              <w:rFonts w:ascii="Cambria Math" w:hAnsi="Cambria Math" w:cs="David"/>
+            </w:rPr>
+            <m:t>E</m:t>
+          </m:r>
+          <m:d>
+            <m:dPr>
+              <m:ctrlPr>
+                <w:rPr>
+                  <w:rFonts w:ascii="Cambria Math" w:hAnsi="Cambria Math" w:cs="David"/>
+                  <w:i/>
+                </w:rPr>
+              </m:ctrlPr>
+            </m:dPr>
+            <m:e>
+              <m:r>
+                <w:rPr>
+                  <w:rFonts w:ascii="Cambria Math" w:hAnsi="Cambria Math" w:cs="David"/>
+                </w:rPr>
+                <m:t>r</m:t>
+              </m:r>
+            </m:e>
+          </m:d>
+          <m:r>
+            <w:rPr>
+              <w:rFonts w:ascii="Cambria Math" w:hAnsi="Cambria Math" w:cs="David"/>
+            </w:rPr>
+            <m:t>=</m:t>
+          </m:r>
+          <m:f>
+            <m:fPr>
+              <m:ctrlPr>
+                <w:rPr>
+                  <w:rFonts w:ascii="Cambria Math" w:hAnsi="Cambria Math" w:cs="David"/>
+                  <w:i/>
+                </w:rPr>
+              </m:ctrlPr>
+            </m:fPr>
+            <m:num>
+              <m:r>
+                <w:rPr>
+                  <w:rFonts w:ascii="Cambria Math" w:hAnsi="Cambria Math" w:cs="David"/>
+                </w:rPr>
+                <m:t>kq</m:t>
+              </m:r>
+            </m:num>
+            <m:den>
+              <m:sSubSup>
+                <m:sSubSupPr>
+                  <m:ctrlPr>
+                    <w:rPr>
+                      <w:rFonts w:ascii="Cambria Math" w:hAnsi="Cambria Math" w:cs="David"/>
+                      <w:i/>
+                    </w:rPr>
+                  </m:ctrlPr>
+                </m:sSubSupPr>
+                <m:e>
+                  <m:r>
+                    <w:rPr>
+                      <w:rFonts w:ascii="Cambria Math" w:hAnsi="Cambria Math" w:cs="David"/>
+                    </w:rPr>
+                    <m:t>r</m:t>
+                  </m:r>
+                </m:e>
+                <m:sub>
+                  <m:r>
+                    <w:rPr>
+                      <w:rFonts w:ascii="Cambria Math" w:hAnsi="Cambria Math" w:cs="David"/>
+                    </w:rPr>
+                    <m:t>1</m:t>
+                  </m:r>
+                </m:sub>
+                <m:sup>
+                  <m:r>
+                    <w:rPr>
+                      <w:rFonts w:ascii="Cambria Math" w:hAnsi="Cambria Math" w:cs="David"/>
+                    </w:rPr>
+                    <m:t>2</m:t>
+                  </m:r>
+                </m:sup>
+              </m:sSubSup>
+            </m:den>
+          </m:f>
+          <m:acc>
+            <m:accPr>
+              <m:ctrlPr>
+                <w:rPr>
+                  <w:rFonts w:ascii="Cambria Math" w:hAnsi="Cambria Math" w:cs="David"/>
+                  <w:i/>
+                </w:rPr>
+              </m:ctrlPr>
+            </m:accPr>
+            <m:e>
+              <m:sSub>
+                <m:sSubPr>
+                  <m:ctrlPr>
+                    <w:rPr>
+                      <w:rFonts w:ascii="Cambria Math" w:hAnsi="Cambria Math" w:cs="David"/>
+                      <w:i/>
+                    </w:rPr>
+                  </m:ctrlPr>
+                </m:sSubPr>
+                <m:e>
+                  <m:r>
+                    <w:rPr>
+                      <w:rFonts w:ascii="Cambria Math" w:hAnsi="Cambria Math" w:cs="David"/>
+                    </w:rPr>
+                    <m:t>r</m:t>
+                  </m:r>
+                </m:e>
+                <m:sub>
+                  <m:r>
+                    <w:rPr>
+                      <w:rFonts w:ascii="Cambria Math" w:hAnsi="Cambria Math" w:cs="David"/>
+                    </w:rPr>
+                    <m:t>1</m:t>
+                  </m:r>
+                </m:sub>
+              </m:sSub>
+            </m:e>
+          </m:acc>
+          <m:r>
+            <w:rPr>
+              <w:rFonts w:ascii="Cambria Math" w:hAnsi="Cambria Math" w:cs="David"/>
+            </w:rPr>
+            <m:t>+</m:t>
+          </m:r>
+          <m:f>
+            <m:fPr>
+              <m:ctrlPr>
+                <w:rPr>
+                  <w:rFonts w:ascii="Cambria Math" w:hAnsi="Cambria Math" w:cs="David"/>
+                  <w:i/>
+                </w:rPr>
+              </m:ctrlPr>
+            </m:fPr>
+            <m:num>
+              <m:r>
+                <w:rPr>
+                  <w:rFonts w:ascii="Cambria Math" w:hAnsi="Cambria Math" w:cs="David"/>
+                </w:rPr>
+                <m:t>kq</m:t>
+              </m:r>
+            </m:num>
+            <m:den>
+              <m:sSubSup>
+                <m:sSubSupPr>
+                  <m:ctrlPr>
+                    <w:rPr>
+                      <w:rFonts w:ascii="Cambria Math" w:hAnsi="Cambria Math" w:cs="David"/>
+                      <w:i/>
+                    </w:rPr>
+                  </m:ctrlPr>
+                </m:sSubSupPr>
+                <m:e>
+                  <m:r>
+                    <w:rPr>
+                      <w:rFonts w:ascii="Cambria Math" w:hAnsi="Cambria Math" w:cs="David"/>
+                    </w:rPr>
+                    <m:t>r</m:t>
+                  </m:r>
+                </m:e>
+                <m:sub>
+                  <m:r>
+                    <w:rPr>
+                      <w:rFonts w:ascii="Cambria Math" w:hAnsi="Cambria Math" w:cs="David"/>
+                    </w:rPr>
+                    <m:t>2</m:t>
+                  </m:r>
+                </m:sub>
+                <m:sup>
+                  <m:r>
+                    <w:rPr>
+                      <w:rFonts w:ascii="Cambria Math" w:hAnsi="Cambria Math" w:cs="David"/>
+                    </w:rPr>
+                    <m:t>2</m:t>
+                  </m:r>
+                </m:sup>
+              </m:sSubSup>
+            </m:den>
+          </m:f>
+          <m:acc>
+            <m:accPr>
+              <m:ctrlPr>
+                <w:rPr>
+                  <w:rFonts w:ascii="Cambria Math" w:hAnsi="Cambria Math" w:cs="David"/>
+                  <w:i/>
+                </w:rPr>
+              </m:ctrlPr>
+            </m:accPr>
+            <m:e>
+              <m:sSub>
+                <m:sSubPr>
+                  <m:ctrlPr>
+                    <w:rPr>
+                      <w:rFonts w:ascii="Cambria Math" w:hAnsi="Cambria Math" w:cs="David"/>
+                      <w:i/>
+                    </w:rPr>
+                  </m:ctrlPr>
+                </m:sSubPr>
+                <m:e>
+                  <m:r>
+                    <w:rPr>
+                      <w:rFonts w:ascii="Cambria Math" w:hAnsi="Cambria Math" w:cs="David"/>
+                    </w:rPr>
+                    <m:t>r</m:t>
+                  </m:r>
+                </m:e>
+                <m:sub>
+                  <m:r>
+                    <w:rPr>
+                      <w:rFonts w:ascii="Cambria Math" w:hAnsi="Cambria Math" w:cs="David"/>
+                    </w:rPr>
+                    <m:t>2</m:t>
+                  </m:r>
+                </m:sub>
+              </m:sSub>
+            </m:e>
+          </m:acc>
+          <m:r>
+            <w:rPr>
+              <w:rFonts w:ascii="Cambria Math" w:hAnsi="Cambria Math" w:cs="David"/>
+            </w:rPr>
+            <m:t>+</m:t>
+          </m:r>
+          <m:f>
+            <m:fPr>
+              <m:ctrlPr>
+                <w:rPr>
+                  <w:rFonts w:ascii="Cambria Math" w:hAnsi="Cambria Math" w:cs="David"/>
+                  <w:i/>
+                </w:rPr>
+              </m:ctrlPr>
+            </m:fPr>
+            <m:num>
+              <m:r>
+                <w:rPr>
+                  <w:rFonts w:ascii="Cambria Math" w:hAnsi="Cambria Math" w:cs="David"/>
+                </w:rPr>
+                <m:t>kq</m:t>
+              </m:r>
+            </m:num>
+            <m:den>
+              <m:sSubSup>
+                <m:sSubSupPr>
+                  <m:ctrlPr>
+                    <w:rPr>
+                      <w:rFonts w:ascii="Cambria Math" w:hAnsi="Cambria Math" w:cs="David"/>
+                      <w:i/>
+                    </w:rPr>
+                  </m:ctrlPr>
+                </m:sSubSupPr>
+                <m:e>
+                  <m:r>
+                    <w:rPr>
+                      <w:rFonts w:ascii="Cambria Math" w:hAnsi="Cambria Math" w:cs="David"/>
+                    </w:rPr>
+                    <m:t>r</m:t>
+                  </m:r>
+                </m:e>
+                <m:sub>
+                  <m:r>
+                    <w:rPr>
+                      <w:rFonts w:ascii="Cambria Math" w:hAnsi="Cambria Math" w:cs="David"/>
+                    </w:rPr>
+                    <m:t>3</m:t>
+                  </m:r>
+                </m:sub>
+                <m:sup>
+                  <m:r>
+                    <w:rPr>
+                      <w:rFonts w:ascii="Cambria Math" w:hAnsi="Cambria Math" w:cs="David"/>
+                    </w:rPr>
+                    <m:t>2</m:t>
+                  </m:r>
+                </m:sup>
+              </m:sSubSup>
+            </m:den>
+          </m:f>
+          <m:acc>
+            <m:accPr>
+              <m:ctrlPr>
+                <w:rPr>
+                  <w:rFonts w:ascii="Cambria Math" w:hAnsi="Cambria Math" w:cs="David"/>
+                  <w:i/>
+                </w:rPr>
+              </m:ctrlPr>
+            </m:accPr>
+            <m:e>
+              <m:sSub>
+                <m:sSubPr>
+                  <m:ctrlPr>
+                    <w:rPr>
+                      <w:rFonts w:ascii="Cambria Math" w:hAnsi="Cambria Math" w:cs="David"/>
+                      <w:i/>
+                    </w:rPr>
+                  </m:ctrlPr>
+                </m:sSubPr>
+                <m:e>
+                  <m:r>
+                    <w:rPr>
+                      <w:rFonts w:ascii="Cambria Math" w:hAnsi="Cambria Math" w:cs="David"/>
+                    </w:rPr>
+                    <m:t>r</m:t>
+                  </m:r>
+                </m:e>
+                <m:sub>
+                  <m:r>
+                    <w:rPr>
+                      <w:rFonts w:ascii="Cambria Math" w:hAnsi="Cambria Math" w:cs="David"/>
+                    </w:rPr>
+                    <m:t>3</m:t>
+                  </m:r>
+                </m:sub>
+              </m:sSub>
+            </m:e>
+          </m:acc>
+          <m:r>
+            <w:rPr>
+              <w:rFonts w:ascii="Cambria Math" w:hAnsi="Cambria Math" w:cs="David"/>
+            </w:rPr>
+            <m:t>+</m:t>
+          </m:r>
+          <m:f>
+            <m:fPr>
+              <m:ctrlPr>
+                <w:rPr>
+                  <w:rFonts w:ascii="Cambria Math" w:hAnsi="Cambria Math" w:cs="David"/>
+                  <w:i/>
+                </w:rPr>
+              </m:ctrlPr>
+            </m:fPr>
+            <m:num>
+              <m:r>
+                <w:rPr>
+                  <w:rFonts w:ascii="Cambria Math" w:hAnsi="Cambria Math" w:cs="David"/>
+                </w:rPr>
+                <m:t>kq</m:t>
+              </m:r>
+            </m:num>
+            <m:den>
+              <m:sSubSup>
+                <m:sSubSupPr>
+                  <m:ctrlPr>
+                    <w:rPr>
+                      <w:rFonts w:ascii="Cambria Math" w:hAnsi="Cambria Math" w:cs="David"/>
+                      <w:i/>
+                    </w:rPr>
+                  </m:ctrlPr>
+                </m:sSubSupPr>
+                <m:e>
+                  <m:r>
+                    <w:rPr>
+                      <w:rFonts w:ascii="Cambria Math" w:hAnsi="Cambria Math" w:cs="David"/>
+                    </w:rPr>
+                    <m:t>r</m:t>
+                  </m:r>
+                </m:e>
+                <m:sub>
+                  <m:r>
+                    <w:rPr>
+                      <w:rFonts w:ascii="Cambria Math" w:hAnsi="Cambria Math" w:cs="David"/>
+                    </w:rPr>
+                    <m:t>4</m:t>
+                  </m:r>
+                </m:sub>
+                <m:sup>
+                  <m:r>
+                    <w:rPr>
+                      <w:rFonts w:ascii="Cambria Math" w:hAnsi="Cambria Math" w:cs="David"/>
+                    </w:rPr>
+                    <m:t>2</m:t>
+                  </m:r>
+                </m:sup>
+              </m:sSubSup>
+            </m:den>
+          </m:f>
+          <m:acc>
+            <m:accPr>
+              <m:ctrlPr>
+                <w:rPr>
+                  <w:rFonts w:ascii="Cambria Math" w:hAnsi="Cambria Math" w:cs="David"/>
+                  <w:i/>
+                </w:rPr>
+              </m:ctrlPr>
+            </m:accPr>
+            <m:e>
+              <m:sSub>
+                <m:sSubPr>
+                  <m:ctrlPr>
+                    <w:rPr>
+                      <w:rFonts w:ascii="Cambria Math" w:hAnsi="Cambria Math" w:cs="David"/>
+                      <w:i/>
+                    </w:rPr>
+                  </m:ctrlPr>
+                </m:sSubPr>
+                <m:e>
+                  <m:r>
+                    <w:rPr>
+                      <w:rFonts w:ascii="Cambria Math" w:hAnsi="Cambria Math" w:cs="David"/>
+                    </w:rPr>
+                    <m:t>r</m:t>
+                  </m:r>
+                </m:e>
+                <m:sub>
+                  <m:r>
+                    <w:rPr>
+                      <w:rFonts w:ascii="Cambria Math" w:hAnsi="Cambria Math" w:cs="David"/>
+                    </w:rPr>
+                    <m:t>4</m:t>
+                  </m:r>
+                </m:sub>
+              </m:sSub>
+            </m:e>
+          </m:acc>
+        </m:oMath>
+      </m:oMathPara>
+    </w:p>
+    <w:p>
+      <w:pPr>
+        <w:rPr>
+          <w:rFonts w:ascii="David" w:eastAsiaTheme="minorEastAsia" w:hAnsi="David" w:cs="David"/>
+        </w:rPr>
+      </w:pPr>
+      <m:oMathPara>
+        <m:oMath>
+          <m:r>
+            <w:rPr>
+              <w:rFonts w:ascii="Cambria Math" w:eastAsiaTheme="minorEastAsia" w:hAnsi="Cambria Math" w:cs="David"/>
+            </w:rPr>
+            <m:t>=kq</m:t>
+          </m:r>
+          <m:d>
+            <m:dPr>
+              <m:ctrlPr>
+                <w:rPr>
+                  <w:rFonts w:ascii="Cambria Math" w:eastAsiaTheme="minorEastAsia" w:hAnsi="Cambria Math" w:cs="David"/>
+                  <w:i/>
+                </w:rPr>
+              </m:ctrlPr>
+            </m:dPr>
+            <m:e>
+              <m:f>
+                <m:fPr>
+                  <m:ctrlPr>
+                    <w:rPr>
+                      <w:rFonts w:ascii="Cambria Math" w:eastAsiaTheme="minorEastAsia" w:hAnsi="Cambria Math" w:cs="David"/>
+                      <w:i/>
+                    </w:rPr>
+                  </m:ctrlPr>
+                </m:fPr>
+                <m:num>
+                  <m:acc>
+                    <m:accPr>
+                      <m:chr m:val="⃗"/>
+                      <m:ctrlPr>
+                        <w:rPr>
+                          <w:rFonts w:ascii="Cambria Math" w:eastAsiaTheme="minorEastAsia" w:hAnsi="Cambria Math" w:cs="David"/>
+                          <w:i/>
+                        </w:rPr>
+                      </m:ctrlPr>
+                    </m:accPr>
+                    <m:e>
+                      <m:sSub>
+                        <m:sSubPr>
+                          <m:ctrlPr>
+                            <w:rPr>
+                              <w:rFonts w:ascii="Cambria Math" w:eastAsiaTheme="minorEastAsia" w:hAnsi="Cambria Math" w:cs="David"/>
+                              <w:i/>
+                            </w:rPr>
+                          </m:ctrlPr>
+                        </m:sSubPr>
+                        <m:e>
+                          <m:r>
+                            <w:rPr>
+                              <w:rFonts w:ascii="Cambria Math" w:eastAsiaTheme="minorEastAsia" w:hAnsi="Cambria Math" w:cs="David"/>
+                            </w:rPr>
+                            <m:t>r</m:t>
+                          </m:r>
+                        </m:e>
+                        <m:sub>
+                          <m:r>
+                            <w:rPr>
+                              <w:rFonts w:ascii="Cambria Math" w:eastAsiaTheme="minorEastAsia" w:hAnsi="Cambria Math" w:cs="David"/>
+                            </w:rPr>
+                            <m:t>1</m:t>
+                          </m:r>
+                        </m:sub>
+                      </m:sSub>
+                    </m:e>
+                  </m:acc>
+                </m:num>
+                <m:den>
+                  <m:sSubSup>
+                    <m:sSubSupPr>
+                      <m:ctrlPr>
+                        <w:rPr>
+                          <w:rFonts w:ascii="Cambria Math" w:eastAsiaTheme="minorEastAsia" w:hAnsi="Cambria Math" w:cs="David"/>
+                          <w:i/>
+                        </w:rPr>
+                      </m:ctrlPr>
+                    </m:sSubSupPr>
+                    <m:e>
+                      <m:r>
+                        <w:rPr>
+                          <w:rFonts w:ascii="Cambria Math" w:eastAsiaTheme="minorEastAsia" w:hAnsi="Cambria Math" w:cs="David"/>
+                        </w:rPr>
+                        <m:t>r</m:t>
+                      </m:r>
+                    </m:e>
+                    <m:sub>
+                      <m:r>
+                        <w:rPr>
+                          <w:rFonts w:ascii="Cambria Math" w:eastAsiaTheme="minorEastAsia" w:hAnsi="Cambria Math" w:cs="David"/>
+                        </w:rPr>
+                        <m:t>1</m:t>
+                      </m:r>
+                    </m:sub>
+                    <m:sup>
+                      <m:r>
+                        <w:rPr>
+                          <w:rFonts w:ascii="Cambria Math" w:eastAsiaTheme="minorEastAsia" w:hAnsi="Cambria Math" w:cs="David"/>
+                        </w:rPr>
+                        <m:t>3</m:t>
+                      </m:r>
+                    </m:sup>
+                  </m:sSubSup>
+                </m:den>
+              </m:f>
+              <m:r>
+                <w:rPr>
+                  <w:rFonts w:ascii="Cambria Math" w:eastAsiaTheme="minorEastAsia" w:hAnsi="Cambria Math" w:cs="David"/>
+                </w:rPr>
+                <m:t>+</m:t>
+              </m:r>
+              <m:f>
+                <m:fPr>
+                  <m:ctrlPr>
+                    <w:rPr>
+                      <w:rFonts w:ascii="Cambria Math" w:eastAsiaTheme="minorEastAsia" w:hAnsi="Cambria Math" w:cs="David"/>
+                      <w:i/>
+                    </w:rPr>
+                  </m:ctrlPr>
+                </m:fPr>
+                <m:num>
+                  <m:acc>
+                    <m:accPr>
+                      <m:chr m:val="⃗"/>
+                      <m:ctrlPr>
+                        <w:rPr>
+                          <w:rFonts w:ascii="Cambria Math" w:eastAsiaTheme="minorEastAsia" w:hAnsi="Cambria Math" w:cs="David"/>
+                          <w:i/>
+                        </w:rPr>
+                      </m:ctrlPr>
+                    </m:accPr>
+                    <m:e>
+                      <m:sSub>
+                        <m:sSubPr>
+                          <m:ctrlPr>
+                            <w:rPr>
+                              <w:rFonts w:ascii="Cambria Math" w:eastAsiaTheme="minorEastAsia" w:hAnsi="Cambria Math" w:cs="David"/>
+                              <w:i/>
+                            </w:rPr>
+                          </m:ctrlPr>
+                        </m:sSubPr>
+                        <m:e>
+                          <m:r>
+                            <w:rPr>
+                              <w:rFonts w:ascii="Cambria Math" w:eastAsiaTheme="minorEastAsia" w:hAnsi="Cambria Math" w:cs="David"/>
+                            </w:rPr>
+                            <m:t>r</m:t>
+                          </m:r>
+                        </m:e>
+                        <m:sub>
+                          <m:r>
+                            <w:rPr>
+                              <w:rFonts w:ascii="Cambria Math" w:eastAsiaTheme="minorEastAsia" w:hAnsi="Cambria Math" w:cs="David"/>
+                            </w:rPr>
+                            <m:t>2</m:t>
+                          </m:r>
+                        </m:sub>
+                      </m:sSub>
+                    </m:e>
+                  </m:acc>
+                </m:num>
+                <m:den>
+                  <m:sSubSup>
+                    <m:sSubSupPr>
+                      <m:ctrlPr>
+                        <w:rPr>
+                          <w:rFonts w:ascii="Cambria Math" w:eastAsiaTheme="minorEastAsia" w:hAnsi="Cambria Math" w:cs="David"/>
+                          <w:i/>
+                        </w:rPr>
+                      </m:ctrlPr>
+                    </m:sSubSupPr>
+                    <m:e>
+                      <m:r>
+                        <w:rPr>
+                          <w:rFonts w:ascii="Cambria Math" w:eastAsiaTheme="minorEastAsia" w:hAnsi="Cambria Math" w:cs="David"/>
+                        </w:rPr>
+                        <m:t>r</m:t>
+                      </m:r>
+                    </m:e>
+                    <m:sub>
+                      <m:r>
+                        <w:rPr>
+                          <w:rFonts w:ascii="Cambria Math" w:eastAsiaTheme="minorEastAsia" w:hAnsi="Cambria Math" w:cs="David"/>
+                        </w:rPr>
+                        <m:t>2</m:t>
+                      </m:r>
+                    </m:sub>
+                    <m:sup>
+                      <m:r>
+                        <w:rPr>
+                          <w:rFonts w:ascii="Cambria Math" w:eastAsiaTheme="minorEastAsia" w:hAnsi="Cambria Math" w:cs="David"/>
+                        </w:rPr>
+                        <m:t>3</m:t>
+                      </m:r>
+                    </m:sup>
+                  </m:sSubSup>
+                </m:den>
+              </m:f>
+              <m:r>
+                <w:rPr>
+                  <w:rFonts w:ascii="Cambria Math" w:eastAsiaTheme="minorEastAsia" w:hAnsi="Cambria Math" w:cs="David"/>
+                </w:rPr>
+                <m:t>+</m:t>
+              </m:r>
+              <m:f>
+                <m:fPr>
+                  <m:ctrlPr>
+                    <w:rPr>
+                      <w:rFonts w:ascii="Cambria Math" w:eastAsiaTheme="minorEastAsia" w:hAnsi="Cambria Math" w:cs="David"/>
+                      <w:i/>
+                    </w:rPr>
+                  </m:ctrlPr>
+                </m:fPr>
+                <m:num>
+                  <m:acc>
+                    <m:accPr>
+                      <m:chr m:val="⃗"/>
+                      <m:ctrlPr>
+                        <w:rPr>
+                          <w:rFonts w:ascii="Cambria Math" w:eastAsiaTheme="minorEastAsia" w:hAnsi="Cambria Math" w:cs="David"/>
+                          <w:i/>
+                        </w:rPr>
+                      </m:ctrlPr>
+                    </m:accPr>
+                    <m:e>
+                      <m:sSub>
+                        <m:sSubPr>
+                          <m:ctrlPr>
+                            <w:rPr>
+                              <w:rFonts w:ascii="Cambria Math" w:eastAsiaTheme="minorEastAsia" w:hAnsi="Cambria Math" w:cs="David"/>
+                              <w:i/>
+                            </w:rPr>
+                          </m:ctrlPr>
+                        </m:sSubPr>
+                        <m:e>
+                          <m:r>
+                            <w:rPr>
+                              <w:rFonts w:ascii="Cambria Math" w:eastAsiaTheme="minorEastAsia" w:hAnsi="Cambria Math" w:cs="David"/>
+                            </w:rPr>
+                            <m:t>r</m:t>
+                          </m:r>
+                        </m:e>
+                        <m:sub>
+                          <m:r>
+                            <w:rPr>
+                              <w:rFonts w:ascii="Cambria Math" w:eastAsiaTheme="minorEastAsia" w:hAnsi="Cambria Math" w:cs="David"/>
+                            </w:rPr>
+                            <m:t>3</m:t>
+                          </m:r>
+                        </m:sub>
+                      </m:sSub>
+                    </m:e>
+                  </m:acc>
+                </m:num>
+                <m:den>
+                  <m:sSubSup>
+                    <m:sSubSupPr>
+                      <m:ctrlPr>
+                        <w:rPr>
+                          <w:rFonts w:ascii="Cambria Math" w:eastAsiaTheme="minorEastAsia" w:hAnsi="Cambria Math" w:cs="David"/>
+                          <w:i/>
+                        </w:rPr>
+                      </m:ctrlPr>
+                    </m:sSubSupPr>
+                    <m:e>
+                      <m:r>
+                        <w:rPr>
+                          <w:rFonts w:ascii="Cambria Math" w:eastAsiaTheme="minorEastAsia" w:hAnsi="Cambria Math" w:cs="David"/>
+                        </w:rPr>
+                        <m:t>r</m:t>
+                      </m:r>
+                    </m:e>
+                    <m:sub>
+                      <m:r>
+                        <w:rPr>
+                          <w:rFonts w:ascii="Cambria Math" w:eastAsiaTheme="minorEastAsia" w:hAnsi="Cambria Math" w:cs="David"/>
+                        </w:rPr>
+                        <m:t>3</m:t>
+                      </m:r>
+                    </m:sub>
+                    <m:sup>
+                      <m:r>
+                        <w:rPr>
+                          <w:rFonts w:ascii="Cambria Math" w:eastAsiaTheme="minorEastAsia" w:hAnsi="Cambria Math" w:cs="David"/>
+                        </w:rPr>
+                        <m:t>3</m:t>
+                      </m:r>
+                    </m:sup>
+                  </m:sSubSup>
+                </m:den>
+              </m:f>
+              <m:r>
+                <w:rPr>
+                  <w:rFonts w:ascii="Cambria Math" w:eastAsiaTheme="minorEastAsia" w:hAnsi="Cambria Math" w:cs="David"/>
+                </w:rPr>
+                <m:t>+</m:t>
+              </m:r>
+              <m:f>
+                <m:fPr>
+                  <m:ctrlPr>
+                    <w:rPr>
+                      <w:rFonts w:ascii="Cambria Math" w:eastAsiaTheme="minorEastAsia" w:hAnsi="Cambria Math" w:cs="David"/>
+                      <w:i/>
+                    </w:rPr>
+                  </m:ctrlPr>
+                </m:fPr>
+                <m:num>
+                  <m:acc>
+                    <m:accPr>
+                      <m:chr m:val="⃗"/>
+                      <m:ctrlPr>
+                        <w:rPr>
+                          <w:rFonts w:ascii="Cambria Math" w:eastAsiaTheme="minorEastAsia" w:hAnsi="Cambria Math" w:cs="David"/>
+                          <w:i/>
+                        </w:rPr>
+                      </m:ctrlPr>
+                    </m:accPr>
+                    <m:e>
+                      <m:sSub>
+                        <m:sSubPr>
+                          <m:ctrlPr>
+                            <w:rPr>
+                              <w:rFonts w:ascii="Cambria Math" w:eastAsiaTheme="minorEastAsia" w:hAnsi="Cambria Math" w:cs="David"/>
+                              <w:i/>
+                            </w:rPr>
+                          </m:ctrlPr>
+                        </m:sSubPr>
+                        <m:e>
+                          <m:r>
+                            <w:rPr>
+                              <w:rFonts w:ascii="Cambria Math" w:eastAsiaTheme="minorEastAsia" w:hAnsi="Cambria Math" w:cs="David"/>
+                            </w:rPr>
+                            <m:t>r</m:t>
+                          </m:r>
+                        </m:e>
+                        <m:sub>
+                          <m:r>
+                            <w:rPr>
+                              <w:rFonts w:ascii="Cambria Math" w:eastAsiaTheme="minorEastAsia" w:hAnsi="Cambria Math" w:cs="David"/>
+                            </w:rPr>
+                            <m:t>4</m:t>
+                          </m:r>
+                        </m:sub>
+                      </m:sSub>
+                    </m:e>
+                  </m:acc>
+                </m:num>
+                <m:den>
+                  <m:sSubSup>
+                    <m:sSubSupPr>
+                      <m:ctrlPr>
+                        <w:rPr>
+                          <w:rFonts w:ascii="Cambria Math" w:eastAsiaTheme="minorEastAsia" w:hAnsi="Cambria Math" w:cs="David"/>
+                          <w:i/>
+                        </w:rPr>
+                      </m:ctrlPr>
+                    </m:sSubSupPr>
+                    <m:e>
+                      <m:r>
+                        <w:rPr>
+                          <w:rFonts w:ascii="Cambria Math" w:eastAsiaTheme="minorEastAsia" w:hAnsi="Cambria Math" w:cs="David"/>
+                        </w:rPr>
+                        <m:t>r</m:t>
+                      </m:r>
+                    </m:e>
+                    <m:sub>
+                      <m:r>
+                        <w:rPr>
+                          <w:rFonts w:ascii="Cambria Math" w:eastAsiaTheme="minorEastAsia" w:hAnsi="Cambria Math" w:cs="David"/>
+                        </w:rPr>
+                        <m:t>4</m:t>
+                      </m:r>
+                    </m:sub>
+                    <m:sup>
+                      <m:r>
+                        <w:rPr>
+                          <w:rFonts w:ascii="Cambria Math" w:eastAsiaTheme="minorEastAsia" w:hAnsi="Cambria Math" w:cs="David"/>
+                        </w:rPr>
+                        <m:t>3</m:t>
+                      </m:r>
+                    </m:sup>
+                  </m:sSubSup>
+                </m:den>
+              </m:f>
+            </m:e>
+          </m:d>
+        </m:oMath>
+      </m:oMathPara>
+    </w:p>
+    <w:p>
+      <w:pPr>
+        <w:rPr>
+          <w:rFonts w:eastAsiaTheme="minorEastAsia"/>
+          <w:rtl/>
+        </w:rPr>
+      </w:pPr>
+      <m:oMathPara>
+        <m:oMath>
+          <m:r>
+            <w:rPr>
+              <w:rFonts w:ascii="Cambria Math" w:eastAsiaTheme="minorEastAsia" w:hAnsi="Cambria Math" w:cs="David"/>
+            </w:rPr>
+            <m:t>=kq</m:t>
+          </m:r>
+          <m:d>
+            <m:dPr>
+              <m:ctrlPr>
+                <w:rPr>
+                  <w:rFonts w:ascii="Cambria Math" w:eastAsiaTheme="minorEastAsia" w:hAnsi="Cambria Math" w:cs="David"/>
+                  <w:i/>
+                </w:rPr>
+              </m:ctrlPr>
+            </m:dPr>
+            <m:e>
+              <m:f>
+                <m:fPr>
+                  <m:ctrlPr>
+                    <w:rPr>
+                      <w:rFonts w:ascii="Cambria Math" w:eastAsiaTheme="minorEastAsia" w:hAnsi="Cambria Math" w:cs="David"/>
+                      <w:i/>
+                    </w:rPr>
+                  </m:ctrlPr>
+                </m:fPr>
+                <m:num>
+                  <m:d>
+                    <m:dPr>
+                      <m:ctrlPr>
+                        <w:rPr>
+                          <w:rFonts w:ascii="Cambria Math" w:eastAsiaTheme="minorEastAsia" w:hAnsi="Cambria Math" w:cs="David"/>
+                          <w:i/>
+                        </w:rPr>
+                      </m:ctrlPr>
+                    </m:dPr>
+                    <m:e>
+                      <m:r>
+                        <w:rPr>
+                          <w:rFonts w:ascii="Cambria Math" w:eastAsiaTheme="minorEastAsia" w:hAnsi="Cambria Math" w:cs="David"/>
+                        </w:rPr>
+                        <m:t>x-d</m:t>
+                      </m:r>
+                    </m:e>
+                  </m:d>
+                  <m:acc>
+                    <m:accPr>
+                      <m:ctrlPr>
+                        <w:rPr>
+                          <w:rFonts w:ascii="Cambria Math" w:eastAsiaTheme="minorEastAsia" w:hAnsi="Cambria Math" w:cs="David"/>
+                          <w:i/>
+                        </w:rPr>
+                      </m:ctrlPr>
+                    </m:accPr>
+                    <m:e>
+                      <m:r>
+                        <w:rPr>
+                          <w:rFonts w:ascii="Cambria Math" w:eastAsiaTheme="minorEastAsia" w:hAnsi="Cambria Math" w:cs="David"/>
+                        </w:rPr>
+                        <m:t>x</m:t>
+                      </m:r>
+                    </m:e>
+                  </m:acc>
+                  <m:r>
+                    <w:rPr>
+                      <w:rFonts w:ascii="Cambria Math" w:eastAsiaTheme="minorEastAsia" w:hAnsi="Cambria Math" w:cs="David"/>
+                    </w:rPr>
+                    <m:t>+</m:t>
+                  </m:r>
+                  <m:d>
+                    <m:dPr>
+                      <m:ctrlPr>
+                        <w:rPr>
+                          <w:rFonts w:ascii="Cambria Math" w:eastAsiaTheme="minorEastAsia" w:hAnsi="Cambria Math" w:cs="David"/>
+                          <w:i/>
+                        </w:rPr>
+                      </m:ctrlPr>
+                    </m:dPr>
+                    <m:e>
+                      <m:r>
+                        <w:rPr>
+                          <w:rFonts w:ascii="Cambria Math" w:eastAsiaTheme="minorEastAsia" w:hAnsi="Cambria Math" w:cs="David"/>
+                        </w:rPr>
+                        <m:t>y-d</m:t>
+                      </m:r>
+                    </m:e>
+                  </m:d>
+                  <m:acc>
+                    <m:accPr>
+                      <m:ctrlPr>
+                        <w:rPr>
+                          <w:rFonts w:ascii="Cambria Math" w:eastAsiaTheme="minorEastAsia" w:hAnsi="Cambria Math" w:cs="David"/>
+                          <w:i/>
+                        </w:rPr>
+                      </m:ctrlPr>
+                    </m:accPr>
+                    <m:e>
+                      <m:r>
+                        <w:rPr>
+                          <w:rFonts w:ascii="Cambria Math" w:eastAsiaTheme="minorEastAsia" w:hAnsi="Cambria Math" w:cs="David"/>
+                        </w:rPr>
+                        <m:t>y</m:t>
+                      </m:r>
+                    </m:e>
+                  </m:acc>
+                </m:num>
+                <m:den>
+                  <m:sSup>
+                    <m:sSupPr>
+                      <m:ctrlPr>
+                        <w:rPr>
+                          <w:rFonts w:ascii="Cambria Math" w:eastAsiaTheme="minorEastAsia" w:hAnsi="Cambria Math" w:cs="David"/>
+                          <w:i/>
+                        </w:rPr>
+                      </m:ctrlPr>
+                    </m:sSupPr>
+                    <m:e>
+                      <m:d>
+                        <m:dPr>
+                          <m:ctrlPr>
+                            <w:rPr>
+                              <w:rFonts w:ascii="Cambria Math" w:eastAsiaTheme="minorEastAsia" w:hAnsi="Cambria Math" w:cs="David"/>
+                              <w:i/>
+                            </w:rPr>
+                          </m:ctrlPr>
+                        </m:dPr>
+                        <m:e>
+                          <m:sSup>
+                            <m:sSupPr>
+                              <m:ctrlPr>
+                                <w:rPr>
+                                  <w:rFonts w:ascii="Cambria Math" w:eastAsiaTheme="minorEastAsia" w:hAnsi="Cambria Math" w:cs="David"/>
+                                  <w:i/>
+                                </w:rPr>
+                              </m:ctrlPr>
+                            </m:sSupPr>
+                            <m:e>
+                              <m:d>
+                                <m:dPr>
+                                  <m:ctrlPr>
+                                    <w:rPr>
+                                      <w:rFonts w:ascii="Cambria Math" w:eastAsiaTheme="minorEastAsia" w:hAnsi="Cambria Math" w:cs="David"/>
+                                      <w:i/>
+                                    </w:rPr>
+                                  </m:ctrlPr>
+                                </m:dPr>
+                                <m:e>
+                                  <m:r>
+                                    <w:rPr>
+                                      <w:rFonts w:ascii="Cambria Math" w:eastAsiaTheme="minorEastAsia" w:hAnsi="Cambria Math" w:cs="David"/>
+                                    </w:rPr>
+                                    <m:t>x-d</m:t>
+                                  </m:r>
+                                </m:e>
+                              </m:d>
+                            </m:e>
+                            <m:sup>
+                              <m:r>
+                                <w:rPr>
+                                  <w:rFonts w:ascii="Cambria Math" w:eastAsiaTheme="minorEastAsia" w:hAnsi="Cambria Math" w:cs="David"/>
+                                </w:rPr>
+                                <m:t>2</m:t>
+                              </m:r>
+                            </m:sup>
+                          </m:sSup>
+                          <m:r>
+                            <w:rPr>
+                              <w:rFonts w:ascii="Cambria Math" w:eastAsiaTheme="minorEastAsia" w:hAnsi="Cambria Math" w:cs="David"/>
+                            </w:rPr>
+                            <m:t>+</m:t>
+                          </m:r>
+                          <m:sSup>
+                            <m:sSupPr>
+                              <m:ctrlPr>
+                                <w:rPr>
+                                  <w:rFonts w:ascii="Cambria Math" w:eastAsiaTheme="minorEastAsia" w:hAnsi="Cambria Math" w:cs="David"/>
+                                  <w:i/>
+                                </w:rPr>
+                              </m:ctrlPr>
+                            </m:sSupPr>
+                            <m:e>
+                              <m:d>
+                                <m:dPr>
+                                  <m:ctrlPr>
+                                    <w:rPr>
+                                      <w:rFonts w:ascii="Cambria Math" w:eastAsiaTheme="minorEastAsia" w:hAnsi="Cambria Math" w:cs="David"/>
+                                      <w:i/>
+                                    </w:rPr>
+                                  </m:ctrlPr>
+                                </m:dPr>
+                                <m:e>
+                                  <m:r>
+                                    <w:rPr>
+                                      <w:rFonts w:ascii="Cambria Math" w:eastAsiaTheme="minorEastAsia" w:hAnsi="Cambria Math" w:cs="David"/>
+                                    </w:rPr>
+                                    <m:t>y-d</m:t>
+                                  </m:r>
+                                </m:e>
+                              </m:d>
+                            </m:e>
+                            <m:sup>
+                              <m:r>
+                                <w:rPr>
+                                  <w:rFonts w:ascii="Cambria Math" w:eastAsiaTheme="minorEastAsia" w:hAnsi="Cambria Math" w:cs="David"/>
+                                </w:rPr>
+                                <m:t>2</m:t>
+                              </m:r>
+                            </m:sup>
+                          </m:sSup>
+                        </m:e>
+                      </m:d>
+                    </m:e>
+                    <m:sup>
+                      <m:f>
+                        <m:fPr>
+                          <m:ctrlPr>
+                            <w:rPr>
+                              <w:rFonts w:ascii="Cambria Math" w:eastAsiaTheme="minorEastAsia" w:hAnsi="Cambria Math" w:cs="David"/>
+                              <w:i/>
+                            </w:rPr>
+                          </m:ctrlPr>
+                        </m:fPr>
+                        <m:num>
+                          <m:r>
+                            <w:rPr>
+                              <w:rFonts w:ascii="Cambria Math" w:eastAsiaTheme="minorEastAsia" w:hAnsi="Cambria Math" w:cs="David"/>
+                            </w:rPr>
+                            <m:t>3</m:t>
+                          </m:r>
+                        </m:num>
+                        <m:den>
+                          <m:r>
+                            <w:rPr>
+                              <w:rFonts w:ascii="Cambria Math" w:eastAsiaTheme="minorEastAsia" w:hAnsi="Cambria Math" w:cs="David"/>
+                            </w:rPr>
+                            <m:t>2</m:t>
+                          </m:r>
+                        </m:den>
+                      </m:f>
+                    </m:sup>
+                  </m:sSup>
+                </m:den>
+              </m:f>
+              <m:r>
+                <w:rPr>
+                  <w:rFonts w:ascii="Cambria Math" w:eastAsiaTheme="minorEastAsia" w:hAnsi="Cambria Math" w:cs="David"/>
+                </w:rPr>
+                <m:t>-</m:t>
+              </m:r>
+              <m:f>
+                <m:fPr>
+                  <m:ctrlPr>
+                    <w:rPr>
+                      <w:rFonts w:ascii="Cambria Math" w:eastAsiaTheme="minorEastAsia" w:hAnsi="Cambria Math" w:cs="David"/>
+                      <w:i/>
+                    </w:rPr>
+                  </m:ctrlPr>
+                </m:fPr>
+                <m:num>
+                  <m:d>
+                    <m:dPr>
+                      <m:ctrlPr>
+                        <w:rPr>
+                          <w:rFonts w:ascii="Cambria Math" w:eastAsiaTheme="minorEastAsia" w:hAnsi="Cambria Math" w:cs="David"/>
+                          <w:i/>
+                        </w:rPr>
+                      </m:ctrlPr>
+                    </m:dPr>
+                    <m:e>
+                      <m:r>
+                        <w:rPr>
+                          <w:rFonts w:ascii="Cambria Math" w:eastAsiaTheme="minorEastAsia" w:hAnsi="Cambria Math" w:cs="David"/>
+                        </w:rPr>
+                        <m:t>x-d</m:t>
+                      </m:r>
+                    </m:e>
+                  </m:d>
+                  <m:acc>
+                    <m:accPr>
+                      <m:ctrlPr>
+                        <w:rPr>
+                          <w:rFonts w:ascii="Cambria Math" w:eastAsiaTheme="minorEastAsia" w:hAnsi="Cambria Math" w:cs="David"/>
+                          <w:i/>
+                        </w:rPr>
+                      </m:ctrlPr>
+                    </m:accPr>
+                    <m:e>
+                      <m:r>
+                        <w:rPr>
+                          <w:rFonts w:ascii="Cambria Math" w:eastAsiaTheme="minorEastAsia" w:hAnsi="Cambria Math" w:cs="David"/>
+                        </w:rPr>
+                        <m:t>x</m:t>
+                      </m:r>
+                    </m:e>
+                  </m:acc>
+                  <m:r>
+                    <w:rPr>
+                      <w:rFonts w:ascii="Cambria Math" w:eastAsiaTheme="minorEastAsia" w:hAnsi="Cambria Math" w:cs="David"/>
+                    </w:rPr>
+                    <m:t>+</m:t>
+                  </m:r>
+                  <m:d>
+                    <m:dPr>
+                      <m:ctrlPr>
+                        <w:rPr>
+                          <w:rFonts w:ascii="Cambria Math" w:eastAsiaTheme="minorEastAsia" w:hAnsi="Cambria Math" w:cs="David"/>
+                          <w:i/>
+                        </w:rPr>
+                      </m:ctrlPr>
+                    </m:dPr>
+                    <m:e>
+                      <m:r>
+                        <w:rPr>
+                          <w:rFonts w:ascii="Cambria Math" w:eastAsiaTheme="minorEastAsia" w:hAnsi="Cambria Math" w:cs="David"/>
+                        </w:rPr>
+                        <m:t>y</m:t>
+                      </m:r>
+                      <m:r>
+                        <w:rPr>
+                          <w:rFonts w:ascii="Cambria Math" w:eastAsiaTheme="minorEastAsia" w:hAnsi="Cambria Math" w:cs="David"/>
+                        </w:rPr>
+                        <m:t>+</m:t>
+                      </m:r>
+                      <m:r>
+                        <w:rPr>
+                          <w:rFonts w:ascii="Cambria Math" w:eastAsiaTheme="minorEastAsia" w:hAnsi="Cambria Math" w:cs="David"/>
+                        </w:rPr>
+                        <m:t>d</m:t>
+                      </m:r>
+                    </m:e>
+                  </m:d>
+                  <m:acc>
+                    <m:accPr>
+                      <m:ctrlPr>
+                        <w:rPr>
+                          <w:rFonts w:ascii="Cambria Math" w:eastAsiaTheme="minorEastAsia" w:hAnsi="Cambria Math" w:cs="David"/>
+                          <w:i/>
+                        </w:rPr>
+                      </m:ctrlPr>
+                    </m:accPr>
+                    <m:e>
+                      <m:r>
+                        <w:rPr>
+                          <w:rFonts w:ascii="Cambria Math" w:eastAsiaTheme="minorEastAsia" w:hAnsi="Cambria Math" w:cs="David"/>
+                        </w:rPr>
+                        <m:t>y</m:t>
+                      </m:r>
+                    </m:e>
+                  </m:acc>
+                </m:num>
+                <m:den>
+                  <m:sSup>
+                    <m:sSupPr>
+                      <m:ctrlPr>
+                        <w:rPr>
+                          <w:rFonts w:ascii="Cambria Math" w:eastAsiaTheme="minorEastAsia" w:hAnsi="Cambria Math" w:cs="David"/>
+                          <w:i/>
+                        </w:rPr>
+                      </m:ctrlPr>
+                    </m:sSupPr>
+                    <m:e>
+                      <m:d>
+                        <m:dPr>
+                          <m:ctrlPr>
+                            <w:rPr>
+                              <w:rFonts w:ascii="Cambria Math" w:eastAsiaTheme="minorEastAsia" w:hAnsi="Cambria Math" w:cs="David"/>
+                              <w:i/>
+                            </w:rPr>
+                          </m:ctrlPr>
+                        </m:dPr>
+                        <m:e>
+                          <m:sSup>
+                            <m:sSupPr>
+                              <m:ctrlPr>
+                                <w:rPr>
+                                  <w:rFonts w:ascii="Cambria Math" w:eastAsiaTheme="minorEastAsia" w:hAnsi="Cambria Math" w:cs="David"/>
+                                  <w:i/>
+                                </w:rPr>
+                              </m:ctrlPr>
+                            </m:sSupPr>
+                            <m:e>
+                              <m:d>
+                                <m:dPr>
+                                  <m:ctrlPr>
+                                    <w:rPr>
+                                      <w:rFonts w:ascii="Cambria Math" w:eastAsiaTheme="minorEastAsia" w:hAnsi="Cambria Math" w:cs="David"/>
+                                      <w:i/>
+                                    </w:rPr>
+                                  </m:ctrlPr>
+                                </m:dPr>
+                                <m:e>
+                                  <m:r>
+                                    <w:rPr>
+                                      <w:rFonts w:ascii="Cambria Math" w:eastAsiaTheme="minorEastAsia" w:hAnsi="Cambria Math" w:cs="David"/>
+                                    </w:rPr>
+                                    <m:t>x-d</m:t>
+                                  </m:r>
+                                </m:e>
+                              </m:d>
+                            </m:e>
+                            <m:sup>
+                              <m:r>
+                                <w:rPr>
+                                  <w:rFonts w:ascii="Cambria Math" w:eastAsiaTheme="minorEastAsia" w:hAnsi="Cambria Math" w:cs="David"/>
+                                </w:rPr>
+                                <m:t>2</m:t>
+                              </m:r>
+                            </m:sup>
+                          </m:sSup>
+                          <m:r>
+                            <w:rPr>
+                              <w:rFonts w:ascii="Cambria Math" w:eastAsiaTheme="minorEastAsia" w:hAnsi="Cambria Math" w:cs="David"/>
+                            </w:rPr>
+                            <m:t>+</m:t>
+                          </m:r>
+                          <m:sSup>
+                            <m:sSupPr>
+                              <m:ctrlPr>
+                                <w:rPr>
+                                  <w:rFonts w:ascii="Cambria Math" w:eastAsiaTheme="minorEastAsia" w:hAnsi="Cambria Math" w:cs="David"/>
+                                  <w:i/>
+                                </w:rPr>
+                              </m:ctrlPr>
+                            </m:sSupPr>
+                            <m:e>
+                              <m:d>
+                                <m:dPr>
+                                  <m:ctrlPr>
+                                    <w:rPr>
+                                      <w:rFonts w:ascii="Cambria Math" w:eastAsiaTheme="minorEastAsia" w:hAnsi="Cambria Math" w:cs="David"/>
+                                      <w:i/>
+                                    </w:rPr>
+                                  </m:ctrlPr>
+                                </m:dPr>
+                                <m:e>
+                                  <m:r>
+                                    <w:rPr>
+                                      <w:rFonts w:ascii="Cambria Math" w:eastAsiaTheme="minorEastAsia" w:hAnsi="Cambria Math" w:cs="David"/>
+                                    </w:rPr>
+                                    <m:t>y</m:t>
+                                  </m:r>
+                                  <m:r>
+                                    <w:rPr>
+                                      <w:rFonts w:ascii="Cambria Math" w:eastAsiaTheme="minorEastAsia" w:hAnsi="Cambria Math" w:cs="David"/>
+                                    </w:rPr>
+                                    <m:t>+</m:t>
+                                  </m:r>
+                                  <m:r>
+                                    <w:rPr>
+                                      <w:rFonts w:ascii="Cambria Math" w:eastAsiaTheme="minorEastAsia" w:hAnsi="Cambria Math" w:cs="David"/>
+                                    </w:rPr>
+                                    <m:t>d</m:t>
+                                  </m:r>
+                                </m:e>
+                              </m:d>
+                            </m:e>
+                            <m:sup>
+                              <m:r>
+                                <w:rPr>
+                                  <w:rFonts w:ascii="Cambria Math" w:eastAsiaTheme="minorEastAsia" w:hAnsi="Cambria Math" w:cs="David"/>
+                                </w:rPr>
+                                <m:t>2</m:t>
+                              </m:r>
+                            </m:sup>
+                          </m:sSup>
+                        </m:e>
+                      </m:d>
+                    </m:e>
+                    <m:sup>
+                      <m:f>
+                        <m:fPr>
+                          <m:ctrlPr>
+                            <w:rPr>
+                              <w:rFonts w:ascii="Cambria Math" w:eastAsiaTheme="minorEastAsia" w:hAnsi="Cambria Math" w:cs="David"/>
+                              <w:i/>
+                            </w:rPr>
+                          </m:ctrlPr>
+                        </m:fPr>
+                        <m:num>
+                          <m:r>
+                            <w:rPr>
+                              <w:rFonts w:ascii="Cambria Math" w:eastAsiaTheme="minorEastAsia" w:hAnsi="Cambria Math" w:cs="David"/>
+                            </w:rPr>
+                            <m:t>3</m:t>
+                          </m:r>
+                        </m:num>
+                        <m:den>
+                          <m:r>
+                            <w:rPr>
+                              <w:rFonts w:ascii="Cambria Math" w:eastAsiaTheme="minorEastAsia" w:hAnsi="Cambria Math" w:cs="David"/>
+                            </w:rPr>
+                            <m:t>2</m:t>
+                          </m:r>
+                        </m:den>
+                      </m:f>
+                    </m:sup>
+                  </m:sSup>
+                </m:den>
+              </m:f>
+              <m:r>
+                <w:rPr>
+                  <w:rFonts w:ascii="Cambria Math" w:eastAsiaTheme="minorEastAsia" w:hAnsi="Cambria Math" w:cs="David"/>
+                </w:rPr>
+                <m:t>+</m:t>
+              </m:r>
+              <m:f>
+                <m:fPr>
+                  <m:ctrlPr>
+                    <w:rPr>
+                      <w:rFonts w:ascii="Cambria Math" w:eastAsiaTheme="minorEastAsia" w:hAnsi="Cambria Math" w:cs="David"/>
+                      <w:i/>
+                    </w:rPr>
+                  </m:ctrlPr>
+                </m:fPr>
+                <m:num>
+                  <m:d>
+                    <m:dPr>
+                      <m:ctrlPr>
+                        <w:rPr>
+                          <w:rFonts w:ascii="Cambria Math" w:eastAsiaTheme="minorEastAsia" w:hAnsi="Cambria Math" w:cs="David"/>
+                          <w:i/>
+                        </w:rPr>
+                      </m:ctrlPr>
+                    </m:dPr>
+                    <m:e>
+                      <m:r>
+                        <w:rPr>
+                          <w:rFonts w:ascii="Cambria Math" w:eastAsiaTheme="minorEastAsia" w:hAnsi="Cambria Math" w:cs="David"/>
+                        </w:rPr>
+                        <m:t>x</m:t>
+                      </m:r>
+                      <m:r>
+                        <w:rPr>
+                          <w:rFonts w:ascii="Cambria Math" w:eastAsiaTheme="minorEastAsia" w:hAnsi="Cambria Math" w:cs="David"/>
+                        </w:rPr>
+                        <m:t>+</m:t>
+                      </m:r>
+                      <m:r>
+                        <w:rPr>
+                          <w:rFonts w:ascii="Cambria Math" w:eastAsiaTheme="minorEastAsia" w:hAnsi="Cambria Math" w:cs="David"/>
+                        </w:rPr>
+                        <m:t>d</m:t>
+                      </m:r>
+                    </m:e>
+                  </m:d>
+                  <m:acc>
+                    <m:accPr>
+                      <m:ctrlPr>
+                        <w:rPr>
+                          <w:rFonts w:ascii="Cambria Math" w:eastAsiaTheme="minorEastAsia" w:hAnsi="Cambria Math" w:cs="David"/>
+                          <w:i/>
+                        </w:rPr>
+                      </m:ctrlPr>
+                    </m:accPr>
+                    <m:e>
+                      <m:r>
+                        <w:rPr>
+                          <w:rFonts w:ascii="Cambria Math" w:eastAsiaTheme="minorEastAsia" w:hAnsi="Cambria Math" w:cs="David"/>
+                        </w:rPr>
+                        <m:t>x</m:t>
+                      </m:r>
+                    </m:e>
+                  </m:acc>
+                  <m:r>
+                    <w:rPr>
+                      <w:rFonts w:ascii="Cambria Math" w:eastAsiaTheme="minorEastAsia" w:hAnsi="Cambria Math" w:cs="David"/>
+                    </w:rPr>
+                    <m:t>+</m:t>
+                  </m:r>
+                  <m:d>
+                    <m:dPr>
+                      <m:ctrlPr>
+                        <w:rPr>
+                          <w:rFonts w:ascii="Cambria Math" w:eastAsiaTheme="minorEastAsia" w:hAnsi="Cambria Math" w:cs="David"/>
+                          <w:i/>
+                        </w:rPr>
+                      </m:ctrlPr>
+                    </m:dPr>
+                    <m:e>
+                      <m:r>
+                        <w:rPr>
+                          <w:rFonts w:ascii="Cambria Math" w:eastAsiaTheme="minorEastAsia" w:hAnsi="Cambria Math" w:cs="David"/>
+                        </w:rPr>
+                        <m:t>y</m:t>
+                      </m:r>
+                      <m:r>
+                        <w:rPr>
+                          <w:rFonts w:ascii="Cambria Math" w:eastAsiaTheme="minorEastAsia" w:hAnsi="Cambria Math" w:cs="David"/>
+                        </w:rPr>
+                        <m:t>+</m:t>
+                      </m:r>
+                      <m:r>
+                        <w:rPr>
+                          <w:rFonts w:ascii="Cambria Math" w:eastAsiaTheme="minorEastAsia" w:hAnsi="Cambria Math" w:cs="David"/>
+                        </w:rPr>
+                        <m:t>d</m:t>
+                      </m:r>
+                    </m:e>
+                  </m:d>
+                  <m:acc>
+                    <m:accPr>
+                      <m:ctrlPr>
+                        <w:rPr>
+                          <w:rFonts w:ascii="Cambria Math" w:eastAsiaTheme="minorEastAsia" w:hAnsi="Cambria Math" w:cs="David"/>
+                          <w:i/>
+                        </w:rPr>
+                      </m:ctrlPr>
+                    </m:accPr>
+                    <m:e>
+                      <m:r>
+                        <w:rPr>
+                          <w:rFonts w:ascii="Cambria Math" w:eastAsiaTheme="minorEastAsia" w:hAnsi="Cambria Math" w:cs="David"/>
+                        </w:rPr>
+                        <m:t>y</m:t>
+                      </m:r>
+                    </m:e>
+                  </m:acc>
+                </m:num>
+                <m:den>
+                  <m:sSup>
+                    <m:sSupPr>
+                      <m:ctrlPr>
+                        <w:rPr>
+                          <w:rFonts w:ascii="Cambria Math" w:eastAsiaTheme="minorEastAsia" w:hAnsi="Cambria Math" w:cs="David"/>
+                          <w:i/>
+                        </w:rPr>
+                      </m:ctrlPr>
+                    </m:sSupPr>
+                    <m:e>
+                      <m:d>
+                        <m:dPr>
+                          <m:ctrlPr>
+                            <w:rPr>
+                              <w:rFonts w:ascii="Cambria Math" w:eastAsiaTheme="minorEastAsia" w:hAnsi="Cambria Math" w:cs="David"/>
+                              <w:i/>
+                            </w:rPr>
+                          </m:ctrlPr>
+                        </m:dPr>
+                        <m:e>
+                          <m:sSup>
+                            <m:sSupPr>
+                              <m:ctrlPr>
+                                <w:rPr>
+                                  <w:rFonts w:ascii="Cambria Math" w:eastAsiaTheme="minorEastAsia" w:hAnsi="Cambria Math" w:cs="David"/>
+                                  <w:i/>
+                                </w:rPr>
+                              </m:ctrlPr>
+                            </m:sSupPr>
+                            <m:e>
+                              <m:d>
+                                <m:dPr>
+                                  <m:ctrlPr>
+                                    <w:rPr>
+                                      <w:rFonts w:ascii="Cambria Math" w:eastAsiaTheme="minorEastAsia" w:hAnsi="Cambria Math" w:cs="David"/>
+                                      <w:i/>
+                                    </w:rPr>
+                                  </m:ctrlPr>
+                                </m:dPr>
+                                <m:e>
+                                  <m:r>
+                                    <w:rPr>
+                                      <w:rFonts w:ascii="Cambria Math" w:eastAsiaTheme="minorEastAsia" w:hAnsi="Cambria Math" w:cs="David"/>
+                                    </w:rPr>
+                                    <m:t>x</m:t>
+                                  </m:r>
+                                  <m:r>
+                                    <w:rPr>
+                                      <w:rFonts w:ascii="Cambria Math" w:eastAsiaTheme="minorEastAsia" w:hAnsi="Cambria Math" w:cs="David"/>
+                                    </w:rPr>
+                                    <m:t>+</m:t>
+                                  </m:r>
+                                  <m:r>
+                                    <w:rPr>
+                                      <w:rFonts w:ascii="Cambria Math" w:eastAsiaTheme="minorEastAsia" w:hAnsi="Cambria Math" w:cs="David"/>
+                                    </w:rPr>
+                                    <m:t>d</m:t>
+                                  </m:r>
+                                </m:e>
+                              </m:d>
+                            </m:e>
+                            <m:sup>
+                              <m:r>
+                                <w:rPr>
+                                  <w:rFonts w:ascii="Cambria Math" w:eastAsiaTheme="minorEastAsia" w:hAnsi="Cambria Math" w:cs="David"/>
+                                </w:rPr>
+                                <m:t>2</m:t>
+                              </m:r>
+                            </m:sup>
+                          </m:sSup>
+                          <m:r>
+                            <w:rPr>
+                              <w:rFonts w:ascii="Cambria Math" w:eastAsiaTheme="minorEastAsia" w:hAnsi="Cambria Math" w:cs="David"/>
+                            </w:rPr>
+                            <m:t>+</m:t>
+                          </m:r>
+                          <m:sSup>
+                            <m:sSupPr>
+                              <m:ctrlPr>
+                                <w:rPr>
+                                  <w:rFonts w:ascii="Cambria Math" w:eastAsiaTheme="minorEastAsia" w:hAnsi="Cambria Math" w:cs="David"/>
+                                  <w:i/>
+                                </w:rPr>
+                              </m:ctrlPr>
+                            </m:sSupPr>
+                            <m:e>
+                              <m:d>
+                                <m:dPr>
+                                  <m:ctrlPr>
+                                    <w:rPr>
+                                      <w:rFonts w:ascii="Cambria Math" w:eastAsiaTheme="minorEastAsia" w:hAnsi="Cambria Math" w:cs="David"/>
+                                      <w:i/>
+                                    </w:rPr>
+                                  </m:ctrlPr>
+                                </m:dPr>
+                                <m:e>
+                                  <m:r>
+                                    <w:rPr>
+                                      <w:rFonts w:ascii="Cambria Math" w:eastAsiaTheme="minorEastAsia" w:hAnsi="Cambria Math" w:cs="David"/>
+                                    </w:rPr>
+                                    <m:t>y</m:t>
+                                  </m:r>
+                                  <m:r>
+                                    <w:rPr>
+                                      <w:rFonts w:ascii="Cambria Math" w:eastAsiaTheme="minorEastAsia" w:hAnsi="Cambria Math" w:cs="David"/>
+                                    </w:rPr>
+                                    <m:t>+</m:t>
+                                  </m:r>
+                                  <m:r>
+                                    <w:rPr>
+                                      <w:rFonts w:ascii="Cambria Math" w:eastAsiaTheme="minorEastAsia" w:hAnsi="Cambria Math" w:cs="David"/>
+                                    </w:rPr>
+                                    <m:t>d</m:t>
+                                  </m:r>
+                                </m:e>
+                              </m:d>
+                            </m:e>
+                            <m:sup>
+                              <m:r>
+                                <w:rPr>
+                                  <w:rFonts w:ascii="Cambria Math" w:eastAsiaTheme="minorEastAsia" w:hAnsi="Cambria Math" w:cs="David"/>
+                                </w:rPr>
+                                <m:t>2</m:t>
+                              </m:r>
+                            </m:sup>
+                          </m:sSup>
+                        </m:e>
+                      </m:d>
+                    </m:e>
+                    <m:sup>
+                      <m:f>
+                        <m:fPr>
+                          <m:ctrlPr>
+                            <w:rPr>
+                              <w:rFonts w:ascii="Cambria Math" w:eastAsiaTheme="minorEastAsia" w:hAnsi="Cambria Math" w:cs="David"/>
+                              <w:i/>
+                            </w:rPr>
+                          </m:ctrlPr>
+                        </m:fPr>
+                        <m:num>
+                          <m:r>
+                            <w:rPr>
+                              <w:rFonts w:ascii="Cambria Math" w:eastAsiaTheme="minorEastAsia" w:hAnsi="Cambria Math" w:cs="David"/>
+                            </w:rPr>
+                            <m:t>3</m:t>
+                          </m:r>
+                        </m:num>
+                        <m:den>
+                          <m:r>
+                            <w:rPr>
+                              <w:rFonts w:ascii="Cambria Math" w:eastAsiaTheme="minorEastAsia" w:hAnsi="Cambria Math" w:cs="David"/>
+                            </w:rPr>
+                            <m:t>2</m:t>
+                          </m:r>
+                        </m:den>
+                      </m:f>
+                    </m:sup>
+                  </m:sSup>
+                </m:den>
+              </m:f>
+              <m:r>
+                <w:rPr>
+                  <w:rFonts w:ascii="Cambria Math" w:eastAsiaTheme="minorEastAsia" w:hAnsi="Cambria Math" w:cs="David"/>
+                </w:rPr>
+                <m:t>-</m:t>
+              </m:r>
+              <m:f>
+                <m:fPr>
+                  <m:ctrlPr>
+                    <w:rPr>
+                      <w:rFonts w:ascii="Cambria Math" w:eastAsiaTheme="minorEastAsia" w:hAnsi="Cambria Math" w:cs="David"/>
+                      <w:i/>
+                    </w:rPr>
+                  </m:ctrlPr>
+                </m:fPr>
+                <m:num>
+                  <m:d>
+                    <m:dPr>
+                      <m:ctrlPr>
+                        <w:rPr>
+                          <w:rFonts w:ascii="Cambria Math" w:eastAsiaTheme="minorEastAsia" w:hAnsi="Cambria Math" w:cs="David"/>
+                          <w:i/>
+                        </w:rPr>
+                      </m:ctrlPr>
+                    </m:dPr>
+                    <m:e>
+                      <m:r>
+                        <w:rPr>
+                          <w:rFonts w:ascii="Cambria Math" w:eastAsiaTheme="minorEastAsia" w:hAnsi="Cambria Math" w:cs="David"/>
+                        </w:rPr>
+                        <m:t>x</m:t>
+                      </m:r>
+                      <m:r>
+                        <w:rPr>
+                          <w:rFonts w:ascii="Cambria Math" w:eastAsiaTheme="minorEastAsia" w:hAnsi="Cambria Math" w:cs="David"/>
+                        </w:rPr>
+                        <m:t>+</m:t>
+                      </m:r>
+                      <m:r>
+                        <w:rPr>
+                          <w:rFonts w:ascii="Cambria Math" w:eastAsiaTheme="minorEastAsia" w:hAnsi="Cambria Math" w:cs="David"/>
+                        </w:rPr>
+                        <m:t>d</m:t>
+                      </m:r>
+                    </m:e>
+                  </m:d>
+                  <m:acc>
+                    <m:accPr>
+                      <m:ctrlPr>
+                        <w:rPr>
+                          <w:rFonts w:ascii="Cambria Math" w:eastAsiaTheme="minorEastAsia" w:hAnsi="Cambria Math" w:cs="David"/>
+                          <w:i/>
+                        </w:rPr>
+                      </m:ctrlPr>
+                    </m:accPr>
+                    <m:e>
+                      <m:r>
+                        <w:rPr>
+                          <w:rFonts w:ascii="Cambria Math" w:eastAsiaTheme="minorEastAsia" w:hAnsi="Cambria Math" w:cs="David"/>
+                        </w:rPr>
+                        <m:t>x</m:t>
+                      </m:r>
+                    </m:e>
+                  </m:acc>
+                  <m:r>
+                    <w:rPr>
+                      <w:rFonts w:ascii="Cambria Math" w:eastAsiaTheme="minorEastAsia" w:hAnsi="Cambria Math" w:cs="David"/>
+                    </w:rPr>
+                    <m:t>+</m:t>
+                  </m:r>
+                  <m:d>
+                    <m:dPr>
+                      <m:ctrlPr>
+                        <w:rPr>
+                          <w:rFonts w:ascii="Cambria Math" w:eastAsiaTheme="minorEastAsia" w:hAnsi="Cambria Math" w:cs="David"/>
+                          <w:i/>
+                        </w:rPr>
+                      </m:ctrlPr>
+                    </m:dPr>
+                    <m:e>
+                      <m:r>
+                        <w:rPr>
+                          <w:rFonts w:ascii="Cambria Math" w:eastAsiaTheme="minorEastAsia" w:hAnsi="Cambria Math" w:cs="David"/>
+                        </w:rPr>
+                        <m:t>y-d</m:t>
+                      </m:r>
+                    </m:e>
+                  </m:d>
+                  <m:acc>
+                    <m:accPr>
+                      <m:ctrlPr>
+                        <w:rPr>
+                          <w:rFonts w:ascii="Cambria Math" w:eastAsiaTheme="minorEastAsia" w:hAnsi="Cambria Math" w:cs="David"/>
+                          <w:i/>
+                        </w:rPr>
+                      </m:ctrlPr>
+                    </m:accPr>
+                    <m:e>
+                      <m:r>
+                        <w:rPr>
+                          <w:rFonts w:ascii="Cambria Math" w:eastAsiaTheme="minorEastAsia" w:hAnsi="Cambria Math" w:cs="David"/>
+                        </w:rPr>
+                        <m:t>y</m:t>
+                      </m:r>
+                    </m:e>
+                  </m:acc>
+                </m:num>
+                <m:den>
+                  <m:sSup>
+                    <m:sSupPr>
+                      <m:ctrlPr>
+                        <w:rPr>
+                          <w:rFonts w:ascii="Cambria Math" w:eastAsiaTheme="minorEastAsia" w:hAnsi="Cambria Math" w:cs="David"/>
+                          <w:i/>
+                        </w:rPr>
+                      </m:ctrlPr>
+                    </m:sSupPr>
+                    <m:e>
+                      <m:d>
+                        <m:dPr>
+                          <m:ctrlPr>
+                            <w:rPr>
+                              <w:rFonts w:ascii="Cambria Math" w:eastAsiaTheme="minorEastAsia" w:hAnsi="Cambria Math" w:cs="David"/>
+                              <w:i/>
+                            </w:rPr>
+                          </m:ctrlPr>
+                        </m:dPr>
+                        <m:e>
+                          <m:sSup>
+                            <m:sSupPr>
+                              <m:ctrlPr>
+                                <w:rPr>
+                                  <w:rFonts w:ascii="Cambria Math" w:eastAsiaTheme="minorEastAsia" w:hAnsi="Cambria Math" w:cs="David"/>
+                                  <w:i/>
+                                </w:rPr>
+                              </m:ctrlPr>
+                            </m:sSupPr>
+                            <m:e>
+                              <m:d>
+                                <m:dPr>
+                                  <m:ctrlPr>
+                                    <w:rPr>
+                                      <w:rFonts w:ascii="Cambria Math" w:eastAsiaTheme="minorEastAsia" w:hAnsi="Cambria Math" w:cs="David"/>
+                                      <w:i/>
+                                    </w:rPr>
+                                  </m:ctrlPr>
+                                </m:dPr>
+                                <m:e>
+                                  <m:r>
+                                    <w:rPr>
+                                      <w:rFonts w:ascii="Cambria Math" w:eastAsiaTheme="minorEastAsia" w:hAnsi="Cambria Math" w:cs="David"/>
+                                    </w:rPr>
+                                    <m:t>x</m:t>
+                                  </m:r>
+                                  <m:r>
+                                    <w:rPr>
+                                      <w:rFonts w:ascii="Cambria Math" w:eastAsiaTheme="minorEastAsia" w:hAnsi="Cambria Math" w:cs="David"/>
+                                    </w:rPr>
+                                    <m:t>+</m:t>
+                                  </m:r>
+                                  <m:r>
+                                    <w:rPr>
+                                      <w:rFonts w:ascii="Cambria Math" w:eastAsiaTheme="minorEastAsia" w:hAnsi="Cambria Math" w:cs="David"/>
+                                    </w:rPr>
+                                    <m:t>d</m:t>
+                                  </m:r>
+                                </m:e>
+                              </m:d>
+                            </m:e>
+                            <m:sup>
+                              <m:r>
+                                <w:rPr>
+                                  <w:rFonts w:ascii="Cambria Math" w:eastAsiaTheme="minorEastAsia" w:hAnsi="Cambria Math" w:cs="David"/>
+                                </w:rPr>
+                                <m:t>2</m:t>
+                              </m:r>
+                            </m:sup>
+                          </m:sSup>
+                          <m:r>
+                            <w:rPr>
+                              <w:rFonts w:ascii="Cambria Math" w:eastAsiaTheme="minorEastAsia" w:hAnsi="Cambria Math" w:cs="David"/>
+                            </w:rPr>
+                            <m:t>+</m:t>
+                          </m:r>
+                          <m:sSup>
+                            <m:sSupPr>
+                              <m:ctrlPr>
+                                <w:rPr>
+                                  <w:rFonts w:ascii="Cambria Math" w:eastAsiaTheme="minorEastAsia" w:hAnsi="Cambria Math" w:cs="David"/>
+                                  <w:i/>
+                                </w:rPr>
+                              </m:ctrlPr>
+                            </m:sSupPr>
+                            <m:e>
+                              <m:d>
+                                <m:dPr>
+                                  <m:ctrlPr>
+                                    <w:rPr>
+                                      <w:rFonts w:ascii="Cambria Math" w:eastAsiaTheme="minorEastAsia" w:hAnsi="Cambria Math" w:cs="David"/>
+                                      <w:i/>
+                                    </w:rPr>
+                                  </m:ctrlPr>
+                                </m:dPr>
+                                <m:e>
+                                  <m:r>
+                                    <w:rPr>
+                                      <w:rFonts w:ascii="Cambria Math" w:eastAsiaTheme="minorEastAsia" w:hAnsi="Cambria Math" w:cs="David"/>
+                                    </w:rPr>
+                                    <m:t>y-d</m:t>
+                                  </m:r>
+                                </m:e>
+                              </m:d>
+                            </m:e>
+                            <m:sup>
+                              <m:r>
+                                <w:rPr>
+                                  <w:rFonts w:ascii="Cambria Math" w:eastAsiaTheme="minorEastAsia" w:hAnsi="Cambria Math" w:cs="David"/>
+                                </w:rPr>
+                                <m:t>2</m:t>
+                              </m:r>
+                            </m:sup>
+                          </m:sSup>
+                        </m:e>
+                      </m:d>
+                    </m:e>
+                    <m:sup>
+                      <m:f>
+                        <m:fPr>
+                          <m:ctrlPr>
+                            <w:rPr>
+                              <w:rFonts w:ascii="Cambria Math" w:eastAsiaTheme="minorEastAsia" w:hAnsi="Cambria Math" w:cs="David"/>
+                              <w:i/>
+                            </w:rPr>
+                          </m:ctrlPr>
+                        </m:fPr>
+                        <m:num>
+                          <m:r>
+                            <w:rPr>
+                              <w:rFonts w:ascii="Cambria Math" w:eastAsiaTheme="minorEastAsia" w:hAnsi="Cambria Math" w:cs="David"/>
+                            </w:rPr>
+                            <m:t>3</m:t>
+                          </m:r>
+                        </m:num>
+                        <m:den>
+                          <m:r>
+                            <w:rPr>
+                              <w:rFonts w:ascii="Cambria Math" w:eastAsiaTheme="minorEastAsia" w:hAnsi="Cambria Math" w:cs="David"/>
+                            </w:rPr>
+                            <m:t>2</m:t>
+                          </m:r>
+                        </m:den>
+                      </m:f>
+                    </m:sup>
+                  </m:sSup>
+                </m:den>
+              </m:f>
+            </m:e>
+          </m:d>
+        </m:oMath>
+      </m:oMathPara>
+    </w:p>
+    <w:p>
+      <w:pPr>
+        <w:rPr>
+          <w:rFonts w:eastAsiaTheme="minorEastAsia"/>
+        </w:rPr>
+      </w:pPr>
+    </w:p>
+    <w:p/>
+    <w:p>
+      <w:pPr>
+        <w:rPr>
+          <w:rFonts w:ascii="David" w:eastAsiaTheme="minorEastAsia" w:hAnsi="David" w:cs="David"/>
+          <w:rtl/>
+        </w:rPr>
+      </w:pPr>
+    </w:p>
+    <w:p>
+      <w:pPr>
+        <w:rPr>
+          <w:rFonts w:ascii="David" w:hAnsi="David" w:cs="David"/>
+          <w:i/>
+          <w:rtl/>
+        </w:rPr>
+      </w:pPr>
     </w:p>
     <w:sectPr>
       <w:pgSz w:w="11906" w:h="16838"/>
@@ -7530,7 +9993,6 @@
   <w:style w:type="character" w:default="1" w:styleId="DefaultParagraphFont">
     <w:name w:val="Default Paragraph Font"/>
     <w:uiPriority w:val="1"/>
-    <w:semiHidden/>
     <w:unhideWhenUsed/>
   </w:style>
   <w:style w:type="table" w:default="1" w:styleId="TableNormal">

</xml_diff>